<commit_message>
added random call back in
</commit_message>
<xml_diff>
--- a/manual.docx
+++ b/manual.docx
@@ -21,34 +21,55 @@
           <w:szCs w:val="28"/>
           <w:u w:val="single"/>
         </w:rPr>
-        <w:t>The whole genome focused array SNP typing (WG-FAST) pipeline</w:t>
-      </w:r>
-    </w:p>
-    <w:p>
-      <w:pPr>
-        <w:ind w:left="-720" w:right="-720"/>
-        <w:jc w:val="center"/>
+        <w:t>The whole genome focused array SNP typing (</w:t>
+      </w:r>
+      <w:r>
+        <w:rPr>
+          <w:rFonts w:ascii="Arial" w:hAnsi="Arial" w:cs="Arial"/>
+          <w:b/>
+          <w:i/>
+          <w:sz w:val="28"/>
+          <w:szCs w:val="28"/>
+          <w:u w:val="single"/>
+        </w:rPr>
+        <w:t>WG-FAST</w:t>
+      </w:r>
+      <w:r>
         <w:rPr>
           <w:rFonts w:ascii="Arial" w:hAnsi="Arial" w:cs="Arial"/>
           <w:b/>
           <w:sz w:val="28"/>
           <w:szCs w:val="28"/>
-        </w:rPr>
-      </w:pPr>
+          <w:u w:val="single"/>
+        </w:rPr>
+        <w:t>) pipeline</w:t>
+      </w:r>
     </w:p>
     <w:p>
       <w:pPr>
         <w:ind w:left="-720" w:right="-720"/>
+        <w:jc w:val="center"/>
         <w:rPr>
           <w:rFonts w:ascii="Arial" w:hAnsi="Arial" w:cs="Arial"/>
           <w:b/>
-        </w:rPr>
-      </w:pPr>
-      <w:r>
+          <w:sz w:val="28"/>
+          <w:szCs w:val="28"/>
+        </w:rPr>
+      </w:pPr>
+    </w:p>
+    <w:p>
+      <w:pPr>
+        <w:ind w:left="-720" w:right="-720"/>
         <w:rPr>
           <w:rFonts w:ascii="Arial" w:hAnsi="Arial" w:cs="Arial"/>
           <w:b/>
         </w:rPr>
+      </w:pPr>
+      <w:r>
+        <w:rPr>
+          <w:rFonts w:ascii="Arial" w:hAnsi="Arial" w:cs="Arial"/>
+          <w:b/>
+        </w:rPr>
         <w:t>Citation:</w:t>
       </w:r>
     </w:p>
@@ -153,6 +174,7 @@
         <w:rPr>
           <w:rFonts w:ascii="Arial" w:hAnsi="Arial" w:cs="Arial"/>
           <w:b/>
+          <w:i/>
         </w:rPr>
         <w:t>WG-FAST</w:t>
       </w:r>
@@ -182,8 +204,15 @@
       <w:r>
         <w:rPr>
           <w:rFonts w:ascii="Arial" w:hAnsi="Arial" w:cs="Arial"/>
-        </w:rPr>
-        <w:t xml:space="preserve">WG-FAST was designed as a tool to </w:t>
+          <w:i/>
+        </w:rPr>
+        <w:t>WG-FAST</w:t>
+      </w:r>
+      <w:r>
+        <w:rPr>
+          <w:rFonts w:ascii="Arial" w:hAnsi="Arial" w:cs="Arial"/>
+        </w:rPr>
+        <w:t xml:space="preserve"> was designed as a tool to </w:t>
       </w:r>
       <w:proofErr w:type="spellStart"/>
       <w:r>
@@ -227,6 +256,7 @@
         <w:rPr>
           <w:rFonts w:ascii="Arial" w:hAnsi="Arial" w:cs="Arial"/>
           <w:b/>
+          <w:i/>
         </w:rPr>
         <w:t>WG-FAST</w:t>
       </w:r>
@@ -256,8 +286,28 @@
       <w:r>
         <w:rPr>
           <w:rFonts w:ascii="Arial" w:hAnsi="Arial" w:cs="Arial"/>
-        </w:rPr>
-        <w:t>WG-FAST is not intended to identify new SNPs in a dataset.  If too many samples are processed with WG-FAST, a phylogenetic discovery bias can most certainly exist.</w:t>
+          <w:i/>
+        </w:rPr>
+        <w:t>WG-FAST</w:t>
+      </w:r>
+      <w:r>
+        <w:rPr>
+          <w:rFonts w:ascii="Arial" w:hAnsi="Arial" w:cs="Arial"/>
+        </w:rPr>
+        <w:t xml:space="preserve"> is not intended to identify new SNPs in a dataset.  If too many samples are processed with </w:t>
+      </w:r>
+      <w:r>
+        <w:rPr>
+          <w:rFonts w:ascii="Arial" w:hAnsi="Arial" w:cs="Arial"/>
+          <w:i/>
+        </w:rPr>
+        <w:t>WG-FAST</w:t>
+      </w:r>
+      <w:r>
+        <w:rPr>
+          <w:rFonts w:ascii="Arial" w:hAnsi="Arial" w:cs="Arial"/>
+        </w:rPr>
+        <w:t>, a phylogenetic discovery bias can most certainly exist.</w:t>
       </w:r>
     </w:p>
     <w:p>
@@ -702,6 +752,12 @@
         </w:rPr>
         <w:t>tested version is 1.79.  Included in “binary” directory and does not need to be independently installed</w:t>
       </w:r>
+      <w:r>
+        <w:rPr>
+          <w:rFonts w:ascii="Arial" w:eastAsia="Times New Roman" w:hAnsi="Arial" w:cs="Arial"/>
+        </w:rPr>
+        <w:t>.</w:t>
+      </w:r>
     </w:p>
     <w:p>
       <w:pPr>
@@ -726,7 +782,13 @@
         <w:rPr>
           <w:rFonts w:ascii="Arial" w:eastAsia="Times New Roman" w:hAnsi="Arial" w:cs="Arial"/>
         </w:rPr>
-        <w:t xml:space="preserve"> – tested version is 8.0.17.  Must be in PATH as “raxmlHPC-</w:t>
+        <w:t xml:space="preserve"> – tested version is 8.1.3</w:t>
+      </w:r>
+      <w:r>
+        <w:rPr>
+          <w:rFonts w:ascii="Arial" w:eastAsia="Times New Roman" w:hAnsi="Arial" w:cs="Arial"/>
+        </w:rPr>
+        <w:t>.  Must be in PATH as “raxmlHPC-</w:t>
       </w:r>
       <w:r>
         <w:rPr>
@@ -738,7 +800,19 @@
         <w:rPr>
           <w:rFonts w:ascii="Arial" w:eastAsia="Times New Roman" w:hAnsi="Arial" w:cs="Arial"/>
         </w:rPr>
-        <w:t xml:space="preserve">”.  Can be obtained from: </w:t>
+        <w:t>”</w:t>
+      </w:r>
+      <w:r>
+        <w:rPr>
+          <w:rFonts w:ascii="Arial" w:eastAsia="Times New Roman" w:hAnsi="Arial" w:cs="Arial"/>
+        </w:rPr>
+        <w:t xml:space="preserve"> and “raxmlHPC-PTHREADS-SSE3”</w:t>
+      </w:r>
+      <w:r>
+        <w:rPr>
+          <w:rFonts w:ascii="Arial" w:eastAsia="Times New Roman" w:hAnsi="Arial" w:cs="Arial"/>
+        </w:rPr>
+        <w:t xml:space="preserve">.  Can be obtained from: </w:t>
       </w:r>
       <w:hyperlink r:id="rId10" w:history="1">
         <w:r>
@@ -765,6 +839,93 @@
         </w:rPr>
         <w:t xml:space="preserve">  The PTHREADS version does not support the ASC substitution models.</w:t>
       </w:r>
+      <w:r>
+        <w:rPr>
+          <w:rStyle w:val="Hyperlink"/>
+          <w:rFonts w:ascii="Arial" w:eastAsia="Times New Roman" w:hAnsi="Arial" w:cs="Arial"/>
+          <w:color w:val="auto"/>
+          <w:u w:val="none"/>
+        </w:rPr>
+        <w:t xml:space="preserve">  Because </w:t>
+      </w:r>
+      <w:proofErr w:type="spellStart"/>
+      <w:r>
+        <w:rPr>
+          <w:rStyle w:val="Hyperlink"/>
+          <w:rFonts w:ascii="Arial" w:eastAsia="Times New Roman" w:hAnsi="Arial" w:cs="Arial"/>
+          <w:color w:val="auto"/>
+          <w:u w:val="none"/>
+        </w:rPr>
+        <w:t>RAxML</w:t>
+      </w:r>
+      <w:proofErr w:type="spellEnd"/>
+      <w:r>
+        <w:rPr>
+          <w:rStyle w:val="Hyperlink"/>
+          <w:rFonts w:ascii="Arial" w:eastAsia="Times New Roman" w:hAnsi="Arial" w:cs="Arial"/>
+          <w:color w:val="auto"/>
+          <w:u w:val="none"/>
+        </w:rPr>
+        <w:t xml:space="preserve"> is under constant development, a stable version is included with </w:t>
+      </w:r>
+      <w:r>
+        <w:rPr>
+          <w:rStyle w:val="Hyperlink"/>
+          <w:rFonts w:ascii="Arial" w:eastAsia="Times New Roman" w:hAnsi="Arial" w:cs="Arial"/>
+          <w:i/>
+          <w:color w:val="auto"/>
+          <w:u w:val="none"/>
+        </w:rPr>
+        <w:t>WG-FAST</w:t>
+      </w:r>
+      <w:r>
+        <w:rPr>
+          <w:rStyle w:val="Hyperlink"/>
+          <w:rFonts w:ascii="Arial" w:eastAsia="Times New Roman" w:hAnsi="Arial" w:cs="Arial"/>
+          <w:color w:val="auto"/>
+          <w:u w:val="none"/>
+        </w:rPr>
+        <w:t xml:space="preserve">.  As improvements are made to </w:t>
+      </w:r>
+      <w:proofErr w:type="spellStart"/>
+      <w:r>
+        <w:rPr>
+          <w:rStyle w:val="Hyperlink"/>
+          <w:rFonts w:ascii="Arial" w:eastAsia="Times New Roman" w:hAnsi="Arial" w:cs="Arial"/>
+          <w:color w:val="auto"/>
+          <w:u w:val="none"/>
+        </w:rPr>
+        <w:t>RAxML</w:t>
+      </w:r>
+      <w:proofErr w:type="spellEnd"/>
+      <w:r>
+        <w:rPr>
+          <w:rStyle w:val="Hyperlink"/>
+          <w:rFonts w:ascii="Arial" w:eastAsia="Times New Roman" w:hAnsi="Arial" w:cs="Arial"/>
+          <w:color w:val="auto"/>
+          <w:u w:val="none"/>
+        </w:rPr>
+        <w:t xml:space="preserve">, the version will be updated in </w:t>
+      </w:r>
+      <w:r>
+        <w:rPr>
+          <w:rStyle w:val="Hyperlink"/>
+          <w:rFonts w:ascii="Arial" w:eastAsia="Times New Roman" w:hAnsi="Arial" w:cs="Arial"/>
+          <w:i/>
+          <w:color w:val="auto"/>
+          <w:u w:val="none"/>
+        </w:rPr>
+        <w:t>WG-FAST</w:t>
+      </w:r>
+      <w:r>
+        <w:rPr>
+          <w:rStyle w:val="Hyperlink"/>
+          <w:rFonts w:ascii="Arial" w:eastAsia="Times New Roman" w:hAnsi="Arial" w:cs="Arial"/>
+          <w:color w:val="auto"/>
+          <w:u w:val="none"/>
+        </w:rPr>
+        <w:t>, as long as changes don’t affect performance.</w:t>
+      </w:r>
     </w:p>
     <w:p>
       <w:pPr>
@@ -785,6 +946,7 @@
         <w:rPr>
           <w:rFonts w:ascii="Arial" w:eastAsia="Times New Roman" w:hAnsi="Arial" w:cs="Arial"/>
         </w:rPr>
+        <w:lastRenderedPageBreak/>
         <w:t>DendroPy</w:t>
       </w:r>
       <w:proofErr w:type="spellEnd"/>
@@ -836,7 +998,26 @@
           <w:color w:val="auto"/>
           <w:u w:val="none"/>
         </w:rPr>
-        <w:t xml:space="preserve"> is included with WG-FAST with the following included information:</w:t>
+        <w:t xml:space="preserve"> is included with </w:t>
+      </w:r>
+      <w:r>
+        <w:rPr>
+          <w:rStyle w:val="Hyperlink"/>
+          <w:rFonts w:ascii="Arial" w:eastAsia="Times New Roman" w:hAnsi="Arial" w:cs="Arial"/>
+          <w:i/>
+          <w:color w:val="auto"/>
+          <w:u w:val="none"/>
+        </w:rPr>
+        <w:t>WG-FAST</w:t>
+      </w:r>
+      <w:r>
+        <w:rPr>
+          <w:rStyle w:val="Hyperlink"/>
+          <w:rFonts w:ascii="Arial" w:eastAsia="Times New Roman" w:hAnsi="Arial" w:cs="Arial"/>
+          <w:color w:val="auto"/>
+          <w:u w:val="none"/>
+        </w:rPr>
+        <w:t xml:space="preserve"> with the following included information:</w:t>
       </w:r>
     </w:p>
     <w:p>
@@ -860,7 +1041,6 @@
           <w:sz w:val="20"/>
           <w:szCs w:val="20"/>
         </w:rPr>
-        <w:lastRenderedPageBreak/>
         <w:t xml:space="preserve">Copyright 2009-2010 </w:t>
       </w:r>
       <w:proofErr w:type="spellStart"/>
@@ -1075,7 +1255,7 @@
           <w:b/>
           <w:color w:val="000000"/>
         </w:rPr>
-        <w:t>Dependencies included w</w:t>
+        <w:t>Additional d</w:t>
       </w:r>
       <w:bookmarkStart w:id="0" w:name="_GoBack"/>
       <w:bookmarkEnd w:id="0"/>
@@ -1085,7 +1265,7 @@
           <w:b/>
           <w:color w:val="000000"/>
         </w:rPr>
-        <w:t>ith WG-FAST</w:t>
+        <w:t>ependencies included with WG-FAST</w:t>
       </w:r>
       <w:r>
         <w:rPr>

</xml_diff>

<commit_message>
added text to the manual
</commit_message>
<xml_diff>
--- a/manual.docx
+++ b/manual.docx
@@ -409,7 +409,6 @@
         <w:t>&gt;</w:t>
       </w:r>
       <w:proofErr w:type="spellStart"/>
-      <w:proofErr w:type="gramStart"/>
       <w:r>
         <w:rPr>
           <w:rFonts w:ascii="Arial" w:hAnsi="Arial" w:cs="Arial"/>
@@ -419,7 +418,6 @@
         <w:t>git</w:t>
       </w:r>
       <w:proofErr w:type="spellEnd"/>
-      <w:proofErr w:type="gramEnd"/>
       <w:r>
         <w:rPr>
           <w:rFonts w:ascii="Arial" w:hAnsi="Arial" w:cs="Arial"/>
@@ -467,7 +465,19 @@
         <w:rPr>
           <w:rFonts w:ascii="Arial" w:hAnsi="Arial" w:cs="Arial"/>
         </w:rPr>
-        <w:t>The following line must be edited to reflect your installation directory:</w:t>
+        <w:t xml:space="preserve">The following line </w:t>
+      </w:r>
+      <w:r>
+        <w:rPr>
+          <w:rFonts w:ascii="Arial" w:hAnsi="Arial" w:cs="Arial"/>
+        </w:rPr>
+        <w:t xml:space="preserve">in “wgfast.py” </w:t>
+      </w:r>
+      <w:r>
+        <w:rPr>
+          <w:rFonts w:ascii="Arial" w:hAnsi="Arial" w:cs="Arial"/>
+        </w:rPr>
+        <w:t>must be edited to reflect your installation directory:</w:t>
       </w:r>
     </w:p>
     <w:p>
@@ -632,19 +642,11 @@
           <w:rFonts w:ascii="Arial" w:eastAsia="Times New Roman" w:hAnsi="Arial" w:cs="Arial"/>
         </w:rPr>
       </w:pPr>
-      <w:proofErr w:type="spellStart"/>
-      <w:r>
-        <w:rPr>
-          <w:rFonts w:ascii="Arial" w:eastAsia="Times New Roman" w:hAnsi="Arial" w:cs="Arial"/>
-        </w:rPr>
-        <w:t>Samtools</w:t>
-      </w:r>
-      <w:proofErr w:type="spellEnd"/>
-      <w:r>
-        <w:rPr>
-          <w:rFonts w:ascii="Arial" w:eastAsia="Times New Roman" w:hAnsi="Arial" w:cs="Arial"/>
-        </w:rPr>
-        <w:t xml:space="preserve"> – tested version is 0.1.19.  </w:t>
+      <w:r>
+        <w:rPr>
+          <w:rFonts w:ascii="Arial" w:eastAsia="Times New Roman" w:hAnsi="Arial" w:cs="Arial"/>
+        </w:rPr>
+        <w:t xml:space="preserve">Samtools – tested version is 0.1.19.  </w:t>
       </w:r>
       <w:r>
         <w:rPr>
@@ -652,19 +654,11 @@
         </w:rPr>
         <w:t>Must be in PATH as “</w:t>
       </w:r>
-      <w:proofErr w:type="spellStart"/>
-      <w:r>
-        <w:rPr>
-          <w:rFonts w:ascii="Arial" w:eastAsia="Times New Roman" w:hAnsi="Arial" w:cs="Arial"/>
-        </w:rPr>
-        <w:t>samtools</w:t>
-      </w:r>
-      <w:proofErr w:type="spellEnd"/>
-      <w:r>
-        <w:rPr>
-          <w:rFonts w:ascii="Arial" w:eastAsia="Times New Roman" w:hAnsi="Arial" w:cs="Arial"/>
-        </w:rPr>
-        <w:t xml:space="preserve">”.  Can be obtained from: </w:t>
+      <w:r>
+        <w:rPr>
+          <w:rFonts w:ascii="Arial" w:eastAsia="Times New Roman" w:hAnsi="Arial" w:cs="Arial"/>
+        </w:rPr>
+        <w:t xml:space="preserve">samtools”.  Can be obtained from: </w:t>
       </w:r>
       <w:hyperlink r:id="rId8" w:history="1">
         <w:r>
@@ -770,19 +764,11 @@
           <w:rFonts w:ascii="Arial" w:eastAsia="Times New Roman" w:hAnsi="Arial" w:cs="Arial"/>
         </w:rPr>
       </w:pPr>
-      <w:proofErr w:type="spellStart"/>
-      <w:r>
-        <w:rPr>
-          <w:rFonts w:ascii="Arial" w:eastAsia="Times New Roman" w:hAnsi="Arial" w:cs="Arial"/>
-        </w:rPr>
-        <w:t>RAxML</w:t>
-      </w:r>
-      <w:proofErr w:type="spellEnd"/>
-      <w:r>
-        <w:rPr>
-          <w:rFonts w:ascii="Arial" w:eastAsia="Times New Roman" w:hAnsi="Arial" w:cs="Arial"/>
-        </w:rPr>
-        <w:t xml:space="preserve"> – tested version is 8.1.3</w:t>
+      <w:r>
+        <w:rPr>
+          <w:rFonts w:ascii="Arial" w:eastAsia="Times New Roman" w:hAnsi="Arial" w:cs="Arial"/>
+        </w:rPr>
+        <w:t>RAxML – tested version is 8.1.7</w:t>
       </w:r>
       <w:r>
         <w:rPr>
@@ -846,27 +832,7 @@
           <w:color w:val="auto"/>
           <w:u w:val="none"/>
         </w:rPr>
-        <w:t xml:space="preserve">  Because </w:t>
-      </w:r>
-      <w:proofErr w:type="spellStart"/>
-      <w:r>
-        <w:rPr>
-          <w:rStyle w:val="Hyperlink"/>
-          <w:rFonts w:ascii="Arial" w:eastAsia="Times New Roman" w:hAnsi="Arial" w:cs="Arial"/>
-          <w:color w:val="auto"/>
-          <w:u w:val="none"/>
-        </w:rPr>
-        <w:t>RAxML</w:t>
-      </w:r>
-      <w:proofErr w:type="spellEnd"/>
-      <w:r>
-        <w:rPr>
-          <w:rStyle w:val="Hyperlink"/>
-          <w:rFonts w:ascii="Arial" w:eastAsia="Times New Roman" w:hAnsi="Arial" w:cs="Arial"/>
-          <w:color w:val="auto"/>
-          <w:u w:val="none"/>
-        </w:rPr>
-        <w:t xml:space="preserve"> is under constant development, a stable version is included with </w:t>
+        <w:t xml:space="preserve">  Because RAxML is under constant development, a stable version is included with </w:t>
       </w:r>
       <w:r>
         <w:rPr>
@@ -882,12 +848,12 @@
         <w:rPr>
           <w:rStyle w:val="Hyperlink"/>
           <w:rFonts w:ascii="Arial" w:eastAsia="Times New Roman" w:hAnsi="Arial" w:cs="Arial"/>
+          <w:i/>
           <w:color w:val="auto"/>
           <w:u w:val="none"/>
         </w:rPr>
-        <w:t xml:space="preserve">.  As improvements are made to </w:t>
-      </w:r>
-      <w:proofErr w:type="spellStart"/>
+        <w:t xml:space="preserve"> </w:t>
+      </w:r>
       <w:r>
         <w:rPr>
           <w:rStyle w:val="Hyperlink"/>
@@ -895,9 +861,8 @@
           <w:color w:val="auto"/>
           <w:u w:val="none"/>
         </w:rPr>
-        <w:t>RAxML</w:t>
-      </w:r>
-      <w:proofErr w:type="spellEnd"/>
+        <w:t>(see build directions in the standard-RAxML directory</w:t>
+      </w:r>
       <w:r>
         <w:rPr>
           <w:rStyle w:val="Hyperlink"/>
@@ -905,7 +870,7 @@
           <w:color w:val="auto"/>
           <w:u w:val="none"/>
         </w:rPr>
-        <w:t xml:space="preserve">, the version will be updated in </w:t>
+        <w:t xml:space="preserve">.  As improvements are made to RAxML, the version will be updated in </w:t>
       </w:r>
       <w:r>
         <w:rPr>
@@ -1257,15 +1222,22 @@
         </w:rPr>
         <w:t>Additional d</w:t>
       </w:r>
-      <w:bookmarkStart w:id="0" w:name="_GoBack"/>
-      <w:bookmarkEnd w:id="0"/>
       <w:r>
         <w:rPr>
           <w:rFonts w:ascii="Arial" w:hAnsi="Arial" w:cs="Arial"/>
           <w:b/>
           <w:color w:val="000000"/>
         </w:rPr>
-        <w:t>ependencies included with WG-FAST</w:t>
+        <w:t xml:space="preserve">ependencies included with </w:t>
+      </w:r>
+      <w:r>
+        <w:rPr>
+          <w:rFonts w:ascii="Arial" w:hAnsi="Arial" w:cs="Arial"/>
+          <w:b/>
+          <w:i/>
+          <w:color w:val="000000"/>
+        </w:rPr>
+        <w:t>WG-FAST</w:t>
       </w:r>
       <w:r>
         <w:rPr>
@@ -1336,7 +1308,43 @@
         <w:rPr>
           <w:rFonts w:ascii="Arial" w:eastAsia="Times New Roman" w:hAnsi="Arial" w:cs="Arial"/>
         </w:rPr>
-        <w:t xml:space="preserve">.  Included with WG-FAST.  </w:t>
+        <w:t xml:space="preserve">.  Included with </w:t>
+      </w:r>
+      <w:r>
+        <w:rPr>
+          <w:rFonts w:ascii="Arial" w:eastAsia="Times New Roman" w:hAnsi="Arial" w:cs="Arial"/>
+          <w:i/>
+        </w:rPr>
+        <w:t>WG-FAST</w:t>
+      </w:r>
+      <w:r>
+        <w:rPr>
+          <w:rFonts w:ascii="Arial" w:eastAsia="Times New Roman" w:hAnsi="Arial" w:cs="Arial"/>
+        </w:rPr>
+        <w:t xml:space="preserve">.  </w:t>
+      </w:r>
+    </w:p>
+    <w:p>
+      <w:pPr>
+        <w:rPr>
+          <w:rFonts w:ascii="Arial" w:eastAsia="Times New Roman" w:hAnsi="Arial" w:cs="Arial"/>
+        </w:rPr>
+      </w:pPr>
+    </w:p>
+    <w:p>
+      <w:pPr>
+        <w:ind w:left="-720"/>
+        <w:rPr>
+          <w:rFonts w:ascii="Arial" w:eastAsia="Times New Roman" w:hAnsi="Arial" w:cs="Arial"/>
+          <w:b/>
+        </w:rPr>
+      </w:pPr>
+      <w:r>
+        <w:rPr>
+          <w:rFonts w:ascii="Arial" w:eastAsia="Times New Roman" w:hAnsi="Arial" w:cs="Arial"/>
+          <w:b/>
+        </w:rPr>
+        <w:t>Citations for all dependencies.</w:t>
       </w:r>
     </w:p>
     <w:p>
@@ -1385,105 +1393,48 @@
         <w:rPr>
           <w:rFonts w:ascii="Arial" w:eastAsia="Times New Roman" w:hAnsi="Arial" w:cs="Arial"/>
         </w:rPr>
-        <w:t xml:space="preserve">Directory of sequence reads.  The reads must be named according to </w:t>
+        <w:t xml:space="preserve">Directory of sequence reads.  The reads must be named according to Illumina HiSeq or MiSeq conventions.  Reads must be in the Illumina 1.9+ </w:t>
       </w:r>
       <w:proofErr w:type="spellStart"/>
       <w:r>
         <w:rPr>
           <w:rFonts w:ascii="Arial" w:eastAsia="Times New Roman" w:hAnsi="Arial" w:cs="Arial"/>
         </w:rPr>
-        <w:t>Illumina</w:t>
+        <w:t>FastQ</w:t>
       </w:r>
       <w:proofErr w:type="spellEnd"/>
       <w:r>
         <w:rPr>
           <w:rFonts w:ascii="Arial" w:eastAsia="Times New Roman" w:hAnsi="Arial" w:cs="Arial"/>
         </w:rPr>
-        <w:t xml:space="preserve"> </w:t>
+        <w:t xml:space="preserve"> format.  If you have old Illumina </w:t>
       </w:r>
       <w:proofErr w:type="spellStart"/>
       <w:r>
         <w:rPr>
           <w:rFonts w:ascii="Arial" w:eastAsia="Times New Roman" w:hAnsi="Arial" w:cs="Arial"/>
         </w:rPr>
-        <w:t>HiSeq</w:t>
+        <w:t>FastQ</w:t>
       </w:r>
       <w:proofErr w:type="spellEnd"/>
       <w:r>
         <w:rPr>
           <w:rFonts w:ascii="Arial" w:eastAsia="Times New Roman" w:hAnsi="Arial" w:cs="Arial"/>
         </w:rPr>
-        <w:t xml:space="preserve"> or </w:t>
-      </w:r>
-      <w:proofErr w:type="spellStart"/>
-      <w:r>
-        <w:rPr>
-          <w:rFonts w:ascii="Arial" w:eastAsia="Times New Roman" w:hAnsi="Arial" w:cs="Arial"/>
-        </w:rPr>
-        <w:t>MiSeq</w:t>
-      </w:r>
-      <w:proofErr w:type="spellEnd"/>
-      <w:r>
-        <w:rPr>
-          <w:rFonts w:ascii="Arial" w:eastAsia="Times New Roman" w:hAnsi="Arial" w:cs="Arial"/>
-        </w:rPr>
-        <w:t xml:space="preserve"> conventions.  Reads must be in the </w:t>
-      </w:r>
-      <w:proofErr w:type="spellStart"/>
-      <w:r>
-        <w:rPr>
-          <w:rFonts w:ascii="Arial" w:eastAsia="Times New Roman" w:hAnsi="Arial" w:cs="Arial"/>
-        </w:rPr>
-        <w:t>Illumina</w:t>
-      </w:r>
-      <w:proofErr w:type="spellEnd"/>
-      <w:r>
-        <w:rPr>
-          <w:rFonts w:ascii="Arial" w:eastAsia="Times New Roman" w:hAnsi="Arial" w:cs="Arial"/>
-        </w:rPr>
-        <w:t xml:space="preserve"> 1.9+ </w:t>
-      </w:r>
-      <w:proofErr w:type="spellStart"/>
-      <w:r>
-        <w:rPr>
-          <w:rFonts w:ascii="Arial" w:eastAsia="Times New Roman" w:hAnsi="Arial" w:cs="Arial"/>
-        </w:rPr>
-        <w:t>FastQ</w:t>
-      </w:r>
-      <w:proofErr w:type="spellEnd"/>
-      <w:r>
-        <w:rPr>
-          <w:rFonts w:ascii="Arial" w:eastAsia="Times New Roman" w:hAnsi="Arial" w:cs="Arial"/>
-        </w:rPr>
-        <w:t xml:space="preserve"> format.  If you have old </w:t>
-      </w:r>
-      <w:proofErr w:type="spellStart"/>
-      <w:r>
-        <w:rPr>
-          <w:rFonts w:ascii="Arial" w:eastAsia="Times New Roman" w:hAnsi="Arial" w:cs="Arial"/>
-        </w:rPr>
-        <w:t>Illumina</w:t>
-      </w:r>
-      <w:proofErr w:type="spellEnd"/>
-      <w:r>
-        <w:rPr>
-          <w:rFonts w:ascii="Arial" w:eastAsia="Times New Roman" w:hAnsi="Arial" w:cs="Arial"/>
-        </w:rPr>
-        <w:t xml:space="preserve"> </w:t>
-      </w:r>
-      <w:proofErr w:type="spellStart"/>
-      <w:r>
-        <w:rPr>
-          <w:rFonts w:ascii="Arial" w:eastAsia="Times New Roman" w:hAnsi="Arial" w:cs="Arial"/>
-        </w:rPr>
-        <w:t>FastQ</w:t>
-      </w:r>
-      <w:proofErr w:type="spellEnd"/>
-      <w:r>
-        <w:rPr>
-          <w:rFonts w:ascii="Arial" w:eastAsia="Times New Roman" w:hAnsi="Arial" w:cs="Arial"/>
-        </w:rPr>
-        <w:t xml:space="preserve"> encodings, they must be converted before running WG-FAST.</w:t>
+        <w:t xml:space="preserve"> encodings, they must be converted before running </w:t>
+      </w:r>
+      <w:r>
+        <w:rPr>
+          <w:rFonts w:ascii="Arial" w:eastAsia="Times New Roman" w:hAnsi="Arial" w:cs="Arial"/>
+          <w:i/>
+        </w:rPr>
+        <w:t>WG-FAST</w:t>
+      </w:r>
+      <w:r>
+        <w:rPr>
+          <w:rFonts w:ascii="Arial" w:eastAsia="Times New Roman" w:hAnsi="Arial" w:cs="Arial"/>
+        </w:rPr>
+        <w:t>.</w:t>
       </w:r>
     </w:p>
     <w:p>
@@ -1550,19 +1501,11 @@
         <w:t>contig</w:t>
       </w:r>
       <w:proofErr w:type="spellEnd"/>
-      <w:proofErr w:type="gramStart"/>
-      <w:r>
-        <w:rPr>
-          <w:rFonts w:ascii="Arial" w:eastAsia="Times New Roman" w:hAnsi="Arial" w:cs="Arial"/>
-        </w:rPr>
-        <w:t>::</w:t>
-      </w:r>
-      <w:proofErr w:type="gramEnd"/>
-      <w:r>
-        <w:rPr>
-          <w:rFonts w:ascii="Arial" w:eastAsia="Times New Roman" w:hAnsi="Arial" w:cs="Arial"/>
-        </w:rPr>
-        <w:t>coordinate) and the column follow</w:t>
+      <w:r>
+        <w:rPr>
+          <w:rFonts w:ascii="Arial" w:eastAsia="Times New Roman" w:hAnsi="Arial" w:cs="Arial"/>
+        </w:rPr>
+        <w:t>::coordinate) and the column follow</w:t>
       </w:r>
       <w:r>
         <w:rPr>
@@ -1595,6 +1538,12 @@
           <w:rFonts w:ascii="Arial" w:eastAsia="Times New Roman" w:hAnsi="Arial" w:cs="Arial"/>
         </w:rPr>
         <w:t xml:space="preserve">  </w:t>
+      </w:r>
+      <w:r>
+        <w:rPr>
+          <w:rFonts w:ascii="Arial" w:eastAsia="Times New Roman" w:hAnsi="Arial" w:cs="Arial"/>
+        </w:rPr>
+        <w:t>For the sub-sampling routine to complete, a genome must be present in your dataset that is called ‘Reference’.</w:t>
       </w:r>
     </w:p>
     <w:p>
@@ -1612,7 +1561,20 @@
         <w:rPr>
           <w:rFonts w:ascii="Arial" w:eastAsia="Times New Roman" w:hAnsi="Arial" w:cs="Arial"/>
         </w:rPr>
-        <w:t>Phylogeny.  A script is included with WG-FAST that can generate a</w:t>
+        <w:t xml:space="preserve">Phylogeny.  A script is included with </w:t>
+      </w:r>
+      <w:r>
+        <w:rPr>
+          <w:rFonts w:ascii="Arial" w:eastAsia="Times New Roman" w:hAnsi="Arial" w:cs="Arial"/>
+          <w:i/>
+        </w:rPr>
+        <w:t>WG-FAST</w:t>
+      </w:r>
+      <w:r>
+        <w:rPr>
+          <w:rFonts w:ascii="Arial" w:eastAsia="Times New Roman" w:hAnsi="Arial" w:cs="Arial"/>
+        </w:rPr>
+        <w:t xml:space="preserve"> that can generate a</w:t>
       </w:r>
       <w:r>
         <w:rPr>
@@ -1624,7 +1586,62 @@
         <w:rPr>
           <w:rFonts w:ascii="Arial" w:eastAsia="Times New Roman" w:hAnsi="Arial" w:cs="Arial"/>
         </w:rPr>
-        <w:t>ASP matrix.</w:t>
+        <w:t>ASP matrix</w:t>
+      </w:r>
+      <w:r>
+        <w:rPr>
+          <w:rFonts w:ascii="Arial" w:eastAsia="Times New Roman" w:hAnsi="Arial" w:cs="Arial"/>
+        </w:rPr>
+        <w:t xml:space="preserve"> (see below)</w:t>
+      </w:r>
+      <w:r>
+        <w:rPr>
+          <w:rFonts w:ascii="Arial" w:eastAsia="Times New Roman" w:hAnsi="Arial" w:cs="Arial"/>
+        </w:rPr>
+        <w:t>.</w:t>
+      </w:r>
+      <w:r>
+        <w:rPr>
+          <w:rFonts w:ascii="Arial" w:eastAsia="Times New Roman" w:hAnsi="Arial" w:cs="Arial"/>
+        </w:rPr>
+        <w:t xml:space="preserve">  This script also generates a </w:t>
+      </w:r>
+      <w:r>
+        <w:rPr>
+          <w:rFonts w:ascii="Arial" w:eastAsia="Times New Roman" w:hAnsi="Arial" w:cs="Arial"/>
+        </w:rPr>
+        <w:t>‘</w:t>
+      </w:r>
+      <w:r>
+        <w:rPr>
+          <w:rFonts w:ascii="Arial" w:eastAsia="Times New Roman" w:hAnsi="Arial" w:cs="Arial"/>
+        </w:rPr>
+        <w:t>Parameters</w:t>
+      </w:r>
+      <w:r>
+        <w:rPr>
+          <w:rFonts w:ascii="Arial" w:eastAsia="Times New Roman" w:hAnsi="Arial" w:cs="Arial"/>
+        </w:rPr>
+        <w:t>’</w:t>
+      </w:r>
+      <w:r>
+        <w:rPr>
+          <w:rFonts w:ascii="Arial" w:eastAsia="Times New Roman" w:hAnsi="Arial" w:cs="Arial"/>
+        </w:rPr>
+        <w:t xml:space="preserve"> file, which can be used with </w:t>
+      </w:r>
+      <w:r>
+        <w:rPr>
+          <w:rFonts w:ascii="Arial" w:eastAsia="Times New Roman" w:hAnsi="Arial" w:cs="Arial"/>
+          <w:i/>
+        </w:rPr>
+        <w:t>WG-FAST</w:t>
+      </w:r>
+      <w:r>
+        <w:rPr>
+          <w:rFonts w:ascii="Arial" w:eastAsia="Times New Roman" w:hAnsi="Arial" w:cs="Arial"/>
+        </w:rPr>
+        <w:t xml:space="preserve"> and cuts down on the computational time required for each subsequent run.</w:t>
       </w:r>
     </w:p>
     <w:p>
@@ -1672,6 +1689,13 @@
           <w:b/>
         </w:rPr>
       </w:pPr>
+      <w:r>
+        <w:rPr>
+          <w:rFonts w:ascii="Arial" w:eastAsia="Times New Roman" w:hAnsi="Arial" w:cs="Arial"/>
+          <w:b/>
+        </w:rPr>
+        <w:t xml:space="preserve">Complete list of </w:t>
+      </w:r>
       <w:r>
         <w:rPr>
           <w:rFonts w:ascii="Arial" w:eastAsia="Times New Roman" w:hAnsi="Arial" w:cs="Arial"/>
@@ -1728,25 +1752,7 @@
           <w:sz w:val="20"/>
           <w:szCs w:val="20"/>
         </w:rPr>
-        <w:t>-</w:t>
-      </w:r>
-      <w:proofErr w:type="gramStart"/>
-      <w:r>
-        <w:rPr>
-          <w:rFonts w:ascii="Monaco" w:hAnsi="Monaco" w:cs="Monaco"/>
-          <w:sz w:val="20"/>
-          <w:szCs w:val="20"/>
-        </w:rPr>
-        <w:t>h</w:t>
-      </w:r>
-      <w:proofErr w:type="gramEnd"/>
-      <w:r>
-        <w:rPr>
-          <w:rFonts w:ascii="Monaco" w:hAnsi="Monaco" w:cs="Monaco"/>
-          <w:sz w:val="20"/>
-          <w:szCs w:val="20"/>
-        </w:rPr>
-        <w:t>, --help            show this help message and exit</w:t>
+        <w:t>-h, --help            show this help message and exit</w:t>
       </w:r>
     </w:p>
     <w:p>
@@ -1781,25 +1787,7 @@
           <w:sz w:val="20"/>
           <w:szCs w:val="20"/>
         </w:rPr>
-        <w:t xml:space="preserve">  -</w:t>
-      </w:r>
-      <w:proofErr w:type="gramStart"/>
-      <w:r>
-        <w:rPr>
-          <w:rFonts w:ascii="Monaco" w:hAnsi="Monaco" w:cs="Monaco"/>
-          <w:sz w:val="20"/>
-          <w:szCs w:val="20"/>
-        </w:rPr>
-        <w:t>m</w:t>
-      </w:r>
-      <w:proofErr w:type="gramEnd"/>
-      <w:r>
-        <w:rPr>
-          <w:rFonts w:ascii="Monaco" w:hAnsi="Monaco" w:cs="Monaco"/>
-          <w:sz w:val="20"/>
-          <w:szCs w:val="20"/>
-        </w:rPr>
-        <w:t xml:space="preserve"> MATRIX, --</w:t>
+        <w:t xml:space="preserve">  -m MATRIX, --</w:t>
       </w:r>
       <w:proofErr w:type="spellStart"/>
       <w:r>
@@ -1854,23 +1842,13 @@
         </w:rPr>
         <w:t xml:space="preserve">               </w:t>
       </w:r>
-      <w:proofErr w:type="gramStart"/>
-      <w:r>
-        <w:rPr>
-          <w:rFonts w:ascii="Monaco" w:hAnsi="Monaco" w:cs="Monaco"/>
-          <w:sz w:val="20"/>
-          <w:szCs w:val="20"/>
-        </w:rPr>
-        <w:t>path</w:t>
-      </w:r>
-      <w:proofErr w:type="gramEnd"/>
-      <w:r>
-        <w:rPr>
-          <w:rFonts w:ascii="Monaco" w:hAnsi="Monaco" w:cs="Monaco"/>
-          <w:sz w:val="20"/>
-          <w:szCs w:val="20"/>
-        </w:rPr>
-        <w:t xml:space="preserve"> to NASP </w:t>
+      <w:r>
+        <w:rPr>
+          <w:rFonts w:ascii="Monaco" w:hAnsi="Monaco" w:cs="Monaco"/>
+          <w:sz w:val="20"/>
+          <w:szCs w:val="20"/>
+        </w:rPr>
+        <w:t xml:space="preserve">path to NASP </w:t>
       </w:r>
       <w:proofErr w:type="spellStart"/>
       <w:r>
@@ -1923,25 +1901,7 @@
           <w:sz w:val="20"/>
           <w:szCs w:val="20"/>
         </w:rPr>
-        <w:t xml:space="preserve">  -</w:t>
-      </w:r>
-      <w:proofErr w:type="gramStart"/>
-      <w:r>
-        <w:rPr>
-          <w:rFonts w:ascii="Monaco" w:hAnsi="Monaco" w:cs="Monaco"/>
-          <w:sz w:val="20"/>
-          <w:szCs w:val="20"/>
-        </w:rPr>
-        <w:t>t</w:t>
-      </w:r>
-      <w:proofErr w:type="gramEnd"/>
-      <w:r>
-        <w:rPr>
-          <w:rFonts w:ascii="Monaco" w:hAnsi="Monaco" w:cs="Monaco"/>
-          <w:sz w:val="20"/>
-          <w:szCs w:val="20"/>
-        </w:rPr>
-        <w:t xml:space="preserve"> TREE, --tree=TREE  path to input tree [REQUIRED]</w:t>
+        <w:t xml:space="preserve">  -t TREE, --tree=TREE  path to input tree [REQUIRED]</w:t>
       </w:r>
     </w:p>
     <w:p>
@@ -1976,25 +1936,7 @@
           <w:sz w:val="20"/>
           <w:szCs w:val="20"/>
         </w:rPr>
-        <w:t xml:space="preserve">  -</w:t>
-      </w:r>
-      <w:proofErr w:type="gramStart"/>
-      <w:r>
-        <w:rPr>
-          <w:rFonts w:ascii="Monaco" w:hAnsi="Monaco" w:cs="Monaco"/>
-          <w:sz w:val="20"/>
-          <w:szCs w:val="20"/>
-        </w:rPr>
-        <w:t>r</w:t>
-      </w:r>
-      <w:proofErr w:type="gramEnd"/>
-      <w:r>
-        <w:rPr>
-          <w:rFonts w:ascii="Monaco" w:hAnsi="Monaco" w:cs="Monaco"/>
-          <w:sz w:val="20"/>
-          <w:szCs w:val="20"/>
-        </w:rPr>
-        <w:t xml:space="preserve"> REFERENCE, --</w:t>
+        <w:t xml:space="preserve">  -r REFERENCE, --</w:t>
       </w:r>
       <w:proofErr w:type="spellStart"/>
       <w:r>
@@ -2047,25 +1989,23 @@
           <w:sz w:val="20"/>
           <w:szCs w:val="20"/>
         </w:rPr>
-        <w:t xml:space="preserve">                  </w:t>
-      </w:r>
-      <w:proofErr w:type="gramStart"/>
-      <w:r>
-        <w:rPr>
-          <w:rFonts w:ascii="Monaco" w:hAnsi="Monaco" w:cs="Monaco"/>
-          <w:sz w:val="20"/>
-          <w:szCs w:val="20"/>
-        </w:rPr>
-        <w:t>path</w:t>
-      </w:r>
-      <w:proofErr w:type="gramEnd"/>
-      <w:r>
-        <w:rPr>
-          <w:rFonts w:ascii="Monaco" w:hAnsi="Monaco" w:cs="Monaco"/>
-          <w:sz w:val="20"/>
-          <w:szCs w:val="20"/>
-        </w:rPr>
-        <w:t xml:space="preserve"> to reference </w:t>
+        <w:t xml:space="preserve">                </w:t>
+      </w:r>
+      <w:r>
+        <w:rPr>
+          <w:rFonts w:ascii="Monaco" w:hAnsi="Monaco" w:cs="Monaco"/>
+          <w:sz w:val="20"/>
+          <w:szCs w:val="20"/>
+        </w:rPr>
+        <w:t xml:space="preserve">  </w:t>
+      </w:r>
+      <w:r>
+        <w:rPr>
+          <w:rFonts w:ascii="Monaco" w:hAnsi="Monaco" w:cs="Monaco"/>
+          <w:sz w:val="20"/>
+          <w:szCs w:val="20"/>
+        </w:rPr>
+        <w:t xml:space="preserve">path to reference </w:t>
       </w:r>
       <w:proofErr w:type="spellStart"/>
       <w:r>
@@ -2118,25 +2058,7 @@
           <w:sz w:val="20"/>
           <w:szCs w:val="20"/>
         </w:rPr>
-        <w:t xml:space="preserve">  -</w:t>
-      </w:r>
-      <w:proofErr w:type="gramStart"/>
-      <w:r>
-        <w:rPr>
-          <w:rFonts w:ascii="Monaco" w:hAnsi="Monaco" w:cs="Monaco"/>
-          <w:sz w:val="20"/>
-          <w:szCs w:val="20"/>
-        </w:rPr>
-        <w:t>d</w:t>
-      </w:r>
-      <w:proofErr w:type="gramEnd"/>
-      <w:r>
-        <w:rPr>
-          <w:rFonts w:ascii="Monaco" w:hAnsi="Monaco" w:cs="Monaco"/>
-          <w:sz w:val="20"/>
-          <w:szCs w:val="20"/>
-        </w:rPr>
-        <w:t xml:space="preserve"> DIRECTORY, --directory=DIRECTORY</w:t>
+        <w:t xml:space="preserve">  -d DIRECTORY, --directory=DIRECTORY</w:t>
       </w:r>
     </w:p>
     <w:p>
@@ -2181,23 +2103,13 @@
         </w:rPr>
         <w:t xml:space="preserve">                </w:t>
       </w:r>
-      <w:proofErr w:type="gramStart"/>
-      <w:r>
-        <w:rPr>
-          <w:rFonts w:ascii="Monaco" w:hAnsi="Monaco" w:cs="Monaco"/>
-          <w:sz w:val="20"/>
-          <w:szCs w:val="20"/>
-        </w:rPr>
-        <w:t>path</w:t>
-      </w:r>
-      <w:proofErr w:type="gramEnd"/>
-      <w:r>
-        <w:rPr>
-          <w:rFonts w:ascii="Monaco" w:hAnsi="Monaco" w:cs="Monaco"/>
-          <w:sz w:val="20"/>
-          <w:szCs w:val="20"/>
-        </w:rPr>
-        <w:t xml:space="preserve"> to directory of fastq</w:t>
+      <w:r>
+        <w:rPr>
+          <w:rFonts w:ascii="Monaco" w:hAnsi="Monaco" w:cs="Monaco"/>
+          <w:sz w:val="20"/>
+          <w:szCs w:val="20"/>
+        </w:rPr>
+        <w:t>path to directory of fastq</w:t>
       </w:r>
       <w:r>
         <w:rPr>
@@ -2248,25 +2160,7 @@
           <w:sz w:val="20"/>
           <w:szCs w:val="20"/>
         </w:rPr>
-        <w:t xml:space="preserve">  -</w:t>
-      </w:r>
-      <w:proofErr w:type="gramStart"/>
-      <w:r>
-        <w:rPr>
-          <w:rFonts w:ascii="Monaco" w:hAnsi="Monaco" w:cs="Monaco"/>
-          <w:sz w:val="20"/>
-          <w:szCs w:val="20"/>
-        </w:rPr>
-        <w:t>x</w:t>
-      </w:r>
-      <w:proofErr w:type="gramEnd"/>
-      <w:r>
-        <w:rPr>
-          <w:rFonts w:ascii="Monaco" w:hAnsi="Monaco" w:cs="Monaco"/>
-          <w:sz w:val="20"/>
-          <w:szCs w:val="20"/>
-        </w:rPr>
-        <w:t xml:space="preserve"> PARAMETERS, --</w:t>
+        <w:t xml:space="preserve">  -x PARAMETERS, --</w:t>
       </w:r>
       <w:proofErr w:type="spellStart"/>
       <w:r>
@@ -2321,41 +2215,13 @@
         </w:rPr>
         <w:t xml:space="preserve">                   </w:t>
       </w:r>
-      <w:proofErr w:type="gramStart"/>
-      <w:r>
-        <w:rPr>
-          <w:rFonts w:ascii="Monaco" w:hAnsi="Monaco" w:cs="Monaco"/>
-          <w:sz w:val="20"/>
-          <w:szCs w:val="20"/>
-        </w:rPr>
-        <w:t>parameters</w:t>
-      </w:r>
-      <w:proofErr w:type="gramEnd"/>
-      <w:r>
-        <w:rPr>
-          <w:rFonts w:ascii="Monaco" w:hAnsi="Monaco" w:cs="Monaco"/>
-          <w:sz w:val="20"/>
-          <w:szCs w:val="20"/>
-        </w:rPr>
-        <w:t xml:space="preserve"> for </w:t>
-      </w:r>
-      <w:proofErr w:type="spellStart"/>
-      <w:r>
-        <w:rPr>
-          <w:rFonts w:ascii="Monaco" w:hAnsi="Monaco" w:cs="Monaco"/>
-          <w:sz w:val="20"/>
-          <w:szCs w:val="20"/>
-        </w:rPr>
-        <w:t>RAxML</w:t>
-      </w:r>
-      <w:proofErr w:type="spellEnd"/>
-      <w:r>
-        <w:rPr>
-          <w:rFonts w:ascii="Monaco" w:hAnsi="Monaco" w:cs="Monaco"/>
-          <w:sz w:val="20"/>
-          <w:szCs w:val="20"/>
-        </w:rPr>
-        <w:t xml:space="preserve"> insertion, defaults to NULL</w:t>
+      <w:r>
+        <w:rPr>
+          <w:rFonts w:ascii="Monaco" w:hAnsi="Monaco" w:cs="Monaco"/>
+          <w:sz w:val="20"/>
+          <w:szCs w:val="20"/>
+        </w:rPr>
+        <w:t>parameters for RAxML insertion, defaults to NULL</w:t>
       </w:r>
     </w:p>
     <w:p>
@@ -2390,25 +2256,7 @@
           <w:sz w:val="20"/>
           <w:szCs w:val="20"/>
         </w:rPr>
-        <w:t xml:space="preserve">  -</w:t>
-      </w:r>
-      <w:proofErr w:type="gramStart"/>
-      <w:r>
-        <w:rPr>
-          <w:rFonts w:ascii="Monaco" w:hAnsi="Monaco" w:cs="Monaco"/>
-          <w:sz w:val="20"/>
-          <w:szCs w:val="20"/>
-        </w:rPr>
-        <w:t>p</w:t>
-      </w:r>
-      <w:proofErr w:type="gramEnd"/>
-      <w:r>
-        <w:rPr>
-          <w:rFonts w:ascii="Monaco" w:hAnsi="Monaco" w:cs="Monaco"/>
-          <w:sz w:val="20"/>
-          <w:szCs w:val="20"/>
-        </w:rPr>
-        <w:t xml:space="preserve"> PROCESSORS, --processors=PROCESSORS</w:t>
+        <w:t xml:space="preserve">  -p PROCESSORS, --processors=PROCESSORS</w:t>
       </w:r>
     </w:p>
     <w:p>
@@ -2451,25 +2299,7 @@
           <w:sz w:val="20"/>
           <w:szCs w:val="20"/>
         </w:rPr>
-        <w:t xml:space="preserve"># </w:t>
-      </w:r>
-      <w:proofErr w:type="gramStart"/>
-      <w:r>
-        <w:rPr>
-          <w:rFonts w:ascii="Monaco" w:hAnsi="Monaco" w:cs="Monaco"/>
-          <w:sz w:val="20"/>
-          <w:szCs w:val="20"/>
-        </w:rPr>
-        <w:t>of</w:t>
-      </w:r>
-      <w:proofErr w:type="gramEnd"/>
-      <w:r>
-        <w:rPr>
-          <w:rFonts w:ascii="Monaco" w:hAnsi="Monaco" w:cs="Monaco"/>
-          <w:sz w:val="20"/>
-          <w:szCs w:val="20"/>
-        </w:rPr>
-        <w:t xml:space="preserve"> processors to use - defaults to 2</w:t>
+        <w:t># of processors to use - defaults to 2</w:t>
       </w:r>
     </w:p>
     <w:p>
@@ -2504,25 +2334,7 @@
           <w:sz w:val="20"/>
           <w:szCs w:val="20"/>
         </w:rPr>
-        <w:t xml:space="preserve">  -</w:t>
-      </w:r>
-      <w:proofErr w:type="gramStart"/>
-      <w:r>
-        <w:rPr>
-          <w:rFonts w:ascii="Monaco" w:hAnsi="Monaco" w:cs="Monaco"/>
-          <w:sz w:val="20"/>
-          <w:szCs w:val="20"/>
-        </w:rPr>
-        <w:t>c</w:t>
-      </w:r>
-      <w:proofErr w:type="gramEnd"/>
-      <w:r>
-        <w:rPr>
-          <w:rFonts w:ascii="Monaco" w:hAnsi="Monaco" w:cs="Monaco"/>
-          <w:sz w:val="20"/>
-          <w:szCs w:val="20"/>
-        </w:rPr>
-        <w:t xml:space="preserve"> COVERAGE, --coverage=COVERAGE</w:t>
+        <w:t xml:space="preserve">  -c COVERAGE, --coverage=COVERAGE</w:t>
       </w:r>
     </w:p>
     <w:p>
@@ -2559,23 +2371,13 @@
         </w:rPr>
         <w:t xml:space="preserve">                   </w:t>
       </w:r>
-      <w:proofErr w:type="gramStart"/>
-      <w:r>
-        <w:rPr>
-          <w:rFonts w:ascii="Monaco" w:hAnsi="Monaco" w:cs="Monaco"/>
-          <w:sz w:val="20"/>
-          <w:szCs w:val="20"/>
-        </w:rPr>
-        <w:t>minimum</w:t>
-      </w:r>
-      <w:proofErr w:type="gramEnd"/>
-      <w:r>
-        <w:rPr>
-          <w:rFonts w:ascii="Monaco" w:hAnsi="Monaco" w:cs="Monaco"/>
-          <w:sz w:val="20"/>
-          <w:szCs w:val="20"/>
-        </w:rPr>
-        <w:t xml:space="preserve"> SNP coverage required to be called a SNP -</w:t>
+      <w:r>
+        <w:rPr>
+          <w:rFonts w:ascii="Monaco" w:hAnsi="Monaco" w:cs="Monaco"/>
+          <w:sz w:val="20"/>
+          <w:szCs w:val="20"/>
+        </w:rPr>
+        <w:t>minimum SNP coverage required to be called a SNP -</w:t>
       </w:r>
     </w:p>
     <w:p>
@@ -2610,33 +2412,15 @@
           <w:sz w:val="20"/>
           <w:szCs w:val="20"/>
         </w:rPr>
-        <w:t xml:space="preserve">                   </w:t>
-      </w:r>
-      <w:proofErr w:type="gramStart"/>
-      <w:r>
-        <w:rPr>
-          <w:rFonts w:ascii="Monaco" w:hAnsi="Monaco" w:cs="Monaco"/>
-          <w:sz w:val="20"/>
-          <w:szCs w:val="20"/>
-        </w:rPr>
-        <w:t>d</w:t>
-      </w:r>
-      <w:r>
-        <w:rPr>
-          <w:rFonts w:ascii="Monaco" w:hAnsi="Monaco" w:cs="Monaco"/>
-          <w:sz w:val="20"/>
-          <w:szCs w:val="20"/>
-        </w:rPr>
-        <w:t>efaults</w:t>
-      </w:r>
-      <w:proofErr w:type="gramEnd"/>
-      <w:r>
-        <w:rPr>
-          <w:rFonts w:ascii="Monaco" w:hAnsi="Monaco" w:cs="Monaco"/>
-          <w:sz w:val="20"/>
-          <w:szCs w:val="20"/>
-        </w:rPr>
-        <w:t xml:space="preserve"> to 3</w:t>
+        <w:t xml:space="preserve">                   d</w:t>
+      </w:r>
+      <w:r>
+        <w:rPr>
+          <w:rFonts w:ascii="Monaco" w:hAnsi="Monaco" w:cs="Monaco"/>
+          <w:sz w:val="20"/>
+          <w:szCs w:val="20"/>
+        </w:rPr>
+        <w:t>efaults to 3</w:t>
       </w:r>
     </w:p>
     <w:p>
@@ -2671,25 +2455,7 @@
           <w:sz w:val="20"/>
           <w:szCs w:val="20"/>
         </w:rPr>
-        <w:t xml:space="preserve">  -</w:t>
-      </w:r>
-      <w:proofErr w:type="gramStart"/>
-      <w:r>
-        <w:rPr>
-          <w:rFonts w:ascii="Monaco" w:hAnsi="Monaco" w:cs="Monaco"/>
-          <w:sz w:val="20"/>
-          <w:szCs w:val="20"/>
-        </w:rPr>
-        <w:t>o</w:t>
-      </w:r>
-      <w:proofErr w:type="gramEnd"/>
-      <w:r>
-        <w:rPr>
-          <w:rFonts w:ascii="Monaco" w:hAnsi="Monaco" w:cs="Monaco"/>
-          <w:sz w:val="20"/>
-          <w:szCs w:val="20"/>
-        </w:rPr>
-        <w:t xml:space="preserve"> PROPORTION, --proportion=PROPORTION</w:t>
+        <w:t xml:space="preserve">  -o PROPORTION, --proportion=PROPORTION</w:t>
       </w:r>
     </w:p>
     <w:p>
@@ -2724,25 +2490,7 @@
           <w:sz w:val="20"/>
           <w:szCs w:val="20"/>
         </w:rPr>
-        <w:t xml:space="preserve">                   </w:t>
-      </w:r>
-      <w:proofErr w:type="gramStart"/>
-      <w:r>
-        <w:rPr>
-          <w:rFonts w:ascii="Monaco" w:hAnsi="Monaco" w:cs="Monaco"/>
-          <w:sz w:val="20"/>
-          <w:szCs w:val="20"/>
-        </w:rPr>
-        <w:t>proportion</w:t>
-      </w:r>
-      <w:proofErr w:type="gramEnd"/>
-      <w:r>
-        <w:rPr>
-          <w:rFonts w:ascii="Monaco" w:hAnsi="Monaco" w:cs="Monaco"/>
-          <w:sz w:val="20"/>
-          <w:szCs w:val="20"/>
-        </w:rPr>
-        <w:t xml:space="preserve"> of alleles to be called a SNP, defaults to</w:t>
+        <w:t xml:space="preserve">                   proportion of alleles to be called a SNP, defaults to</w:t>
       </w:r>
     </w:p>
     <w:p>
@@ -2812,25 +2560,7 @@
           <w:sz w:val="20"/>
           <w:szCs w:val="20"/>
         </w:rPr>
-        <w:t xml:space="preserve">  -</w:t>
-      </w:r>
-      <w:proofErr w:type="gramStart"/>
-      <w:r>
-        <w:rPr>
-          <w:rFonts w:ascii="Monaco" w:hAnsi="Monaco" w:cs="Monaco"/>
-          <w:sz w:val="20"/>
-          <w:szCs w:val="20"/>
-        </w:rPr>
-        <w:t>k</w:t>
-      </w:r>
-      <w:proofErr w:type="gramEnd"/>
-      <w:r>
-        <w:rPr>
-          <w:rFonts w:ascii="Monaco" w:hAnsi="Monaco" w:cs="Monaco"/>
-          <w:sz w:val="20"/>
-          <w:szCs w:val="20"/>
-        </w:rPr>
-        <w:t xml:space="preserve"> KEEP, --keep=KEEP  keep temp files?  Defaults to F</w:t>
+        <w:t xml:space="preserve">  -k KEEP, --keep=KEEP  keep temp files?  Defaults to F</w:t>
       </w:r>
     </w:p>
     <w:p>
@@ -2865,25 +2595,7 @@
           <w:sz w:val="20"/>
           <w:szCs w:val="20"/>
         </w:rPr>
-        <w:t xml:space="preserve">  -</w:t>
-      </w:r>
-      <w:proofErr w:type="gramStart"/>
-      <w:r>
-        <w:rPr>
-          <w:rFonts w:ascii="Monaco" w:hAnsi="Monaco" w:cs="Monaco"/>
-          <w:sz w:val="20"/>
-          <w:szCs w:val="20"/>
-        </w:rPr>
-        <w:t>s</w:t>
-      </w:r>
-      <w:proofErr w:type="gramEnd"/>
-      <w:r>
-        <w:rPr>
-          <w:rFonts w:ascii="Monaco" w:hAnsi="Monaco" w:cs="Monaco"/>
-          <w:sz w:val="20"/>
-          <w:szCs w:val="20"/>
-        </w:rPr>
-        <w:t xml:space="preserve"> SUBSAMPLE, --subsample=SUBSAMPLE</w:t>
+        <w:t xml:space="preserve">  -s SUBSAMPLE, --subsample=SUBSAMPLE</w:t>
       </w:r>
     </w:p>
     <w:p>
@@ -2961,25 +2673,7 @@
           <w:sz w:val="20"/>
           <w:szCs w:val="20"/>
         </w:rPr>
-        <w:t xml:space="preserve">  -</w:t>
-      </w:r>
-      <w:proofErr w:type="gramStart"/>
-      <w:r>
-        <w:rPr>
-          <w:rFonts w:ascii="Monaco" w:hAnsi="Monaco" w:cs="Monaco"/>
-          <w:sz w:val="20"/>
-          <w:szCs w:val="20"/>
-        </w:rPr>
-        <w:t>n</w:t>
-      </w:r>
-      <w:proofErr w:type="gramEnd"/>
-      <w:r>
-        <w:rPr>
-          <w:rFonts w:ascii="Monaco" w:hAnsi="Monaco" w:cs="Monaco"/>
-          <w:sz w:val="20"/>
-          <w:szCs w:val="20"/>
-        </w:rPr>
-        <w:t xml:space="preserve"> SUBNUMS, --</w:t>
+        <w:t xml:space="preserve">  -n SUBNUMS, --</w:t>
       </w:r>
       <w:proofErr w:type="spellStart"/>
       <w:r>
@@ -3034,23 +2728,13 @@
         </w:rPr>
         <w:t xml:space="preserve">                </w:t>
       </w:r>
-      <w:proofErr w:type="gramStart"/>
-      <w:r>
-        <w:rPr>
-          <w:rFonts w:ascii="Monaco" w:hAnsi="Monaco" w:cs="Monaco"/>
-          <w:sz w:val="20"/>
-          <w:szCs w:val="20"/>
-        </w:rPr>
-        <w:t>number</w:t>
-      </w:r>
-      <w:proofErr w:type="gramEnd"/>
-      <w:r>
-        <w:rPr>
-          <w:rFonts w:ascii="Monaco" w:hAnsi="Monaco" w:cs="Monaco"/>
-          <w:sz w:val="20"/>
-          <w:szCs w:val="20"/>
-        </w:rPr>
-        <w:t xml:space="preserve"> of subsamples to process, defaults to 100</w:t>
+      <w:r>
+        <w:rPr>
+          <w:rFonts w:ascii="Monaco" w:hAnsi="Monaco" w:cs="Monaco"/>
+          <w:sz w:val="20"/>
+          <w:szCs w:val="20"/>
+        </w:rPr>
+        <w:t>number of subsamples to process, defaults to 100</w:t>
       </w:r>
     </w:p>
     <w:p>
@@ -3085,25 +2769,7 @@
           <w:sz w:val="20"/>
           <w:szCs w:val="20"/>
         </w:rPr>
-        <w:t xml:space="preserve">  -</w:t>
-      </w:r>
-      <w:proofErr w:type="gramStart"/>
-      <w:r>
-        <w:rPr>
-          <w:rFonts w:ascii="Monaco" w:hAnsi="Monaco" w:cs="Monaco"/>
-          <w:sz w:val="20"/>
-          <w:szCs w:val="20"/>
-        </w:rPr>
-        <w:t>g</w:t>
-      </w:r>
-      <w:proofErr w:type="gramEnd"/>
-      <w:r>
-        <w:rPr>
-          <w:rFonts w:ascii="Monaco" w:hAnsi="Monaco" w:cs="Monaco"/>
-          <w:sz w:val="20"/>
-          <w:szCs w:val="20"/>
-        </w:rPr>
-        <w:t xml:space="preserve"> DOC, --doc=DOC     run depth of coverage on all files?  Defaults to T</w:t>
+        <w:t xml:space="preserve">  -g DOC, --doc=DOC     run depth of coverage on all files?  Defaults to T</w:t>
       </w:r>
     </w:p>
     <w:p>
@@ -3138,25 +2804,7 @@
           <w:sz w:val="20"/>
           <w:szCs w:val="20"/>
         </w:rPr>
-        <w:t xml:space="preserve">  -</w:t>
-      </w:r>
-      <w:proofErr w:type="gramStart"/>
-      <w:r>
-        <w:rPr>
-          <w:rFonts w:ascii="Monaco" w:hAnsi="Monaco" w:cs="Monaco"/>
-          <w:sz w:val="20"/>
-          <w:szCs w:val="20"/>
-        </w:rPr>
-        <w:t>e</w:t>
-      </w:r>
-      <w:proofErr w:type="gramEnd"/>
-      <w:r>
-        <w:rPr>
-          <w:rFonts w:ascii="Monaco" w:hAnsi="Monaco" w:cs="Monaco"/>
-          <w:sz w:val="20"/>
-          <w:szCs w:val="20"/>
-        </w:rPr>
-        <w:t xml:space="preserve"> TMP_DIR, --temp=TMP_DIR</w:t>
+        <w:t xml:space="preserve">  -e TMP_DIR, --temp=TMP_DIR</w:t>
       </w:r>
     </w:p>
     <w:p>
@@ -3193,23 +2841,13 @@
         </w:rPr>
         <w:t xml:space="preserve">                </w:t>
       </w:r>
-      <w:proofErr w:type="gramStart"/>
-      <w:r>
-        <w:rPr>
-          <w:rFonts w:ascii="Monaco" w:hAnsi="Monaco" w:cs="Monaco"/>
-          <w:sz w:val="20"/>
-          <w:szCs w:val="20"/>
-        </w:rPr>
-        <w:t>temporary</w:t>
-      </w:r>
-      <w:proofErr w:type="gramEnd"/>
-      <w:r>
-        <w:rPr>
-          <w:rFonts w:ascii="Monaco" w:hAnsi="Monaco" w:cs="Monaco"/>
-          <w:sz w:val="20"/>
-          <w:szCs w:val="20"/>
-        </w:rPr>
-        <w:t xml:space="preserve"> directory for GATK analysis, defaults to</w:t>
+      <w:r>
+        <w:rPr>
+          <w:rFonts w:ascii="Monaco" w:hAnsi="Monaco" w:cs="Monaco"/>
+          <w:sz w:val="20"/>
+          <w:szCs w:val="20"/>
+        </w:rPr>
+        <w:t>temporary directory for GATK analysis, defaults to</w:t>
       </w:r>
     </w:p>
     <w:p>
@@ -3297,25 +2935,7 @@
           <w:sz w:val="20"/>
           <w:szCs w:val="20"/>
         </w:rPr>
-        <w:t xml:space="preserve">  -</w:t>
-      </w:r>
-      <w:proofErr w:type="gramStart"/>
-      <w:r>
-        <w:rPr>
-          <w:rFonts w:ascii="Monaco" w:hAnsi="Monaco" w:cs="Monaco"/>
-          <w:sz w:val="20"/>
-          <w:szCs w:val="20"/>
-        </w:rPr>
-        <w:t>z</w:t>
-      </w:r>
-      <w:proofErr w:type="gramEnd"/>
-      <w:r>
-        <w:rPr>
-          <w:rFonts w:ascii="Monaco" w:hAnsi="Monaco" w:cs="Monaco"/>
-          <w:sz w:val="20"/>
-          <w:szCs w:val="20"/>
-        </w:rPr>
-        <w:t xml:space="preserve"> INSERTION_METHOD, --method=INSERTION_METHOD</w:t>
+        <w:t xml:space="preserve">  -z INSERTION_METHOD, --method=INSERTION_METHOD</w:t>
       </w:r>
     </w:p>
     <w:p>
@@ -3352,23 +2972,13 @@
         </w:rPr>
         <w:t xml:space="preserve">                </w:t>
       </w:r>
-      <w:proofErr w:type="gramStart"/>
-      <w:r>
-        <w:rPr>
-          <w:rFonts w:ascii="Monaco" w:hAnsi="Monaco" w:cs="Monaco"/>
-          <w:sz w:val="20"/>
-          <w:szCs w:val="20"/>
-        </w:rPr>
-        <w:t>method</w:t>
-      </w:r>
-      <w:proofErr w:type="gramEnd"/>
-      <w:r>
-        <w:rPr>
-          <w:rFonts w:ascii="Monaco" w:hAnsi="Monaco" w:cs="Monaco"/>
-          <w:sz w:val="20"/>
-          <w:szCs w:val="20"/>
-        </w:rPr>
-        <w:t xml:space="preserve"> to insert unknown genomes (MP or ML), defaults</w:t>
+      <w:r>
+        <w:rPr>
+          <w:rFonts w:ascii="Monaco" w:hAnsi="Monaco" w:cs="Monaco"/>
+          <w:sz w:val="20"/>
+          <w:szCs w:val="20"/>
+        </w:rPr>
+        <w:t>method to insert unknown genomes (MP or ML), defaults</w:t>
       </w:r>
     </w:p>
     <w:p>
@@ -3405,23 +3015,13 @@
         </w:rPr>
         <w:t xml:space="preserve">                </w:t>
       </w:r>
-      <w:proofErr w:type="gramStart"/>
-      <w:r>
-        <w:rPr>
-          <w:rFonts w:ascii="Monaco" w:hAnsi="Monaco" w:cs="Monaco"/>
-          <w:sz w:val="20"/>
-          <w:szCs w:val="20"/>
-        </w:rPr>
-        <w:t>to</w:t>
-      </w:r>
-      <w:proofErr w:type="gramEnd"/>
-      <w:r>
-        <w:rPr>
-          <w:rFonts w:ascii="Monaco" w:hAnsi="Monaco" w:cs="Monaco"/>
-          <w:sz w:val="20"/>
-          <w:szCs w:val="20"/>
-        </w:rPr>
-        <w:t xml:space="preserve"> ML</w:t>
+      <w:r>
+        <w:rPr>
+          <w:rFonts w:ascii="Monaco" w:hAnsi="Monaco" w:cs="Monaco"/>
+          <w:sz w:val="20"/>
+          <w:szCs w:val="20"/>
+        </w:rPr>
+        <w:t>to ML</w:t>
       </w:r>
     </w:p>
     <w:p>
@@ -3456,25 +3056,7 @@
           <w:sz w:val="20"/>
           <w:szCs w:val="20"/>
         </w:rPr>
-        <w:t xml:space="preserve">  -</w:t>
-      </w:r>
-      <w:proofErr w:type="gramStart"/>
-      <w:r>
-        <w:rPr>
-          <w:rFonts w:ascii="Monaco" w:hAnsi="Monaco" w:cs="Monaco"/>
-          <w:sz w:val="20"/>
-          <w:szCs w:val="20"/>
-        </w:rPr>
-        <w:t>f</w:t>
-      </w:r>
-      <w:proofErr w:type="gramEnd"/>
-      <w:r>
-        <w:rPr>
-          <w:rFonts w:ascii="Monaco" w:hAnsi="Monaco" w:cs="Monaco"/>
-          <w:sz w:val="20"/>
-          <w:szCs w:val="20"/>
-        </w:rPr>
-        <w:t xml:space="preserve"> FUDGE, --</w:t>
+        <w:t xml:space="preserve">  -f FUDGE, --</w:t>
       </w:r>
       <w:proofErr w:type="spellStart"/>
       <w:r>
@@ -3543,18 +3125,8 @@
           <w:sz w:val="20"/>
           <w:szCs w:val="20"/>
         </w:rPr>
-        <w:t xml:space="preserve">How close does a subsample have to be from </w:t>
-      </w:r>
-      <w:proofErr w:type="gramStart"/>
-      <w:r>
-        <w:rPr>
-          <w:rFonts w:ascii="Monaco" w:hAnsi="Monaco" w:cs="Monaco"/>
-          <w:sz w:val="20"/>
-          <w:szCs w:val="20"/>
-        </w:rPr>
-        <w:t>true</w:t>
-      </w:r>
-      <w:proofErr w:type="gramEnd"/>
+        <w:t>How close does a subsample have to be from true</w:t>
+      </w:r>
     </w:p>
     <w:p>
       <w:pPr>
@@ -3590,23 +3162,13 @@
         </w:rPr>
         <w:t xml:space="preserve">                </w:t>
       </w:r>
-      <w:proofErr w:type="gramStart"/>
-      <w:r>
-        <w:rPr>
-          <w:rFonts w:ascii="Monaco" w:hAnsi="Monaco" w:cs="Monaco"/>
-          <w:sz w:val="20"/>
-          <w:szCs w:val="20"/>
-        </w:rPr>
-        <w:t>placement</w:t>
-      </w:r>
-      <w:proofErr w:type="gramEnd"/>
-      <w:r>
-        <w:rPr>
-          <w:rFonts w:ascii="Monaco" w:hAnsi="Monaco" w:cs="Monaco"/>
-          <w:sz w:val="20"/>
-          <w:szCs w:val="20"/>
-        </w:rPr>
-        <w:t>?  Defaults to 0.1</w:t>
+      <w:r>
+        <w:rPr>
+          <w:rFonts w:ascii="Monaco" w:hAnsi="Monaco" w:cs="Monaco"/>
+          <w:sz w:val="20"/>
+          <w:szCs w:val="20"/>
+        </w:rPr>
+        <w:t>placement?  Defaults to 0.1</w:t>
       </w:r>
     </w:p>
     <w:p>
@@ -3641,25 +3203,7 @@
           <w:sz w:val="20"/>
           <w:szCs w:val="20"/>
         </w:rPr>
-        <w:t xml:space="preserve">  -</w:t>
-      </w:r>
-      <w:proofErr w:type="gramStart"/>
-      <w:r>
-        <w:rPr>
-          <w:rFonts w:ascii="Monaco" w:hAnsi="Monaco" w:cs="Monaco"/>
-          <w:sz w:val="20"/>
-          <w:szCs w:val="20"/>
-        </w:rPr>
-        <w:t>y</w:t>
-      </w:r>
-      <w:proofErr w:type="gramEnd"/>
-      <w:r>
-        <w:rPr>
-          <w:rFonts w:ascii="Monaco" w:hAnsi="Monaco" w:cs="Monaco"/>
-          <w:sz w:val="20"/>
-          <w:szCs w:val="20"/>
-        </w:rPr>
-        <w:t xml:space="preserve"> ONLY_SUBS, --</w:t>
+        <w:t xml:space="preserve">  -y ONLY_SUBS, --</w:t>
       </w:r>
       <w:proofErr w:type="spellStart"/>
       <w:r>
@@ -3755,25 +3299,7 @@
           <w:sz w:val="20"/>
           <w:szCs w:val="20"/>
         </w:rPr>
-        <w:t xml:space="preserve">  -</w:t>
-      </w:r>
-      <w:proofErr w:type="gramStart"/>
-      <w:r>
-        <w:rPr>
-          <w:rFonts w:ascii="Monaco" w:hAnsi="Monaco" w:cs="Monaco"/>
-          <w:sz w:val="20"/>
-          <w:szCs w:val="20"/>
-        </w:rPr>
-        <w:t>j</w:t>
-      </w:r>
-      <w:proofErr w:type="gramEnd"/>
-      <w:r>
-        <w:rPr>
-          <w:rFonts w:ascii="Monaco" w:hAnsi="Monaco" w:cs="Monaco"/>
-          <w:sz w:val="20"/>
-          <w:szCs w:val="20"/>
-        </w:rPr>
-        <w:t xml:space="preserve"> MODEL, --model=MODEL</w:t>
+        <w:t xml:space="preserve">  -j MODEL, --model=MODEL</w:t>
       </w:r>
     </w:p>
     <w:p>
@@ -3810,23 +3336,13 @@
         </w:rPr>
         <w:t xml:space="preserve">                </w:t>
       </w:r>
-      <w:proofErr w:type="gramStart"/>
-      <w:r>
-        <w:rPr>
-          <w:rFonts w:ascii="Monaco" w:hAnsi="Monaco" w:cs="Monaco"/>
-          <w:sz w:val="20"/>
-          <w:szCs w:val="20"/>
-        </w:rPr>
-        <w:t>which</w:t>
-      </w:r>
-      <w:proofErr w:type="gramEnd"/>
-      <w:r>
-        <w:rPr>
-          <w:rFonts w:ascii="Monaco" w:hAnsi="Monaco" w:cs="Monaco"/>
-          <w:sz w:val="20"/>
-          <w:szCs w:val="20"/>
-        </w:rPr>
-        <w:t xml:space="preserve"> model to run with </w:t>
+      <w:r>
+        <w:rPr>
+          <w:rFonts w:ascii="Monaco" w:hAnsi="Monaco" w:cs="Monaco"/>
+          <w:sz w:val="20"/>
+          <w:szCs w:val="20"/>
+        </w:rPr>
+        <w:t xml:space="preserve">which model to run with </w:t>
       </w:r>
       <w:proofErr w:type="spellStart"/>
       <w:r>
@@ -3939,7 +3455,20 @@
         <w:rPr>
           <w:rFonts w:ascii="Arial" w:eastAsia="Times New Roman" w:hAnsi="Arial" w:cs="Arial"/>
         </w:rPr>
-        <w:t>To give WG-FAST a run, to make sure everything is installed correctly, ch</w:t>
+        <w:t xml:space="preserve">To give </w:t>
+      </w:r>
+      <w:r>
+        <w:rPr>
+          <w:rFonts w:ascii="Arial" w:eastAsia="Times New Roman" w:hAnsi="Arial" w:cs="Arial"/>
+          <w:i/>
+        </w:rPr>
+        <w:t>WG-FAST</w:t>
+      </w:r>
+      <w:r>
+        <w:rPr>
+          <w:rFonts w:ascii="Arial" w:eastAsia="Times New Roman" w:hAnsi="Arial" w:cs="Arial"/>
+        </w:rPr>
+        <w:t xml:space="preserve"> a run, to make sure everything is installed correctly, ch</w:t>
       </w:r>
       <w:r>
         <w:rPr>
@@ -3977,7 +3506,56 @@
         <w:rPr>
           <w:rFonts w:ascii="Arial" w:eastAsia="Times New Roman" w:hAnsi="Arial" w:cs="Arial"/>
         </w:rPr>
-        <w:t>The following command was run from a run directory within the WG-FAST installation:</w:t>
+        <w:t xml:space="preserve">The following command was run from a </w:t>
+      </w:r>
+      <w:r>
+        <w:rPr>
+          <w:rFonts w:ascii="Arial" w:eastAsia="Times New Roman" w:hAnsi="Arial" w:cs="Arial"/>
+        </w:rPr>
+        <w:t>“</w:t>
+      </w:r>
+      <w:r>
+        <w:rPr>
+          <w:rFonts w:ascii="Arial" w:eastAsia="Times New Roman" w:hAnsi="Arial" w:cs="Arial"/>
+        </w:rPr>
+        <w:t>run</w:t>
+      </w:r>
+      <w:r>
+        <w:rPr>
+          <w:rFonts w:ascii="Arial" w:eastAsia="Times New Roman" w:hAnsi="Arial" w:cs="Arial"/>
+        </w:rPr>
+        <w:t>”</w:t>
+      </w:r>
+      <w:r>
+        <w:rPr>
+          <w:rFonts w:ascii="Arial" w:eastAsia="Times New Roman" w:hAnsi="Arial" w:cs="Arial"/>
+        </w:rPr>
+        <w:t xml:space="preserve"> directory </w:t>
+      </w:r>
+      <w:r>
+        <w:rPr>
+          <w:rFonts w:ascii="Arial" w:eastAsia="Times New Roman" w:hAnsi="Arial" w:cs="Arial"/>
+        </w:rPr>
+        <w:t xml:space="preserve">created </w:t>
+      </w:r>
+      <w:r>
+        <w:rPr>
+          <w:rFonts w:ascii="Arial" w:eastAsia="Times New Roman" w:hAnsi="Arial" w:cs="Arial"/>
+        </w:rPr>
+        <w:t xml:space="preserve">within the </w:t>
+      </w:r>
+      <w:r>
+        <w:rPr>
+          <w:rFonts w:ascii="Arial" w:eastAsia="Times New Roman" w:hAnsi="Arial" w:cs="Arial"/>
+          <w:i/>
+        </w:rPr>
+        <w:t>WG-FAST</w:t>
+      </w:r>
+      <w:r>
+        <w:rPr>
+          <w:rFonts w:ascii="Arial" w:eastAsia="Times New Roman" w:hAnsi="Arial" w:cs="Arial"/>
+        </w:rPr>
+        <w:t xml:space="preserve"> installation:</w:t>
       </w:r>
     </w:p>
     <w:p>
@@ -3994,7 +3572,6 @@
           <w:rFonts w:ascii="Arial" w:eastAsia="Times New Roman" w:hAnsi="Arial" w:cs="Arial"/>
         </w:rPr>
       </w:pPr>
-      <w:proofErr w:type="gramStart"/>
       <w:r>
         <w:rPr>
           <w:rFonts w:ascii="Monaco" w:hAnsi="Monaco" w:cs="Monaco"/>
@@ -4003,9 +3580,9 @@
           <w:szCs w:val="20"/>
           <w:highlight w:val="black"/>
         </w:rPr>
-        <w:t>python</w:t>
-      </w:r>
-      <w:proofErr w:type="gramEnd"/>
+        <w:t>python ../wgfast.py -m ../</w:t>
+      </w:r>
+      <w:proofErr w:type="spellStart"/>
       <w:r>
         <w:rPr>
           <w:rFonts w:ascii="Monaco" w:hAnsi="Monaco" w:cs="Monaco"/>
@@ -4014,9 +3591,9 @@
           <w:szCs w:val="20"/>
           <w:highlight w:val="black"/>
         </w:rPr>
-        <w:t xml:space="preserve"> ../wgfast.py -</w:t>
-      </w:r>
-      <w:proofErr w:type="gramStart"/>
+        <w:t>test_data</w:t>
+      </w:r>
+      <w:proofErr w:type="spellEnd"/>
       <w:r>
         <w:rPr>
           <w:rFonts w:ascii="Monaco" w:hAnsi="Monaco" w:cs="Monaco"/>
@@ -4025,9 +3602,9 @@
           <w:szCs w:val="20"/>
           <w:highlight w:val="black"/>
         </w:rPr>
-        <w:t>m ..</w:t>
-      </w:r>
-      <w:proofErr w:type="gramEnd"/>
+        <w:t>/</w:t>
+      </w:r>
+      <w:proofErr w:type="spellStart"/>
       <w:r>
         <w:rPr>
           <w:rFonts w:ascii="Monaco" w:hAnsi="Monaco" w:cs="Monaco"/>
@@ -4036,6 +3613,121 @@
           <w:szCs w:val="20"/>
           <w:highlight w:val="black"/>
         </w:rPr>
+        <w:t>nasp_matrix.tsv</w:t>
+      </w:r>
+      <w:proofErr w:type="spellEnd"/>
+      <w:r>
+        <w:rPr>
+          <w:rFonts w:ascii="Monaco" w:hAnsi="Monaco" w:cs="Monaco"/>
+          <w:color w:val="F2F2F2"/>
+          <w:sz w:val="20"/>
+          <w:szCs w:val="20"/>
+          <w:highlight w:val="black"/>
+        </w:rPr>
+        <w:t xml:space="preserve"> </w:t>
+      </w:r>
+      <w:r>
+        <w:rPr>
+          <w:rFonts w:ascii="Monaco" w:hAnsi="Monaco" w:cs="Monaco"/>
+          <w:color w:val="F2F2F2"/>
+          <w:sz w:val="20"/>
+          <w:szCs w:val="20"/>
+          <w:highlight w:val="black"/>
+        </w:rPr>
+        <w:t>–</w:t>
+      </w:r>
+      <w:r>
+        <w:rPr>
+          <w:rFonts w:ascii="Monaco" w:hAnsi="Monaco" w:cs="Monaco"/>
+          <w:color w:val="F2F2F2"/>
+          <w:sz w:val="20"/>
+          <w:szCs w:val="20"/>
+          <w:highlight w:val="black"/>
+        </w:rPr>
+        <w:t>t</w:t>
+      </w:r>
+      <w:r>
+        <w:rPr>
+          <w:rFonts w:ascii="Monaco" w:hAnsi="Monaco" w:cs="Monaco"/>
+          <w:color w:val="F2F2F2"/>
+          <w:sz w:val="20"/>
+          <w:szCs w:val="20"/>
+          <w:highlight w:val="black"/>
+        </w:rPr>
+        <w:t xml:space="preserve"> </w:t>
+      </w:r>
+      <w:r>
+        <w:rPr>
+          <w:rFonts w:ascii="Monaco" w:hAnsi="Monaco" w:cs="Monaco"/>
+          <w:color w:val="F2F2F2"/>
+          <w:sz w:val="20"/>
+          <w:szCs w:val="20"/>
+          <w:highlight w:val="black"/>
+        </w:rPr>
+        <w:t>../</w:t>
+      </w:r>
+      <w:proofErr w:type="spellStart"/>
+      <w:r>
+        <w:rPr>
+          <w:rFonts w:ascii="Monaco" w:hAnsi="Monaco" w:cs="Monaco"/>
+          <w:color w:val="F2F2F2"/>
+          <w:sz w:val="20"/>
+          <w:szCs w:val="20"/>
+          <w:highlight w:val="black"/>
+        </w:rPr>
+        <w:t>test_data</w:t>
+      </w:r>
+      <w:proofErr w:type="spellEnd"/>
+      <w:r>
+        <w:rPr>
+          <w:rFonts w:ascii="Monaco" w:hAnsi="Monaco" w:cs="Monaco"/>
+          <w:color w:val="F2F2F2"/>
+          <w:sz w:val="20"/>
+          <w:szCs w:val="20"/>
+          <w:highlight w:val="black"/>
+        </w:rPr>
+        <w:t>/nasp_raxml.tree</w:t>
+      </w:r>
+      <w:r>
+        <w:rPr>
+          <w:rFonts w:ascii="Monaco" w:hAnsi="Monaco" w:cs="Monaco"/>
+          <w:color w:val="F2F2F2"/>
+          <w:sz w:val="20"/>
+          <w:szCs w:val="20"/>
+          <w:highlight w:val="black"/>
+        </w:rPr>
+        <w:t xml:space="preserve"> \</w:t>
+      </w:r>
+      <w:r>
+        <w:rPr>
+          <w:rFonts w:ascii="Monaco" w:hAnsi="Monaco" w:cs="Monaco"/>
+          <w:color w:val="F2F2F2"/>
+          <w:sz w:val="20"/>
+          <w:szCs w:val="20"/>
+          <w:highlight w:val="black"/>
+        </w:rPr>
+        <w:t xml:space="preserve"> -r ../</w:t>
+      </w:r>
+      <w:proofErr w:type="spellStart"/>
+      <w:r>
+        <w:rPr>
+          <w:rFonts w:ascii="Monaco" w:hAnsi="Monaco" w:cs="Monaco"/>
+          <w:color w:val="F2F2F2"/>
+          <w:sz w:val="20"/>
+          <w:szCs w:val="20"/>
+          <w:highlight w:val="black"/>
+        </w:rPr>
+        <w:t>test_data</w:t>
+      </w:r>
+      <w:proofErr w:type="spellEnd"/>
+      <w:r>
+        <w:rPr>
+          <w:rFonts w:ascii="Monaco" w:hAnsi="Monaco" w:cs="Monaco"/>
+          <w:color w:val="F2F2F2"/>
+          <w:sz w:val="20"/>
+          <w:szCs w:val="20"/>
+          <w:highlight w:val="black"/>
+        </w:rPr>
         <w:t>/</w:t>
       </w:r>
       <w:proofErr w:type="spellStart"/>
@@ -4047,6 +3739,28 @@
           <w:szCs w:val="20"/>
           <w:highlight w:val="black"/>
         </w:rPr>
+        <w:t>reference.fasta</w:t>
+      </w:r>
+      <w:proofErr w:type="spellEnd"/>
+      <w:r>
+        <w:rPr>
+          <w:rFonts w:ascii="Monaco" w:hAnsi="Monaco" w:cs="Monaco"/>
+          <w:color w:val="F2F2F2"/>
+          <w:sz w:val="20"/>
+          <w:szCs w:val="20"/>
+          <w:highlight w:val="black"/>
+        </w:rPr>
+        <w:t xml:space="preserve"> -d ../</w:t>
+      </w:r>
+      <w:proofErr w:type="spellStart"/>
+      <w:r>
+        <w:rPr>
+          <w:rFonts w:ascii="Monaco" w:hAnsi="Monaco" w:cs="Monaco"/>
+          <w:color w:val="F2F2F2"/>
+          <w:sz w:val="20"/>
+          <w:szCs w:val="20"/>
+          <w:highlight w:val="black"/>
+        </w:rPr>
         <w:t>test_data</w:t>
       </w:r>
       <w:proofErr w:type="spellEnd"/>
@@ -4058,6 +3772,28 @@
           <w:szCs w:val="20"/>
           <w:highlight w:val="black"/>
         </w:rPr>
+        <w:t>/reads -x ../</w:t>
+      </w:r>
+      <w:proofErr w:type="spellStart"/>
+      <w:r>
+        <w:rPr>
+          <w:rFonts w:ascii="Monaco" w:hAnsi="Monaco" w:cs="Monaco"/>
+          <w:color w:val="F2F2F2"/>
+          <w:sz w:val="20"/>
+          <w:szCs w:val="20"/>
+          <w:highlight w:val="black"/>
+        </w:rPr>
+        <w:t>test_data</w:t>
+      </w:r>
+      <w:proofErr w:type="spellEnd"/>
+      <w:r>
+        <w:rPr>
+          <w:rFonts w:ascii="Monaco" w:hAnsi="Monaco" w:cs="Monaco"/>
+          <w:color w:val="F2F2F2"/>
+          <w:sz w:val="20"/>
+          <w:szCs w:val="20"/>
+          <w:highlight w:val="black"/>
+        </w:rPr>
         <w:t>/</w:t>
       </w:r>
       <w:proofErr w:type="spellStart"/>
@@ -4069,293 +3805,9 @@
           <w:szCs w:val="20"/>
           <w:highlight w:val="black"/>
         </w:rPr>
-        <w:t>nasp_matrix.tsv</w:t>
+        <w:t>nasp.PARAMS</w:t>
       </w:r>
       <w:proofErr w:type="spellEnd"/>
-      <w:r>
-        <w:rPr>
-          <w:rFonts w:ascii="Monaco" w:hAnsi="Monaco" w:cs="Monaco"/>
-          <w:color w:val="F2F2F2"/>
-          <w:sz w:val="20"/>
-          <w:szCs w:val="20"/>
-          <w:highlight w:val="black"/>
-        </w:rPr>
-        <w:t xml:space="preserve"> </w:t>
-      </w:r>
-      <w:r>
-        <w:rPr>
-          <w:rFonts w:ascii="Monaco" w:hAnsi="Monaco" w:cs="Monaco"/>
-          <w:color w:val="F2F2F2"/>
-          <w:sz w:val="20"/>
-          <w:szCs w:val="20"/>
-          <w:highlight w:val="black"/>
-        </w:rPr>
-        <w:t>–</w:t>
-      </w:r>
-      <w:proofErr w:type="gramStart"/>
-      <w:r>
-        <w:rPr>
-          <w:rFonts w:ascii="Monaco" w:hAnsi="Monaco" w:cs="Monaco"/>
-          <w:color w:val="F2F2F2"/>
-          <w:sz w:val="20"/>
-          <w:szCs w:val="20"/>
-          <w:highlight w:val="black"/>
-        </w:rPr>
-        <w:t>t</w:t>
-      </w:r>
-      <w:r>
-        <w:rPr>
-          <w:rFonts w:ascii="Monaco" w:hAnsi="Monaco" w:cs="Monaco"/>
-          <w:color w:val="F2F2F2"/>
-          <w:sz w:val="20"/>
-          <w:szCs w:val="20"/>
-          <w:highlight w:val="black"/>
-        </w:rPr>
-        <w:t xml:space="preserve"> </w:t>
-      </w:r>
-      <w:r>
-        <w:rPr>
-          <w:rFonts w:ascii="Monaco" w:hAnsi="Monaco" w:cs="Monaco"/>
-          <w:color w:val="F2F2F2"/>
-          <w:sz w:val="20"/>
-          <w:szCs w:val="20"/>
-          <w:highlight w:val="black"/>
-        </w:rPr>
-        <w:t>..</w:t>
-      </w:r>
-      <w:proofErr w:type="gramEnd"/>
-      <w:r>
-        <w:rPr>
-          <w:rFonts w:ascii="Monaco" w:hAnsi="Monaco" w:cs="Monaco"/>
-          <w:color w:val="F2F2F2"/>
-          <w:sz w:val="20"/>
-          <w:szCs w:val="20"/>
-          <w:highlight w:val="black"/>
-        </w:rPr>
-        <w:t>/</w:t>
-      </w:r>
-      <w:proofErr w:type="spellStart"/>
-      <w:r>
-        <w:rPr>
-          <w:rFonts w:ascii="Monaco" w:hAnsi="Monaco" w:cs="Monaco"/>
-          <w:color w:val="F2F2F2"/>
-          <w:sz w:val="20"/>
-          <w:szCs w:val="20"/>
-          <w:highlight w:val="black"/>
-        </w:rPr>
-        <w:t>test_data</w:t>
-      </w:r>
-      <w:proofErr w:type="spellEnd"/>
-      <w:r>
-        <w:rPr>
-          <w:rFonts w:ascii="Monaco" w:hAnsi="Monaco" w:cs="Monaco"/>
-          <w:color w:val="F2F2F2"/>
-          <w:sz w:val="20"/>
-          <w:szCs w:val="20"/>
-          <w:highlight w:val="black"/>
-        </w:rPr>
-        <w:t>/</w:t>
-      </w:r>
-      <w:proofErr w:type="spellStart"/>
-      <w:r>
-        <w:rPr>
-          <w:rFonts w:ascii="Monaco" w:hAnsi="Monaco" w:cs="Monaco"/>
-          <w:color w:val="F2F2F2"/>
-          <w:sz w:val="20"/>
-          <w:szCs w:val="20"/>
-          <w:highlight w:val="black"/>
-        </w:rPr>
-        <w:t>nasp_raxml.tree</w:t>
-      </w:r>
-      <w:proofErr w:type="spellEnd"/>
-      <w:r>
-        <w:rPr>
-          <w:rFonts w:ascii="Monaco" w:hAnsi="Monaco" w:cs="Monaco"/>
-          <w:color w:val="F2F2F2"/>
-          <w:sz w:val="20"/>
-          <w:szCs w:val="20"/>
-          <w:highlight w:val="black"/>
-        </w:rPr>
-        <w:t xml:space="preserve"> \</w:t>
-      </w:r>
-      <w:r>
-        <w:rPr>
-          <w:rFonts w:ascii="Monaco" w:hAnsi="Monaco" w:cs="Monaco"/>
-          <w:color w:val="F2F2F2"/>
-          <w:sz w:val="20"/>
-          <w:szCs w:val="20"/>
-          <w:highlight w:val="black"/>
-        </w:rPr>
-        <w:t xml:space="preserve"> -</w:t>
-      </w:r>
-      <w:proofErr w:type="gramStart"/>
-      <w:r>
-        <w:rPr>
-          <w:rFonts w:ascii="Monaco" w:hAnsi="Monaco" w:cs="Monaco"/>
-          <w:color w:val="F2F2F2"/>
-          <w:sz w:val="20"/>
-          <w:szCs w:val="20"/>
-          <w:highlight w:val="black"/>
-        </w:rPr>
-        <w:t>r ..</w:t>
-      </w:r>
-      <w:proofErr w:type="gramEnd"/>
-      <w:r>
-        <w:rPr>
-          <w:rFonts w:ascii="Monaco" w:hAnsi="Monaco" w:cs="Monaco"/>
-          <w:color w:val="F2F2F2"/>
-          <w:sz w:val="20"/>
-          <w:szCs w:val="20"/>
-          <w:highlight w:val="black"/>
-        </w:rPr>
-        <w:t>/</w:t>
-      </w:r>
-      <w:proofErr w:type="spellStart"/>
-      <w:r>
-        <w:rPr>
-          <w:rFonts w:ascii="Monaco" w:hAnsi="Monaco" w:cs="Monaco"/>
-          <w:color w:val="F2F2F2"/>
-          <w:sz w:val="20"/>
-          <w:szCs w:val="20"/>
-          <w:highlight w:val="black"/>
-        </w:rPr>
-        <w:t>test_data</w:t>
-      </w:r>
-      <w:proofErr w:type="spellEnd"/>
-      <w:r>
-        <w:rPr>
-          <w:rFonts w:ascii="Monaco" w:hAnsi="Monaco" w:cs="Monaco"/>
-          <w:color w:val="F2F2F2"/>
-          <w:sz w:val="20"/>
-          <w:szCs w:val="20"/>
-          <w:highlight w:val="black"/>
-        </w:rPr>
-        <w:t>/</w:t>
-      </w:r>
-      <w:proofErr w:type="spellStart"/>
-      <w:r>
-        <w:rPr>
-          <w:rFonts w:ascii="Monaco" w:hAnsi="Monaco" w:cs="Monaco"/>
-          <w:color w:val="F2F2F2"/>
-          <w:sz w:val="20"/>
-          <w:szCs w:val="20"/>
-          <w:highlight w:val="black"/>
-        </w:rPr>
-        <w:t>reference.fasta</w:t>
-      </w:r>
-      <w:proofErr w:type="spellEnd"/>
-      <w:r>
-        <w:rPr>
-          <w:rFonts w:ascii="Monaco" w:hAnsi="Monaco" w:cs="Monaco"/>
-          <w:color w:val="F2F2F2"/>
-          <w:sz w:val="20"/>
-          <w:szCs w:val="20"/>
-          <w:highlight w:val="black"/>
-        </w:rPr>
-        <w:t xml:space="preserve"> -</w:t>
-      </w:r>
-      <w:proofErr w:type="gramStart"/>
-      <w:r>
-        <w:rPr>
-          <w:rFonts w:ascii="Monaco" w:hAnsi="Monaco" w:cs="Monaco"/>
-          <w:color w:val="F2F2F2"/>
-          <w:sz w:val="20"/>
-          <w:szCs w:val="20"/>
-          <w:highlight w:val="black"/>
-        </w:rPr>
-        <w:t>d ..</w:t>
-      </w:r>
-      <w:proofErr w:type="gramEnd"/>
-      <w:r>
-        <w:rPr>
-          <w:rFonts w:ascii="Monaco" w:hAnsi="Monaco" w:cs="Monaco"/>
-          <w:color w:val="F2F2F2"/>
-          <w:sz w:val="20"/>
-          <w:szCs w:val="20"/>
-          <w:highlight w:val="black"/>
-        </w:rPr>
-        <w:t>/</w:t>
-      </w:r>
-      <w:proofErr w:type="spellStart"/>
-      <w:r>
-        <w:rPr>
-          <w:rFonts w:ascii="Monaco" w:hAnsi="Monaco" w:cs="Monaco"/>
-          <w:color w:val="F2F2F2"/>
-          <w:sz w:val="20"/>
-          <w:szCs w:val="20"/>
-          <w:highlight w:val="black"/>
-        </w:rPr>
-        <w:t>test_data</w:t>
-      </w:r>
-      <w:proofErr w:type="spellEnd"/>
-      <w:r>
-        <w:rPr>
-          <w:rFonts w:ascii="Monaco" w:hAnsi="Monaco" w:cs="Monaco"/>
-          <w:color w:val="F2F2F2"/>
-          <w:sz w:val="20"/>
-          <w:szCs w:val="20"/>
-          <w:highlight w:val="black"/>
-        </w:rPr>
-        <w:t>/reads -</w:t>
-      </w:r>
-      <w:proofErr w:type="gramStart"/>
-      <w:r>
-        <w:rPr>
-          <w:rFonts w:ascii="Monaco" w:hAnsi="Monaco" w:cs="Monaco"/>
-          <w:color w:val="F2F2F2"/>
-          <w:sz w:val="20"/>
-          <w:szCs w:val="20"/>
-          <w:highlight w:val="black"/>
-        </w:rPr>
-        <w:t>x ..</w:t>
-      </w:r>
-      <w:proofErr w:type="gramEnd"/>
-      <w:r>
-        <w:rPr>
-          <w:rFonts w:ascii="Monaco" w:hAnsi="Monaco" w:cs="Monaco"/>
-          <w:color w:val="F2F2F2"/>
-          <w:sz w:val="20"/>
-          <w:szCs w:val="20"/>
-          <w:highlight w:val="black"/>
-        </w:rPr>
-        <w:t>/</w:t>
-      </w:r>
-      <w:proofErr w:type="spellStart"/>
-      <w:r>
-        <w:rPr>
-          <w:rFonts w:ascii="Monaco" w:hAnsi="Monaco" w:cs="Monaco"/>
-          <w:color w:val="F2F2F2"/>
-          <w:sz w:val="20"/>
-          <w:szCs w:val="20"/>
-          <w:highlight w:val="black"/>
-        </w:rPr>
-        <w:t>test_data</w:t>
-      </w:r>
-      <w:proofErr w:type="spellEnd"/>
-      <w:r>
-        <w:rPr>
-          <w:rFonts w:ascii="Monaco" w:hAnsi="Monaco" w:cs="Monaco"/>
-          <w:color w:val="F2F2F2"/>
-          <w:sz w:val="20"/>
-          <w:szCs w:val="20"/>
-          <w:highlight w:val="black"/>
-        </w:rPr>
-        <w:t>/</w:t>
-      </w:r>
-      <w:proofErr w:type="spellStart"/>
-      <w:proofErr w:type="gramStart"/>
-      <w:r>
-        <w:rPr>
-          <w:rFonts w:ascii="Monaco" w:hAnsi="Monaco" w:cs="Monaco"/>
-          <w:color w:val="F2F2F2"/>
-          <w:sz w:val="20"/>
-          <w:szCs w:val="20"/>
-          <w:highlight w:val="black"/>
-        </w:rPr>
-        <w:t>nasp.PARAMS</w:t>
-      </w:r>
-      <w:proofErr w:type="spellEnd"/>
-      <w:proofErr w:type="gramEnd"/>
       <w:r>
         <w:rPr>
           <w:rFonts w:ascii="Monaco" w:hAnsi="Monaco" w:cs="Monaco"/>
@@ -4436,6 +3888,12 @@
         </w:rPr>
         <w:t>Number of callable positions.  These are all positions called in each sample, compared to the reference.  This is the number prior to any filtering</w:t>
       </w:r>
+      <w:r>
+        <w:rPr>
+          <w:rFonts w:ascii="Arial" w:eastAsia="Times New Roman" w:hAnsi="Arial" w:cs="Arial"/>
+        </w:rPr>
+        <w:t xml:space="preserve"> due to mixed SNP positions.</w:t>
+      </w:r>
     </w:p>
     <w:p>
       <w:pPr>
@@ -4488,7 +3946,93 @@
         <w:rPr>
           <w:rFonts w:ascii="Arial" w:eastAsia="Times New Roman" w:hAnsi="Arial" w:cs="Arial"/>
         </w:rPr>
-        <w:t xml:space="preserve">Insertion likelihood values.  The higher the likelihood value and the fewer the number of possible insertion sites, the more trusted the placement.  </w:t>
+        <w:t xml:space="preserve">Insertion likelihood values.  The higher the likelihood value and the fewer the number of possible insertion </w:t>
+      </w:r>
+      <w:r>
+        <w:rPr>
+          <w:rFonts w:ascii="Arial" w:eastAsia="Times New Roman" w:hAnsi="Arial" w:cs="Arial"/>
+        </w:rPr>
+        <w:t>nodes</w:t>
+      </w:r>
+      <w:r>
+        <w:rPr>
+          <w:rFonts w:ascii="Arial" w:eastAsia="Times New Roman" w:hAnsi="Arial" w:cs="Arial"/>
+        </w:rPr>
+        <w:t>, the more trusted the placement</w:t>
+      </w:r>
+      <w:r>
+        <w:rPr>
+          <w:rFonts w:ascii="Arial" w:eastAsia="Times New Roman" w:hAnsi="Arial" w:cs="Arial"/>
+        </w:rPr>
+        <w:t>, although caveats exist (see Manuscript)</w:t>
+      </w:r>
+      <w:r>
+        <w:rPr>
+          <w:rFonts w:ascii="Arial" w:eastAsia="Times New Roman" w:hAnsi="Arial" w:cs="Arial"/>
+        </w:rPr>
+        <w:t>.</w:t>
+      </w:r>
+    </w:p>
+    <w:p>
+      <w:pPr>
+        <w:pStyle w:val="ListParagraph"/>
+        <w:numPr>
+          <w:ilvl w:val="0"/>
+          <w:numId w:val="5"/>
+        </w:numPr>
+        <w:rPr>
+          <w:rFonts w:ascii="Arial" w:eastAsia="Times New Roman" w:hAnsi="Arial" w:cs="Arial"/>
+        </w:rPr>
+      </w:pPr>
+      <w:r>
+        <w:rPr>
+          <w:rFonts w:ascii="Arial" w:eastAsia="Times New Roman" w:hAnsi="Arial" w:cs="Arial"/>
+        </w:rPr>
+        <w:t>If sub-sample routine is i</w:t>
+      </w:r>
+      <w:r>
+        <w:rPr>
+          <w:rFonts w:ascii="Arial" w:eastAsia="Times New Roman" w:hAnsi="Arial" w:cs="Arial"/>
+        </w:rPr>
+        <w:t xml:space="preserve">nvoked, </w:t>
+      </w:r>
+      <w:r>
+        <w:rPr>
+          <w:rFonts w:ascii="Arial" w:eastAsia="Times New Roman" w:hAnsi="Arial" w:cs="Arial"/>
+        </w:rPr>
+        <w:t xml:space="preserve">  </w:t>
+      </w:r>
+      <w:r>
+        <w:rPr>
+          <w:rFonts w:ascii="Arial" w:eastAsia="Times New Roman" w:hAnsi="Arial" w:cs="Arial"/>
+        </w:rPr>
+        <w:t xml:space="preserve">information is also </w:t>
+      </w:r>
+      <w:r>
+        <w:rPr>
+          <w:rFonts w:ascii="Arial" w:eastAsia="Times New Roman" w:hAnsi="Arial" w:cs="Arial"/>
+        </w:rPr>
+        <w:t>available for how often the sub-sample was placed correctly.  A sub-sample is considered to be “correct” by comparing the patristic distance from the sub-sampled genome to the “Reference”</w:t>
+      </w:r>
+      <w:r>
+        <w:rPr>
+          <w:rFonts w:ascii="Arial" w:eastAsia="Times New Roman" w:hAnsi="Arial" w:cs="Arial"/>
+        </w:rPr>
+        <w:t xml:space="preserve">, then comparing that to the distance between the un-sub-sampled genome to the “Reference”.  If this ratio falls within the “fudge-factor” range, then it is considered to be correct.  The </w:t>
+      </w:r>
+      <w:proofErr w:type="gramStart"/>
+      <w:r>
+        <w:rPr>
+          <w:rFonts w:ascii="Arial" w:eastAsia="Times New Roman" w:hAnsi="Arial" w:cs="Arial"/>
+        </w:rPr>
+        <w:t>number of times that the sub-sample falls within this range is divided by the total number of iterations</w:t>
+      </w:r>
+      <w:proofErr w:type="gramEnd"/>
+      <w:r>
+        <w:rPr>
+          <w:rFonts w:ascii="Arial" w:eastAsia="Times New Roman" w:hAnsi="Arial" w:cs="Arial"/>
+        </w:rPr>
+        <w:t xml:space="preserve"> and a p-value is reported.  </w:t>
       </w:r>
     </w:p>
     <w:p>
@@ -4501,6 +4045,571 @@
     </w:p>
     <w:p>
       <w:pPr>
+        <w:ind w:left="-720"/>
+        <w:rPr>
+          <w:rFonts w:ascii="Arial" w:eastAsia="Times New Roman" w:hAnsi="Arial" w:cs="Arial"/>
+        </w:rPr>
+      </w:pPr>
+      <w:r>
+        <w:rPr>
+          <w:rFonts w:ascii="Arial" w:eastAsia="Times New Roman" w:hAnsi="Arial" w:cs="Arial"/>
+        </w:rPr>
+        <w:t>Other scripts:</w:t>
+      </w:r>
+    </w:p>
+    <w:p>
+      <w:pPr>
+        <w:ind w:left="-720"/>
+        <w:rPr>
+          <w:rFonts w:ascii="Arial" w:eastAsia="Times New Roman" w:hAnsi="Arial" w:cs="Arial"/>
+        </w:rPr>
+      </w:pPr>
+    </w:p>
+    <w:p>
+      <w:pPr>
+        <w:pStyle w:val="ListParagraph"/>
+        <w:numPr>
+          <w:ilvl w:val="0"/>
+          <w:numId w:val="6"/>
+        </w:numPr>
+        <w:rPr>
+          <w:rFonts w:ascii="Arial" w:eastAsia="Times New Roman" w:hAnsi="Arial" w:cs="Arial"/>
+        </w:rPr>
+      </w:pPr>
+      <w:r>
+        <w:rPr>
+          <w:rFonts w:ascii="Arial" w:eastAsia="Times New Roman" w:hAnsi="Arial" w:cs="Arial"/>
+        </w:rPr>
+        <w:t>wgfast_prep.py</w:t>
+      </w:r>
+    </w:p>
+    <w:p>
+      <w:pPr>
+        <w:rPr>
+          <w:rFonts w:ascii="Arial" w:eastAsia="Times New Roman" w:hAnsi="Arial" w:cs="Arial"/>
+        </w:rPr>
+      </w:pPr>
+    </w:p>
+    <w:p>
+      <w:pPr>
+        <w:ind w:left="-720"/>
+        <w:rPr>
+          <w:rFonts w:ascii="Arial" w:eastAsia="Times New Roman" w:hAnsi="Arial" w:cs="Arial"/>
+        </w:rPr>
+      </w:pPr>
+      <w:r>
+        <w:rPr>
+          <w:rFonts w:ascii="Arial" w:eastAsia="Times New Roman" w:hAnsi="Arial" w:cs="Arial"/>
+        </w:rPr>
+        <w:t xml:space="preserve">-What does it do?  Given a NASP matrix, this script will generate a maximum likelihood phylogeny with RAxML and will also generate a “parameters” file that can be used for future </w:t>
+      </w:r>
+      <w:r>
+        <w:rPr>
+          <w:rFonts w:ascii="Arial" w:eastAsia="Times New Roman" w:hAnsi="Arial" w:cs="Arial"/>
+          <w:i/>
+        </w:rPr>
+        <w:t>WG-FAST</w:t>
+      </w:r>
+      <w:r>
+        <w:rPr>
+          <w:rFonts w:ascii="Arial" w:eastAsia="Times New Roman" w:hAnsi="Arial" w:cs="Arial"/>
+        </w:rPr>
+        <w:t xml:space="preserve"> runs.</w:t>
+      </w:r>
+    </w:p>
+    <w:p>
+      <w:pPr>
+        <w:ind w:left="-720"/>
+        <w:rPr>
+          <w:rFonts w:ascii="Arial" w:eastAsia="Times New Roman" w:hAnsi="Arial" w:cs="Arial"/>
+        </w:rPr>
+      </w:pPr>
+    </w:p>
+    <w:p>
+      <w:pPr>
+        <w:ind w:left="-720"/>
+        <w:rPr>
+          <w:rFonts w:ascii="Arial" w:eastAsia="Times New Roman" w:hAnsi="Arial" w:cs="Arial"/>
+        </w:rPr>
+      </w:pPr>
+      <w:r>
+        <w:rPr>
+          <w:rFonts w:ascii="Arial" w:eastAsia="Times New Roman" w:hAnsi="Arial" w:cs="Arial"/>
+        </w:rPr>
+        <w:t>-What do you need for the script to run?  Requirements include:</w:t>
+      </w:r>
+    </w:p>
+    <w:p>
+      <w:pPr>
+        <w:pStyle w:val="ListParagraph"/>
+        <w:numPr>
+          <w:ilvl w:val="0"/>
+          <w:numId w:val="7"/>
+        </w:numPr>
+        <w:rPr>
+          <w:rFonts w:ascii="Arial" w:eastAsia="Times New Roman" w:hAnsi="Arial" w:cs="Arial"/>
+        </w:rPr>
+      </w:pPr>
+      <w:r>
+        <w:rPr>
+          <w:rFonts w:ascii="Arial" w:eastAsia="Times New Roman" w:hAnsi="Arial" w:cs="Arial"/>
+        </w:rPr>
+        <w:t>Python &gt; 2.7 &lt; 3.0</w:t>
+      </w:r>
+    </w:p>
+    <w:p>
+      <w:pPr>
+        <w:pStyle w:val="ListParagraph"/>
+        <w:numPr>
+          <w:ilvl w:val="0"/>
+          <w:numId w:val="7"/>
+        </w:numPr>
+        <w:rPr>
+          <w:rFonts w:ascii="Arial" w:eastAsia="Times New Roman" w:hAnsi="Arial" w:cs="Arial"/>
+        </w:rPr>
+      </w:pPr>
+      <w:r>
+        <w:rPr>
+          <w:rFonts w:ascii="Arial" w:eastAsia="Times New Roman" w:hAnsi="Arial" w:cs="Arial"/>
+        </w:rPr>
+        <w:t>NASP matrix</w:t>
+      </w:r>
+    </w:p>
+    <w:p>
+      <w:pPr>
+        <w:pStyle w:val="ListParagraph"/>
+        <w:numPr>
+          <w:ilvl w:val="0"/>
+          <w:numId w:val="7"/>
+        </w:numPr>
+        <w:rPr>
+          <w:rFonts w:ascii="Arial" w:eastAsia="Times New Roman" w:hAnsi="Arial" w:cs="Arial"/>
+        </w:rPr>
+      </w:pPr>
+      <w:r>
+        <w:rPr>
+          <w:rFonts w:ascii="Arial" w:eastAsia="Times New Roman" w:hAnsi="Arial" w:cs="Arial"/>
+        </w:rPr>
+        <w:t>RAxML in your $PATH as “raxmlHPC-SSE3”</w:t>
+      </w:r>
+    </w:p>
+    <w:p>
+      <w:pPr>
+        <w:rPr>
+          <w:rFonts w:ascii="Arial" w:eastAsia="Times New Roman" w:hAnsi="Arial" w:cs="Arial"/>
+        </w:rPr>
+      </w:pPr>
+    </w:p>
+    <w:p>
+      <w:pPr>
+        <w:ind w:left="-720"/>
+        <w:rPr>
+          <w:rFonts w:ascii="Arial" w:eastAsia="Times New Roman" w:hAnsi="Arial" w:cs="Arial"/>
+        </w:rPr>
+      </w:pPr>
+      <w:r>
+        <w:rPr>
+          <w:rFonts w:ascii="Arial" w:eastAsia="Times New Roman" w:hAnsi="Arial" w:cs="Arial"/>
+        </w:rPr>
+        <w:t>-What does the output look like?  Two files are produced:</w:t>
+      </w:r>
+    </w:p>
+    <w:p>
+      <w:pPr>
+        <w:ind w:left="-720"/>
+        <w:rPr>
+          <w:rFonts w:ascii="Arial" w:eastAsia="Times New Roman" w:hAnsi="Arial" w:cs="Arial"/>
+        </w:rPr>
+      </w:pPr>
+    </w:p>
+    <w:p>
+      <w:pPr>
+        <w:pStyle w:val="ListParagraph"/>
+        <w:numPr>
+          <w:ilvl w:val="0"/>
+          <w:numId w:val="8"/>
+        </w:numPr>
+        <w:rPr>
+          <w:rFonts w:ascii="Arial" w:eastAsia="Times New Roman" w:hAnsi="Arial" w:cs="Arial"/>
+        </w:rPr>
+      </w:pPr>
+      <w:r>
+        <w:rPr>
+          <w:rFonts w:ascii="Arial" w:eastAsia="Times New Roman" w:hAnsi="Arial" w:cs="Arial"/>
+        </w:rPr>
+        <w:t>“nasp_raxml.tree”.  Your tree.  Names have been fixed to work with WG-FAST</w:t>
+      </w:r>
+    </w:p>
+    <w:p>
+      <w:pPr>
+        <w:pStyle w:val="ListParagraph"/>
+        <w:numPr>
+          <w:ilvl w:val="0"/>
+          <w:numId w:val="8"/>
+        </w:numPr>
+        <w:rPr>
+          <w:rFonts w:ascii="Arial" w:eastAsia="Times New Roman" w:hAnsi="Arial" w:cs="Arial"/>
+        </w:rPr>
+      </w:pPr>
+      <w:r>
+        <w:rPr>
+          <w:rFonts w:ascii="Arial" w:eastAsia="Times New Roman" w:hAnsi="Arial" w:cs="Arial"/>
+        </w:rPr>
+        <w:t>“</w:t>
+      </w:r>
+      <w:proofErr w:type="spellStart"/>
+      <w:r>
+        <w:rPr>
+          <w:rFonts w:ascii="Arial" w:eastAsia="Times New Roman" w:hAnsi="Arial" w:cs="Arial"/>
+        </w:rPr>
+        <w:t>nasp.PARAMS</w:t>
+      </w:r>
+      <w:proofErr w:type="spellEnd"/>
+      <w:r>
+        <w:rPr>
+          <w:rFonts w:ascii="Arial" w:eastAsia="Times New Roman" w:hAnsi="Arial" w:cs="Arial"/>
+        </w:rPr>
+        <w:t>”.  Parameters file.  Use this with the “-X” flag described above.</w:t>
+      </w:r>
+    </w:p>
+    <w:p>
+      <w:pPr>
+        <w:ind w:left="-720"/>
+        <w:rPr>
+          <w:rFonts w:ascii="Arial" w:eastAsia="Times New Roman" w:hAnsi="Arial" w:cs="Arial"/>
+          <w:color w:val="FFFFFF" w:themeColor="background1"/>
+        </w:rPr>
+      </w:pPr>
+      <w:r>
+        <w:rPr>
+          <w:rFonts w:ascii="Arial" w:eastAsia="Times New Roman" w:hAnsi="Arial" w:cs="Arial"/>
+        </w:rPr>
+        <w:t>$</w:t>
+      </w:r>
+      <w:r>
+        <w:rPr>
+          <w:rFonts w:ascii="Monaco" w:eastAsia="Times New Roman" w:hAnsi="Monaco" w:cs="Arial"/>
+          <w:color w:val="FFFFFF" w:themeColor="background1"/>
+          <w:sz w:val="20"/>
+          <w:szCs w:val="20"/>
+          <w:highlight w:val="black"/>
+        </w:rPr>
+        <w:t xml:space="preserve">python wgfast_prep.py -m </w:t>
+      </w:r>
+      <w:proofErr w:type="spellStart"/>
+      <w:r>
+        <w:rPr>
+          <w:rFonts w:ascii="Monaco" w:eastAsia="Times New Roman" w:hAnsi="Monaco" w:cs="Arial"/>
+          <w:color w:val="FFFFFF" w:themeColor="background1"/>
+          <w:sz w:val="20"/>
+          <w:szCs w:val="20"/>
+          <w:highlight w:val="black"/>
+        </w:rPr>
+        <w:t>nasp</w:t>
+      </w:r>
+      <w:r>
+        <w:rPr>
+          <w:rFonts w:ascii="Monaco" w:eastAsia="Times New Roman" w:hAnsi="Monaco" w:cs="Arial"/>
+          <w:color w:val="FFFFFF" w:themeColor="background1"/>
+          <w:sz w:val="20"/>
+          <w:szCs w:val="20"/>
+          <w:highlight w:val="black"/>
+        </w:rPr>
+        <w:t>.matrix</w:t>
+      </w:r>
+      <w:proofErr w:type="spellEnd"/>
+    </w:p>
+    <w:p>
+      <w:pPr>
+        <w:ind w:left="-720"/>
+        <w:rPr>
+          <w:rFonts w:ascii="Arial" w:eastAsia="Times New Roman" w:hAnsi="Arial" w:cs="Arial"/>
+        </w:rPr>
+      </w:pPr>
+      <w:r>
+        <w:rPr>
+          <w:rFonts w:ascii="Arial" w:eastAsia="Times New Roman" w:hAnsi="Arial" w:cs="Arial"/>
+        </w:rPr>
+        <w:t xml:space="preserve">  </w:t>
+      </w:r>
+    </w:p>
+    <w:p>
+      <w:pPr>
+        <w:pStyle w:val="ListParagraph"/>
+        <w:numPr>
+          <w:ilvl w:val="0"/>
+          <w:numId w:val="6"/>
+        </w:numPr>
+        <w:rPr>
+          <w:rFonts w:ascii="Arial" w:eastAsia="Times New Roman" w:hAnsi="Arial" w:cs="Arial"/>
+        </w:rPr>
+      </w:pPr>
+      <w:r>
+        <w:rPr>
+          <w:rFonts w:ascii="Arial" w:eastAsia="Times New Roman" w:hAnsi="Arial" w:cs="Arial"/>
+        </w:rPr>
+        <w:t xml:space="preserve"> subsample_snps_pearson.py</w:t>
+      </w:r>
+    </w:p>
+    <w:p>
+      <w:pPr>
+        <w:rPr>
+          <w:rFonts w:ascii="Arial" w:eastAsia="Times New Roman" w:hAnsi="Arial" w:cs="Arial"/>
+        </w:rPr>
+      </w:pPr>
+    </w:p>
+    <w:p>
+      <w:pPr>
+        <w:ind w:left="-720"/>
+        <w:rPr>
+          <w:rFonts w:ascii="Arial" w:eastAsia="Times New Roman" w:hAnsi="Arial" w:cs="Arial"/>
+        </w:rPr>
+      </w:pPr>
+      <w:r>
+        <w:rPr>
+          <w:rFonts w:ascii="Arial" w:eastAsia="Times New Roman" w:hAnsi="Arial" w:cs="Arial"/>
+        </w:rPr>
+        <w:t xml:space="preserve">-What does it do?  </w:t>
+      </w:r>
+      <w:r>
+        <w:rPr>
+          <w:rFonts w:ascii="Arial" w:eastAsia="Times New Roman" w:hAnsi="Arial" w:cs="Arial"/>
+        </w:rPr>
+        <w:t xml:space="preserve">Given a NASP matrix, the script generates a new matrix over a given number of iterations at a given level of SNP sampling.  </w:t>
+      </w:r>
+    </w:p>
+    <w:p>
+      <w:pPr>
+        <w:pStyle w:val="ListParagraph"/>
+        <w:ind w:left="-360"/>
+        <w:rPr>
+          <w:rFonts w:ascii="Arial" w:eastAsia="Times New Roman" w:hAnsi="Arial" w:cs="Arial"/>
+        </w:rPr>
+      </w:pPr>
+    </w:p>
+    <w:p>
+      <w:pPr>
+        <w:ind w:left="-720"/>
+        <w:rPr>
+          <w:rFonts w:ascii="Arial" w:eastAsia="Times New Roman" w:hAnsi="Arial" w:cs="Arial"/>
+        </w:rPr>
+      </w:pPr>
+      <w:r>
+        <w:rPr>
+          <w:rFonts w:ascii="Arial" w:eastAsia="Times New Roman" w:hAnsi="Arial" w:cs="Arial"/>
+        </w:rPr>
+        <w:t>-What do you need for the script to run?  Requirements include:</w:t>
+      </w:r>
+    </w:p>
+    <w:p>
+      <w:pPr>
+        <w:pStyle w:val="ListParagraph"/>
+        <w:numPr>
+          <w:ilvl w:val="0"/>
+          <w:numId w:val="7"/>
+        </w:numPr>
+        <w:rPr>
+          <w:rFonts w:ascii="Arial" w:eastAsia="Times New Roman" w:hAnsi="Arial" w:cs="Arial"/>
+        </w:rPr>
+      </w:pPr>
+      <w:r>
+        <w:rPr>
+          <w:rFonts w:ascii="Arial" w:eastAsia="Times New Roman" w:hAnsi="Arial" w:cs="Arial"/>
+        </w:rPr>
+        <w:t>Python &gt; 2.7 &lt; 3.0</w:t>
+      </w:r>
+    </w:p>
+    <w:p>
+      <w:pPr>
+        <w:pStyle w:val="ListParagraph"/>
+        <w:numPr>
+          <w:ilvl w:val="0"/>
+          <w:numId w:val="7"/>
+        </w:numPr>
+        <w:rPr>
+          <w:rFonts w:ascii="Arial" w:eastAsia="Times New Roman" w:hAnsi="Arial" w:cs="Arial"/>
+        </w:rPr>
+      </w:pPr>
+      <w:r>
+        <w:rPr>
+          <w:rFonts w:ascii="Arial" w:eastAsia="Times New Roman" w:hAnsi="Arial" w:cs="Arial"/>
+        </w:rPr>
+        <w:t>NASP matrix</w:t>
+      </w:r>
+    </w:p>
+    <w:p>
+      <w:pPr>
+        <w:pStyle w:val="ListParagraph"/>
+        <w:numPr>
+          <w:ilvl w:val="0"/>
+          <w:numId w:val="7"/>
+        </w:numPr>
+        <w:rPr>
+          <w:rFonts w:ascii="Arial" w:eastAsia="Times New Roman" w:hAnsi="Arial" w:cs="Arial"/>
+        </w:rPr>
+      </w:pPr>
+      <w:r>
+        <w:rPr>
+          <w:rFonts w:ascii="Arial" w:eastAsia="Times New Roman" w:hAnsi="Arial" w:cs="Arial"/>
+        </w:rPr>
+        <w:t>‘</w:t>
+      </w:r>
+      <w:proofErr w:type="spellStart"/>
+      <w:r>
+        <w:rPr>
+          <w:rFonts w:ascii="Arial" w:eastAsia="Times New Roman" w:hAnsi="Arial" w:cs="Arial"/>
+        </w:rPr>
+        <w:t>mothur</w:t>
+      </w:r>
+      <w:proofErr w:type="spellEnd"/>
+      <w:r>
+        <w:rPr>
+          <w:rFonts w:ascii="Arial" w:eastAsia="Times New Roman" w:hAnsi="Arial" w:cs="Arial"/>
+        </w:rPr>
+        <w:t xml:space="preserve">’ executable in your PATH.  </w:t>
+      </w:r>
+      <w:proofErr w:type="spellStart"/>
+      <w:r>
+        <w:rPr>
+          <w:rFonts w:ascii="Arial" w:eastAsia="Times New Roman" w:hAnsi="Arial" w:cs="Arial"/>
+        </w:rPr>
+        <w:t>Mothur</w:t>
+      </w:r>
+      <w:proofErr w:type="spellEnd"/>
+      <w:r>
+        <w:rPr>
+          <w:rFonts w:ascii="Arial" w:eastAsia="Times New Roman" w:hAnsi="Arial" w:cs="Arial"/>
+        </w:rPr>
+        <w:t xml:space="preserve"> can be freely obtained from: </w:t>
+      </w:r>
+      <w:hyperlink r:id="rId14" w:history="1">
+        <w:r>
+          <w:rPr>
+            <w:rStyle w:val="Hyperlink"/>
+            <w:rFonts w:ascii="Arial" w:eastAsia="Times New Roman" w:hAnsi="Arial" w:cs="Arial"/>
+          </w:rPr>
+          <w:t>http://www.mothur.org/wiki/Download_mothur</w:t>
+        </w:r>
+      </w:hyperlink>
+    </w:p>
+    <w:p>
+      <w:pPr>
+        <w:rPr>
+          <w:rFonts w:ascii="Arial" w:eastAsia="Times New Roman" w:hAnsi="Arial" w:cs="Arial"/>
+        </w:rPr>
+      </w:pPr>
+    </w:p>
+    <w:p>
+      <w:pPr>
+        <w:ind w:left="-720"/>
+        <w:rPr>
+          <w:rFonts w:ascii="Arial" w:eastAsia="Times New Roman" w:hAnsi="Arial" w:cs="Arial"/>
+        </w:rPr>
+      </w:pPr>
+      <w:r>
+        <w:rPr>
+          <w:rFonts w:ascii="Arial" w:eastAsia="Times New Roman" w:hAnsi="Arial" w:cs="Arial"/>
+        </w:rPr>
+        <w:t>-What does the output look like?  One file is generated “results.txt”, that is new-line delimited, with each line containing a Pearson correlation value (0 to 1).</w:t>
+      </w:r>
+    </w:p>
+    <w:p>
+      <w:pPr>
+        <w:ind w:left="-720"/>
+        <w:rPr>
+          <w:rFonts w:ascii="Arial" w:eastAsia="Times New Roman" w:hAnsi="Arial" w:cs="Arial"/>
+        </w:rPr>
+      </w:pPr>
+    </w:p>
+    <w:p>
+      <w:pPr>
+        <w:ind w:left="-720"/>
+        <w:rPr>
+          <w:rFonts w:ascii="Monaco" w:eastAsia="Times New Roman" w:hAnsi="Monaco" w:cs="Arial"/>
+          <w:color w:val="FFFFFF" w:themeColor="background1"/>
+          <w:sz w:val="20"/>
+          <w:szCs w:val="20"/>
+        </w:rPr>
+      </w:pPr>
+      <w:r>
+        <w:rPr>
+          <w:rFonts w:ascii="Arial" w:eastAsia="Times New Roman" w:hAnsi="Arial" w:cs="Arial"/>
+        </w:rPr>
+        <w:t>$</w:t>
+      </w:r>
+      <w:r>
+        <w:rPr>
+          <w:rFonts w:ascii="Monaco" w:eastAsia="Times New Roman" w:hAnsi="Monaco" w:cs="Arial"/>
+          <w:color w:val="FFFFFF" w:themeColor="background1"/>
+          <w:sz w:val="20"/>
+          <w:szCs w:val="20"/>
+          <w:highlight w:val="black"/>
+        </w:rPr>
+        <w:t xml:space="preserve">python subsample_snps_pearson.py -m </w:t>
+      </w:r>
+      <w:proofErr w:type="spellStart"/>
+      <w:r>
+        <w:rPr>
+          <w:rFonts w:ascii="Monaco" w:eastAsia="Times New Roman" w:hAnsi="Monaco" w:cs="Arial"/>
+          <w:color w:val="FFFFFF" w:themeColor="background1"/>
+          <w:sz w:val="20"/>
+          <w:szCs w:val="20"/>
+          <w:highlight w:val="black"/>
+        </w:rPr>
+        <w:t>nasp.matrix</w:t>
+      </w:r>
+      <w:proofErr w:type="spellEnd"/>
+      <w:r>
+        <w:rPr>
+          <w:rFonts w:ascii="Monaco" w:eastAsia="Times New Roman" w:hAnsi="Monaco" w:cs="Arial"/>
+          <w:color w:val="FFFFFF" w:themeColor="background1"/>
+          <w:sz w:val="20"/>
+          <w:szCs w:val="20"/>
+          <w:highlight w:val="black"/>
+        </w:rPr>
+        <w:t xml:space="preserve"> -s 100</w:t>
+      </w:r>
+    </w:p>
+    <w:p>
+      <w:pPr>
+        <w:ind w:left="-720"/>
+        <w:rPr>
+          <w:rFonts w:ascii="Monaco" w:eastAsia="Times New Roman" w:hAnsi="Monaco" w:cs="Arial"/>
+          <w:color w:val="FFFFFF" w:themeColor="background1"/>
+          <w:sz w:val="20"/>
+          <w:szCs w:val="20"/>
+        </w:rPr>
+      </w:pPr>
+    </w:p>
+    <w:p>
+      <w:pPr>
+        <w:ind w:left="-720"/>
+        <w:rPr>
+          <w:rFonts w:ascii="Arial" w:eastAsia="Times New Roman" w:hAnsi="Arial" w:cs="Arial"/>
+        </w:rPr>
+      </w:pPr>
+      <w:r>
+        <w:rPr>
+          <w:rFonts w:ascii="Monaco" w:eastAsia="Times New Roman" w:hAnsi="Monaco" w:cs="Arial"/>
+          <w:sz w:val="20"/>
+          <w:szCs w:val="20"/>
+        </w:rPr>
+        <w:t xml:space="preserve">3. </w:t>
+      </w:r>
+      <w:r>
+        <w:rPr>
+          <w:rFonts w:ascii="Monaco" w:eastAsia="Times New Roman" w:hAnsi="Monaco" w:cs="Arial"/>
+          <w:sz w:val="20"/>
+          <w:szCs w:val="20"/>
+        </w:rPr>
+        <w:t>Subsample_</w:t>
+      </w:r>
+      <w:bookmarkStart w:id="0" w:name="_GoBack"/>
+      <w:bookmarkEnd w:id="0"/>
+    </w:p>
+    <w:p>
+      <w:pPr>
+        <w:ind w:left="-720"/>
         <w:rPr>
           <w:rFonts w:ascii="Arial" w:eastAsia="Times New Roman" w:hAnsi="Arial" w:cs="Arial"/>
         </w:rPr>
@@ -4536,6 +4645,95 @@
 <file path=word/numbering.xml><?xml version="1.0" encoding="utf-8"?>
 <w:numbering xmlns:wpc="http://schemas.microsoft.com/office/word/2010/wordprocessingCanvas" xmlns:mo="http://schemas.microsoft.com/office/mac/office/2008/main" xmlns:mc="http://schemas.openxmlformats.org/markup-compatibility/2006" xmlns:mv="urn:schemas-microsoft-com:mac:vml" xmlns:o="urn:schemas-microsoft-com:office:office" xmlns:r="http://schemas.openxmlformats.org/officeDocument/2006/relationships" xmlns:m="http://schemas.openxmlformats.org/officeDocument/2006/math" xmlns:v="urn:schemas-microsoft-com:vml" xmlns:wp14="http://schemas.microsoft.com/office/word/2010/wordprocessingDrawing" xmlns:wp="http://schemas.openxmlformats.org/drawingml/2006/wordprocessingDrawing" xmlns:w10="urn:schemas-microsoft-com:office:word" xmlns:w="http://schemas.openxmlformats.org/wordprocessingml/2006/main" xmlns:w14="http://schemas.microsoft.com/office/word/2010/wordml" xmlns:wpg="http://schemas.microsoft.com/office/word/2010/wordprocessingGroup" xmlns:wpi="http://schemas.microsoft.com/office/word/2010/wordprocessingInk" xmlns:wne="http://schemas.microsoft.com/office/word/2006/wordml" xmlns:wps="http://schemas.microsoft.com/office/word/2010/wordprocessingShape" mc:Ignorable="w14 wp14">
   <w:abstractNum w:abstractNumId="0">
+    <w:nsid w:val="02F52DED"/>
+    <w:multiLevelType w:val="multilevel"/>
+    <w:tmpl w:val="862E235A"/>
+    <w:lvl w:ilvl="0">
+      <w:start w:val="1"/>
+      <w:numFmt w:val="decimal"/>
+      <w:lvlText w:val="%1."/>
+      <w:lvlJc w:val="left"/>
+      <w:pPr>
+        <w:ind w:left="-360" w:hanging="360"/>
+      </w:pPr>
+      <w:rPr>
+        <w:rFonts w:hint="default"/>
+      </w:rPr>
+    </w:lvl>
+    <w:lvl w:ilvl="1">
+      <w:start w:val="1"/>
+      <w:numFmt w:val="lowerLetter"/>
+      <w:lvlText w:val="%2."/>
+      <w:lvlJc w:val="left"/>
+      <w:pPr>
+        <w:ind w:left="360" w:hanging="360"/>
+      </w:pPr>
+    </w:lvl>
+    <w:lvl w:ilvl="2">
+      <w:start w:val="1"/>
+      <w:numFmt w:val="lowerRoman"/>
+      <w:lvlText w:val="%3."/>
+      <w:lvlJc w:val="right"/>
+      <w:pPr>
+        <w:ind w:left="1080" w:hanging="180"/>
+      </w:pPr>
+    </w:lvl>
+    <w:lvl w:ilvl="3">
+      <w:start w:val="1"/>
+      <w:numFmt w:val="decimal"/>
+      <w:lvlText w:val="%4."/>
+      <w:lvlJc w:val="left"/>
+      <w:pPr>
+        <w:ind w:left="1800" w:hanging="360"/>
+      </w:pPr>
+    </w:lvl>
+    <w:lvl w:ilvl="4">
+      <w:start w:val="1"/>
+      <w:numFmt w:val="lowerLetter"/>
+      <w:lvlText w:val="%5."/>
+      <w:lvlJc w:val="left"/>
+      <w:pPr>
+        <w:ind w:left="2520" w:hanging="360"/>
+      </w:pPr>
+    </w:lvl>
+    <w:lvl w:ilvl="5">
+      <w:start w:val="1"/>
+      <w:numFmt w:val="lowerRoman"/>
+      <w:lvlText w:val="%6."/>
+      <w:lvlJc w:val="right"/>
+      <w:pPr>
+        <w:ind w:left="3240" w:hanging="180"/>
+      </w:pPr>
+    </w:lvl>
+    <w:lvl w:ilvl="6">
+      <w:start w:val="1"/>
+      <w:numFmt w:val="decimal"/>
+      <w:lvlText w:val="%7."/>
+      <w:lvlJc w:val="left"/>
+      <w:pPr>
+        <w:ind w:left="3960" w:hanging="360"/>
+      </w:pPr>
+    </w:lvl>
+    <w:lvl w:ilvl="7">
+      <w:start w:val="1"/>
+      <w:numFmt w:val="lowerLetter"/>
+      <w:lvlText w:val="%8."/>
+      <w:lvlJc w:val="left"/>
+      <w:pPr>
+        <w:ind w:left="4680" w:hanging="360"/>
+      </w:pPr>
+    </w:lvl>
+    <w:lvl w:ilvl="8">
+      <w:start w:val="1"/>
+      <w:numFmt w:val="lowerRoman"/>
+      <w:lvlText w:val="%9."/>
+      <w:lvlJc w:val="right"/>
+      <w:pPr>
+        <w:ind w:left="5400" w:hanging="180"/>
+      </w:pPr>
+    </w:lvl>
+  </w:abstractNum>
+  <w:abstractNum w:abstractNumId="1">
     <w:nsid w:val="3F991B7D"/>
     <w:multiLevelType w:val="hybridMultilevel"/>
     <w:tmpl w:val="80D62298"/>
@@ -4625,7 +4823,96 @@
       </w:pPr>
     </w:lvl>
   </w:abstractNum>
-  <w:abstractNum w:abstractNumId="1">
+  <w:abstractNum w:abstractNumId="2">
+    <w:nsid w:val="505D4A24"/>
+    <w:multiLevelType w:val="hybridMultilevel"/>
+    <w:tmpl w:val="5F92D2A0"/>
+    <w:lvl w:ilvl="0" w:tplc="CECE6E2E">
+      <w:start w:val="1"/>
+      <w:numFmt w:val="decimal"/>
+      <w:lvlText w:val="%1."/>
+      <w:lvlJc w:val="left"/>
+      <w:pPr>
+        <w:ind w:left="-360" w:hanging="360"/>
+      </w:pPr>
+      <w:rPr>
+        <w:rFonts w:hint="default"/>
+      </w:rPr>
+    </w:lvl>
+    <w:lvl w:ilvl="1" w:tplc="04090019" w:tentative="1">
+      <w:start w:val="1"/>
+      <w:numFmt w:val="lowerLetter"/>
+      <w:lvlText w:val="%2."/>
+      <w:lvlJc w:val="left"/>
+      <w:pPr>
+        <w:ind w:left="360" w:hanging="360"/>
+      </w:pPr>
+    </w:lvl>
+    <w:lvl w:ilvl="2" w:tplc="0409001B" w:tentative="1">
+      <w:start w:val="1"/>
+      <w:numFmt w:val="lowerRoman"/>
+      <w:lvlText w:val="%3."/>
+      <w:lvlJc w:val="right"/>
+      <w:pPr>
+        <w:ind w:left="1080" w:hanging="180"/>
+      </w:pPr>
+    </w:lvl>
+    <w:lvl w:ilvl="3" w:tplc="0409000F" w:tentative="1">
+      <w:start w:val="1"/>
+      <w:numFmt w:val="decimal"/>
+      <w:lvlText w:val="%4."/>
+      <w:lvlJc w:val="left"/>
+      <w:pPr>
+        <w:ind w:left="1800" w:hanging="360"/>
+      </w:pPr>
+    </w:lvl>
+    <w:lvl w:ilvl="4" w:tplc="04090019" w:tentative="1">
+      <w:start w:val="1"/>
+      <w:numFmt w:val="lowerLetter"/>
+      <w:lvlText w:val="%5."/>
+      <w:lvlJc w:val="left"/>
+      <w:pPr>
+        <w:ind w:left="2520" w:hanging="360"/>
+      </w:pPr>
+    </w:lvl>
+    <w:lvl w:ilvl="5" w:tplc="0409001B" w:tentative="1">
+      <w:start w:val="1"/>
+      <w:numFmt w:val="lowerRoman"/>
+      <w:lvlText w:val="%6."/>
+      <w:lvlJc w:val="right"/>
+      <w:pPr>
+        <w:ind w:left="3240" w:hanging="180"/>
+      </w:pPr>
+    </w:lvl>
+    <w:lvl w:ilvl="6" w:tplc="0409000F" w:tentative="1">
+      <w:start w:val="1"/>
+      <w:numFmt w:val="decimal"/>
+      <w:lvlText w:val="%7."/>
+      <w:lvlJc w:val="left"/>
+      <w:pPr>
+        <w:ind w:left="3960" w:hanging="360"/>
+      </w:pPr>
+    </w:lvl>
+    <w:lvl w:ilvl="7" w:tplc="04090019" w:tentative="1">
+      <w:start w:val="1"/>
+      <w:numFmt w:val="lowerLetter"/>
+      <w:lvlText w:val="%8."/>
+      <w:lvlJc w:val="left"/>
+      <w:pPr>
+        <w:ind w:left="4680" w:hanging="360"/>
+      </w:pPr>
+    </w:lvl>
+    <w:lvl w:ilvl="8" w:tplc="0409001B" w:tentative="1">
+      <w:start w:val="1"/>
+      <w:numFmt w:val="lowerRoman"/>
+      <w:lvlText w:val="%9."/>
+      <w:lvlJc w:val="right"/>
+      <w:pPr>
+        <w:ind w:left="5400" w:hanging="180"/>
+      </w:pPr>
+    </w:lvl>
+  </w:abstractNum>
+  <w:abstractNum w:abstractNumId="3">
     <w:nsid w:val="534C41CF"/>
     <w:multiLevelType w:val="hybridMultilevel"/>
     <w:tmpl w:val="6E6480E8"/>
@@ -4714,7 +5001,120 @@
       </w:pPr>
     </w:lvl>
   </w:abstractNum>
-  <w:abstractNum w:abstractNumId="2">
+  <w:abstractNum w:abstractNumId="4">
+    <w:nsid w:val="54F03E8C"/>
+    <w:multiLevelType w:val="hybridMultilevel"/>
+    <w:tmpl w:val="A4B8C5D8"/>
+    <w:lvl w:ilvl="0" w:tplc="04090001">
+      <w:start w:val="1"/>
+      <w:numFmt w:val="bullet"/>
+      <w:lvlText w:val=""/>
+      <w:lvlJc w:val="left"/>
+      <w:pPr>
+        <w:ind w:left="0" w:hanging="360"/>
+      </w:pPr>
+      <w:rPr>
+        <w:rFonts w:ascii="Symbol" w:hAnsi="Symbol" w:hint="default"/>
+      </w:rPr>
+    </w:lvl>
+    <w:lvl w:ilvl="1" w:tplc="04090003" w:tentative="1">
+      <w:start w:val="1"/>
+      <w:numFmt w:val="bullet"/>
+      <w:lvlText w:val="o"/>
+      <w:lvlJc w:val="left"/>
+      <w:pPr>
+        <w:ind w:left="720" w:hanging="360"/>
+      </w:pPr>
+      <w:rPr>
+        <w:rFonts w:ascii="Courier New" w:hAnsi="Courier New" w:hint="default"/>
+      </w:rPr>
+    </w:lvl>
+    <w:lvl w:ilvl="2" w:tplc="04090005" w:tentative="1">
+      <w:start w:val="1"/>
+      <w:numFmt w:val="bullet"/>
+      <w:lvlText w:val=""/>
+      <w:lvlJc w:val="left"/>
+      <w:pPr>
+        <w:ind w:left="1440" w:hanging="360"/>
+      </w:pPr>
+      <w:rPr>
+        <w:rFonts w:ascii="Wingdings" w:hAnsi="Wingdings" w:hint="default"/>
+      </w:rPr>
+    </w:lvl>
+    <w:lvl w:ilvl="3" w:tplc="04090001" w:tentative="1">
+      <w:start w:val="1"/>
+      <w:numFmt w:val="bullet"/>
+      <w:lvlText w:val=""/>
+      <w:lvlJc w:val="left"/>
+      <w:pPr>
+        <w:ind w:left="2160" w:hanging="360"/>
+      </w:pPr>
+      <w:rPr>
+        <w:rFonts w:ascii="Symbol" w:hAnsi="Symbol" w:hint="default"/>
+      </w:rPr>
+    </w:lvl>
+    <w:lvl w:ilvl="4" w:tplc="04090003" w:tentative="1">
+      <w:start w:val="1"/>
+      <w:numFmt w:val="bullet"/>
+      <w:lvlText w:val="o"/>
+      <w:lvlJc w:val="left"/>
+      <w:pPr>
+        <w:ind w:left="2880" w:hanging="360"/>
+      </w:pPr>
+      <w:rPr>
+        <w:rFonts w:ascii="Courier New" w:hAnsi="Courier New" w:hint="default"/>
+      </w:rPr>
+    </w:lvl>
+    <w:lvl w:ilvl="5" w:tplc="04090005" w:tentative="1">
+      <w:start w:val="1"/>
+      <w:numFmt w:val="bullet"/>
+      <w:lvlText w:val=""/>
+      <w:lvlJc w:val="left"/>
+      <w:pPr>
+        <w:ind w:left="3600" w:hanging="360"/>
+      </w:pPr>
+      <w:rPr>
+        <w:rFonts w:ascii="Wingdings" w:hAnsi="Wingdings" w:hint="default"/>
+      </w:rPr>
+    </w:lvl>
+    <w:lvl w:ilvl="6" w:tplc="04090001" w:tentative="1">
+      <w:start w:val="1"/>
+      <w:numFmt w:val="bullet"/>
+      <w:lvlText w:val=""/>
+      <w:lvlJc w:val="left"/>
+      <w:pPr>
+        <w:ind w:left="4320" w:hanging="360"/>
+      </w:pPr>
+      <w:rPr>
+        <w:rFonts w:ascii="Symbol" w:hAnsi="Symbol" w:hint="default"/>
+      </w:rPr>
+    </w:lvl>
+    <w:lvl w:ilvl="7" w:tplc="04090003" w:tentative="1">
+      <w:start w:val="1"/>
+      <w:numFmt w:val="bullet"/>
+      <w:lvlText w:val="o"/>
+      <w:lvlJc w:val="left"/>
+      <w:pPr>
+        <w:ind w:left="5040" w:hanging="360"/>
+      </w:pPr>
+      <w:rPr>
+        <w:rFonts w:ascii="Courier New" w:hAnsi="Courier New" w:hint="default"/>
+      </w:rPr>
+    </w:lvl>
+    <w:lvl w:ilvl="8" w:tplc="04090005" w:tentative="1">
+      <w:start w:val="1"/>
+      <w:numFmt w:val="bullet"/>
+      <w:lvlText w:val=""/>
+      <w:lvlJc w:val="left"/>
+      <w:pPr>
+        <w:ind w:left="5760" w:hanging="360"/>
+      </w:pPr>
+      <w:rPr>
+        <w:rFonts w:ascii="Wingdings" w:hAnsi="Wingdings" w:hint="default"/>
+      </w:rPr>
+    </w:lvl>
+  </w:abstractNum>
+  <w:abstractNum w:abstractNumId="5">
     <w:nsid w:val="681001FC"/>
     <w:multiLevelType w:val="hybridMultilevel"/>
     <w:tmpl w:val="4F46B84C"/>
@@ -4803,7 +5203,96 @@
       </w:pPr>
     </w:lvl>
   </w:abstractNum>
-  <w:abstractNum w:abstractNumId="3">
+  <w:abstractNum w:abstractNumId="6">
+    <w:nsid w:val="6EC67729"/>
+    <w:multiLevelType w:val="hybridMultilevel"/>
+    <w:tmpl w:val="862E235A"/>
+    <w:lvl w:ilvl="0" w:tplc="C46C09D4">
+      <w:start w:val="1"/>
+      <w:numFmt w:val="decimal"/>
+      <w:lvlText w:val="%1."/>
+      <w:lvlJc w:val="left"/>
+      <w:pPr>
+        <w:ind w:left="-360" w:hanging="360"/>
+      </w:pPr>
+      <w:rPr>
+        <w:rFonts w:hint="default"/>
+      </w:rPr>
+    </w:lvl>
+    <w:lvl w:ilvl="1" w:tplc="04090019" w:tentative="1">
+      <w:start w:val="1"/>
+      <w:numFmt w:val="lowerLetter"/>
+      <w:lvlText w:val="%2."/>
+      <w:lvlJc w:val="left"/>
+      <w:pPr>
+        <w:ind w:left="360" w:hanging="360"/>
+      </w:pPr>
+    </w:lvl>
+    <w:lvl w:ilvl="2" w:tplc="0409001B" w:tentative="1">
+      <w:start w:val="1"/>
+      <w:numFmt w:val="lowerRoman"/>
+      <w:lvlText w:val="%3."/>
+      <w:lvlJc w:val="right"/>
+      <w:pPr>
+        <w:ind w:left="1080" w:hanging="180"/>
+      </w:pPr>
+    </w:lvl>
+    <w:lvl w:ilvl="3" w:tplc="0409000F" w:tentative="1">
+      <w:start w:val="1"/>
+      <w:numFmt w:val="decimal"/>
+      <w:lvlText w:val="%4."/>
+      <w:lvlJc w:val="left"/>
+      <w:pPr>
+        <w:ind w:left="1800" w:hanging="360"/>
+      </w:pPr>
+    </w:lvl>
+    <w:lvl w:ilvl="4" w:tplc="04090019" w:tentative="1">
+      <w:start w:val="1"/>
+      <w:numFmt w:val="lowerLetter"/>
+      <w:lvlText w:val="%5."/>
+      <w:lvlJc w:val="left"/>
+      <w:pPr>
+        <w:ind w:left="2520" w:hanging="360"/>
+      </w:pPr>
+    </w:lvl>
+    <w:lvl w:ilvl="5" w:tplc="0409001B" w:tentative="1">
+      <w:start w:val="1"/>
+      <w:numFmt w:val="lowerRoman"/>
+      <w:lvlText w:val="%6."/>
+      <w:lvlJc w:val="right"/>
+      <w:pPr>
+        <w:ind w:left="3240" w:hanging="180"/>
+      </w:pPr>
+    </w:lvl>
+    <w:lvl w:ilvl="6" w:tplc="0409000F" w:tentative="1">
+      <w:start w:val="1"/>
+      <w:numFmt w:val="decimal"/>
+      <w:lvlText w:val="%7."/>
+      <w:lvlJc w:val="left"/>
+      <w:pPr>
+        <w:ind w:left="3960" w:hanging="360"/>
+      </w:pPr>
+    </w:lvl>
+    <w:lvl w:ilvl="7" w:tplc="04090019" w:tentative="1">
+      <w:start w:val="1"/>
+      <w:numFmt w:val="lowerLetter"/>
+      <w:lvlText w:val="%8."/>
+      <w:lvlJc w:val="left"/>
+      <w:pPr>
+        <w:ind w:left="4680" w:hanging="360"/>
+      </w:pPr>
+    </w:lvl>
+    <w:lvl w:ilvl="8" w:tplc="0409001B" w:tentative="1">
+      <w:start w:val="1"/>
+      <w:numFmt w:val="lowerRoman"/>
+      <w:lvlText w:val="%9."/>
+      <w:lvlJc w:val="right"/>
+      <w:pPr>
+        <w:ind w:left="5400" w:hanging="180"/>
+      </w:pPr>
+    </w:lvl>
+  </w:abstractNum>
+  <w:abstractNum w:abstractNumId="7">
     <w:nsid w:val="72F02FEC"/>
     <w:multiLevelType w:val="hybridMultilevel"/>
     <w:tmpl w:val="B996576E"/>
@@ -4893,7 +5382,7 @@
       </w:pPr>
     </w:lvl>
   </w:abstractNum>
-  <w:abstractNum w:abstractNumId="4">
+  <w:abstractNum w:abstractNumId="8">
     <w:nsid w:val="77653E0A"/>
     <w:multiLevelType w:val="multilevel"/>
     <w:tmpl w:val="ADAE7A24"/>
@@ -5043,19 +5532,31 @@
     </w:lvl>
   </w:abstractNum>
   <w:num w:numId="1">
-    <w:abstractNumId w:val="0"/>
+    <w:abstractNumId w:val="1"/>
   </w:num>
   <w:num w:numId="2">
+    <w:abstractNumId w:val="5"/>
+  </w:num>
+  <w:num w:numId="3">
+    <w:abstractNumId w:val="8"/>
+  </w:num>
+  <w:num w:numId="4">
+    <w:abstractNumId w:val="7"/>
+  </w:num>
+  <w:num w:numId="5">
+    <w:abstractNumId w:val="3"/>
+  </w:num>
+  <w:num w:numId="6">
     <w:abstractNumId w:val="2"/>
   </w:num>
-  <w:num w:numId="3">
+  <w:num w:numId="7">
     <w:abstractNumId w:val="4"/>
   </w:num>
-  <w:num w:numId="4">
-    <w:abstractNumId w:val="3"/>
+  <w:num w:numId="8">
+    <w:abstractNumId w:val="6"/>
   </w:num>
-  <w:num w:numId="5">
-    <w:abstractNumId w:val="1"/>
+  <w:num w:numId="9">
+    <w:abstractNumId w:val="0"/>
   </w:num>
 </w:numbering>
 </file>

</xml_diff>

<commit_message>
added biopython citation, updated manual
</commit_message>
<xml_diff>
--- a/manual.docx
+++ b/manual.docx
@@ -963,7 +963,25 @@
           <w:color w:val="auto"/>
           <w:u w:val="none"/>
         </w:rPr>
-        <w:t xml:space="preserve"> is included with </w:t>
+        <w:t xml:space="preserve"> is </w:t>
+      </w:r>
+      <w:r>
+        <w:rPr>
+          <w:rStyle w:val="Hyperlink"/>
+          <w:rFonts w:ascii="Arial" w:eastAsia="Times New Roman" w:hAnsi="Arial" w:cs="Arial"/>
+          <w:color w:val="auto"/>
+          <w:u w:val="none"/>
+        </w:rPr>
+        <w:t xml:space="preserve">also </w:t>
+      </w:r>
+      <w:r>
+        <w:rPr>
+          <w:rStyle w:val="Hyperlink"/>
+          <w:rFonts w:ascii="Arial" w:eastAsia="Times New Roman" w:hAnsi="Arial" w:cs="Arial"/>
+          <w:color w:val="auto"/>
+          <w:u w:val="none"/>
+        </w:rPr>
+        <w:t xml:space="preserve">included with </w:t>
       </w:r>
       <w:r>
         <w:rPr>
@@ -1436,6 +1454,19 @@
         </w:rPr>
         <w:t>.</w:t>
       </w:r>
+      <w:r>
+        <w:rPr>
+          <w:rFonts w:ascii="Arial" w:eastAsia="Times New Roman" w:hAnsi="Arial" w:cs="Arial"/>
+        </w:rPr>
+        <w:t xml:space="preserve">  </w:t>
+      </w:r>
+      <w:r>
+        <w:rPr>
+          <w:rFonts w:ascii="Arial" w:eastAsia="Times New Roman" w:hAnsi="Arial" w:cs="Arial"/>
+          <w:b/>
+        </w:rPr>
+        <w:t>Important: names must not have periods “.” in the header.</w:t>
+      </w:r>
     </w:p>
     <w:p>
       <w:pPr>
@@ -1544,6 +1575,27 @@
           <w:rFonts w:ascii="Arial" w:eastAsia="Times New Roman" w:hAnsi="Arial" w:cs="Arial"/>
         </w:rPr>
         <w:t>For the sub-sampling routine to complete, a genome must be present in your dataset that is called ‘Reference’.</w:t>
+      </w:r>
+      <w:r>
+        <w:rPr>
+          <w:rFonts w:ascii="Arial" w:eastAsia="Times New Roman" w:hAnsi="Arial" w:cs="Arial"/>
+        </w:rPr>
+        <w:t xml:space="preserve"> </w:t>
+      </w:r>
+      <w:bookmarkStart w:id="0" w:name="_GoBack"/>
+      <w:r>
+        <w:rPr>
+          <w:rFonts w:ascii="Arial" w:eastAsia="Times New Roman" w:hAnsi="Arial" w:cs="Arial"/>
+          <w:b/>
+        </w:rPr>
+        <w:t>Important: sample names must not have periods “.” in the header.</w:t>
+      </w:r>
+      <w:bookmarkEnd w:id="0"/>
+      <w:r>
+        <w:rPr>
+          <w:rFonts w:ascii="Arial" w:eastAsia="Times New Roman" w:hAnsi="Arial" w:cs="Arial"/>
+        </w:rPr>
+        <w:t xml:space="preserve"> </w:t>
       </w:r>
     </w:p>
     <w:p>
@@ -3686,8 +3738,20 @@
           <w:szCs w:val="20"/>
           <w:highlight w:val="black"/>
         </w:rPr>
-        <w:t>/nasp_raxml.tree</w:t>
-      </w:r>
+        <w:t>/</w:t>
+      </w:r>
+      <w:proofErr w:type="spellStart"/>
+      <w:r>
+        <w:rPr>
+          <w:rFonts w:ascii="Monaco" w:hAnsi="Monaco" w:cs="Monaco"/>
+          <w:color w:val="F2F2F2"/>
+          <w:sz w:val="20"/>
+          <w:szCs w:val="20"/>
+          <w:highlight w:val="black"/>
+        </w:rPr>
+        <w:t>nasp_raxml.tree</w:t>
+      </w:r>
+      <w:proofErr w:type="spellEnd"/>
       <w:r>
         <w:rPr>
           <w:rFonts w:ascii="Monaco" w:hAnsi="Monaco" w:cs="Monaco"/>
@@ -4604,8 +4668,6 @@
         </w:rPr>
         <w:t>Subsample_</w:t>
       </w:r>
-      <w:bookmarkStart w:id="0" w:name="_GoBack"/>
-      <w:bookmarkEnd w:id="0"/>
     </w:p>
     <w:p>
       <w:pPr>

</xml_diff>

<commit_message>
added to manual, changed the name of script
</commit_message>
<xml_diff>
--- a/manual.docx
+++ b/manual.docx
@@ -428,7 +428,7 @@
         </w:rPr>
         <w:t xml:space="preserve"> clone </w:t>
       </w:r>
-      <w:hyperlink r:id="rId6" w:history="1">
+      <w:hyperlink r:id="rId8" w:history="1">
         <w:r>
           <w:rPr>
             <w:rStyle w:val="Hyperlink"/>
@@ -436,25 +436,7 @@
             <w:color w:val="FFFFFF" w:themeColor="background1"/>
             <w:highlight w:val="black"/>
           </w:rPr>
-          <w:t>http</w:t>
-        </w:r>
-        <w:r>
-          <w:rPr>
-            <w:rStyle w:val="Hyperlink"/>
-            <w:rFonts w:ascii="Arial" w:hAnsi="Arial" w:cs="Arial"/>
-            <w:color w:val="FFFFFF" w:themeColor="background1"/>
-            <w:highlight w:val="black"/>
-          </w:rPr>
-          <w:t>s</w:t>
-        </w:r>
-        <w:r>
-          <w:rPr>
-            <w:rStyle w:val="Hyperlink"/>
-            <w:rFonts w:ascii="Arial" w:hAnsi="Arial" w:cs="Arial"/>
-            <w:color w:val="FFFFFF" w:themeColor="background1"/>
-            <w:highlight w:val="black"/>
-          </w:rPr>
-          <w:t>://github.com/jasonsahl/wgfast.git</w:t>
+          <w:t>https://github.com/jasonsahl/wgfast.git</w:t>
         </w:r>
       </w:hyperlink>
     </w:p>
@@ -808,7 +790,7 @@
         </w:rPr>
         <w:t xml:space="preserve">.  Can be obtained from: </w:t>
       </w:r>
-      <w:hyperlink r:id="rId7" w:history="1">
+      <w:hyperlink r:id="rId9" w:history="1">
         <w:r>
           <w:rPr>
             <w:rStyle w:val="Hyperlink"/>
@@ -847,7 +829,7 @@
         </w:rPr>
         <w:t xml:space="preserve">samtools”.  Can be obtained from: </w:t>
       </w:r>
-      <w:hyperlink r:id="rId8" w:history="1">
+      <w:hyperlink r:id="rId10" w:history="1">
         <w:r>
           <w:rPr>
             <w:rStyle w:val="Hyperlink"/>
@@ -891,7 +873,7 @@
         </w:rPr>
         <w:t xml:space="preserve">”. Can be obtained from: </w:t>
       </w:r>
-      <w:hyperlink r:id="rId9" w:history="1">
+      <w:hyperlink r:id="rId11" w:history="1">
         <w:r>
           <w:rPr>
             <w:rStyle w:val="Hyperlink"/>
@@ -930,7 +912,7 @@
         </w:rPr>
         <w:t xml:space="preserve"> – must be in PYTHONPATH.  Can be obtained from: </w:t>
       </w:r>
-      <w:hyperlink r:id="rId10" w:history="1">
+      <w:hyperlink r:id="rId12" w:history="1">
         <w:r>
           <w:rPr>
             <w:rStyle w:val="Hyperlink"/>
@@ -951,8 +933,6 @@
           <w:color w:val="000000"/>
         </w:rPr>
       </w:pPr>
-      <w:bookmarkStart w:id="0" w:name="_GoBack"/>
-      <w:bookmarkEnd w:id="0"/>
       <w:r>
         <w:rPr>
           <w:rFonts w:ascii="Arial" w:hAnsi="Arial" w:cs="Arial"/>
@@ -1030,7 +1010,7 @@
         </w:rPr>
         <w:t xml:space="preserve"> Can also be obtained from: </w:t>
       </w:r>
-      <w:hyperlink r:id="rId11" w:history="1">
+      <w:hyperlink r:id="rId13" w:history="1">
         <w:r>
           <w:rPr>
             <w:rStyle w:val="Hyperlink"/>
@@ -1063,7 +1043,7 @@
         </w:rPr>
         <w:t xml:space="preserve"> Can also be obtained from: </w:t>
       </w:r>
-      <w:hyperlink r:id="rId12" w:history="1">
+      <w:hyperlink r:id="rId14" w:history="1">
         <w:r>
           <w:rPr>
             <w:rStyle w:val="Hyperlink"/>
@@ -1101,7 +1081,7 @@
         </w:rPr>
         <w:t xml:space="preserve"> – tested version is 8.1.7.  Must be in PATH as “raxmlHPC-SSE3” and “raxmlHPC-PTHREADS-SSE3”, if the sub-sample routine will be used.  Can be obtained from: </w:t>
       </w:r>
-      <w:hyperlink r:id="rId13" w:history="1">
+      <w:hyperlink r:id="rId15" w:history="1">
         <w:r>
           <w:rPr>
             <w:rStyle w:val="Hyperlink"/>
@@ -1263,7 +1243,7 @@
         </w:rPr>
         <w:t xml:space="preserve"> – tested version is 3.12.0, must be installed in PYTHONPATH.  Can be obtained from: </w:t>
       </w:r>
-      <w:hyperlink r:id="rId14" w:history="1">
+      <w:hyperlink r:id="rId16" w:history="1">
         <w:r>
           <w:rPr>
             <w:rStyle w:val="Hyperlink"/>
@@ -1685,7 +1665,7 @@
         </w:rPr>
         <w:t xml:space="preserve"> (</w:t>
       </w:r>
-      <w:hyperlink r:id="rId15" w:history="1">
+      <w:hyperlink r:id="rId17" w:history="1">
         <w:r>
           <w:rPr>
             <w:rStyle w:val="Hyperlink"/>
@@ -3700,14 +3680,12 @@
       <w:r>
         <w:rPr>
           <w:rFonts w:ascii="Monaco" w:hAnsi="Monaco" w:cs="Monaco"/>
-          <w:color w:val="F2F2F2"/>
           <w:sz w:val="20"/>
           <w:szCs w:val="20"/>
-          <w:highlight w:val="black"/>
-        </w:rPr>
-        <w:t>python ../wgfast.py -m ../</w:t>
-      </w:r>
-      <w:proofErr w:type="spellStart"/>
+        </w:rPr>
+        <w:t>$</w:t>
+      </w:r>
+      <w:proofErr w:type="gramStart"/>
       <w:r>
         <w:rPr>
           <w:rFonts w:ascii="Monaco" w:hAnsi="Monaco" w:cs="Monaco"/>
@@ -3716,9 +3694,9 @@
           <w:szCs w:val="20"/>
           <w:highlight w:val="black"/>
         </w:rPr>
-        <w:t>test_data</w:t>
-      </w:r>
-      <w:proofErr w:type="spellEnd"/>
+        <w:t>python</w:t>
+      </w:r>
+      <w:proofErr w:type="gramEnd"/>
       <w:r>
         <w:rPr>
           <w:rFonts w:ascii="Monaco" w:hAnsi="Monaco" w:cs="Monaco"/>
@@ -3727,9 +3705,9 @@
           <w:szCs w:val="20"/>
           <w:highlight w:val="black"/>
         </w:rPr>
-        <w:t>/</w:t>
-      </w:r>
-      <w:proofErr w:type="spellStart"/>
+        <w:t xml:space="preserve"> ../wgfast.py -</w:t>
+      </w:r>
+      <w:proofErr w:type="gramStart"/>
       <w:r>
         <w:rPr>
           <w:rFonts w:ascii="Monaco" w:hAnsi="Monaco" w:cs="Monaco"/>
@@ -3738,9 +3716,9 @@
           <w:szCs w:val="20"/>
           <w:highlight w:val="black"/>
         </w:rPr>
-        <w:t>nasp_matrix.tsv</w:t>
-      </w:r>
-      <w:proofErr w:type="spellEnd"/>
+        <w:t>m ..</w:t>
+      </w:r>
+      <w:proofErr w:type="gramEnd"/>
       <w:r>
         <w:rPr>
           <w:rFonts w:ascii="Monaco" w:hAnsi="Monaco" w:cs="Monaco"/>
@@ -3749,8 +3727,9 @@
           <w:szCs w:val="20"/>
           <w:highlight w:val="black"/>
         </w:rPr>
-        <w:t xml:space="preserve"> </w:t>
-      </w:r>
+        <w:t>/</w:t>
+      </w:r>
+      <w:proofErr w:type="spellStart"/>
       <w:r>
         <w:rPr>
           <w:rFonts w:ascii="Monaco" w:hAnsi="Monaco" w:cs="Monaco"/>
@@ -3759,8 +3738,9 @@
           <w:szCs w:val="20"/>
           <w:highlight w:val="black"/>
         </w:rPr>
-        <w:t>–</w:t>
-      </w:r>
+        <w:t>test_data</w:t>
+      </w:r>
+      <w:proofErr w:type="spellEnd"/>
       <w:r>
         <w:rPr>
           <w:rFonts w:ascii="Monaco" w:hAnsi="Monaco" w:cs="Monaco"/>
@@ -3769,8 +3749,9 @@
           <w:szCs w:val="20"/>
           <w:highlight w:val="black"/>
         </w:rPr>
-        <w:t>t</w:t>
-      </w:r>
+        <w:t>/</w:t>
+      </w:r>
+      <w:proofErr w:type="spellStart"/>
       <w:r>
         <w:rPr>
           <w:rFonts w:ascii="Monaco" w:hAnsi="Monaco" w:cs="Monaco"/>
@@ -3779,8 +3760,9 @@
           <w:szCs w:val="20"/>
           <w:highlight w:val="black"/>
         </w:rPr>
-        <w:t xml:space="preserve"> </w:t>
-      </w:r>
+        <w:t>nasp_matrix.tsv</w:t>
+      </w:r>
+      <w:proofErr w:type="spellEnd"/>
       <w:r>
         <w:rPr>
           <w:rFonts w:ascii="Monaco" w:hAnsi="Monaco" w:cs="Monaco"/>
@@ -3789,9 +3771,8 @@
           <w:szCs w:val="20"/>
           <w:highlight w:val="black"/>
         </w:rPr>
-        <w:t>../</w:t>
-      </w:r>
-      <w:proofErr w:type="spellStart"/>
+        <w:t xml:space="preserve"> </w:t>
+      </w:r>
       <w:r>
         <w:rPr>
           <w:rFonts w:ascii="Monaco" w:hAnsi="Monaco" w:cs="Monaco"/>
@@ -3800,9 +3781,9 @@
           <w:szCs w:val="20"/>
           <w:highlight w:val="black"/>
         </w:rPr>
-        <w:t>test_data</w:t>
-      </w:r>
-      <w:proofErr w:type="spellEnd"/>
+        <w:t>–</w:t>
+      </w:r>
+      <w:proofErr w:type="gramStart"/>
       <w:r>
         <w:rPr>
           <w:rFonts w:ascii="Monaco" w:hAnsi="Monaco" w:cs="Monaco"/>
@@ -3811,9 +3792,8 @@
           <w:szCs w:val="20"/>
           <w:highlight w:val="black"/>
         </w:rPr>
-        <w:t>/</w:t>
-      </w:r>
-      <w:proofErr w:type="spellStart"/>
+        <w:t>t</w:t>
+      </w:r>
       <w:r>
         <w:rPr>
           <w:rFonts w:ascii="Monaco" w:hAnsi="Monaco" w:cs="Monaco"/>
@@ -3822,9 +3802,8 @@
           <w:szCs w:val="20"/>
           <w:highlight w:val="black"/>
         </w:rPr>
-        <w:t>nasp_raxml.tree</w:t>
-      </w:r>
-      <w:proofErr w:type="spellEnd"/>
+        <w:t xml:space="preserve"> </w:t>
+      </w:r>
       <w:r>
         <w:rPr>
           <w:rFonts w:ascii="Monaco" w:hAnsi="Monaco" w:cs="Monaco"/>
@@ -3833,8 +3812,9 @@
           <w:szCs w:val="20"/>
           <w:highlight w:val="black"/>
         </w:rPr>
-        <w:t xml:space="preserve"> \</w:t>
-      </w:r>
+        <w:t>..</w:t>
+      </w:r>
+      <w:proofErr w:type="gramEnd"/>
       <w:r>
         <w:rPr>
           <w:rFonts w:ascii="Monaco" w:hAnsi="Monaco" w:cs="Monaco"/>
@@ -3843,7 +3823,7 @@
           <w:szCs w:val="20"/>
           <w:highlight w:val="black"/>
         </w:rPr>
-        <w:t xml:space="preserve"> -r ../</w:t>
+        <w:t>/</w:t>
       </w:r>
       <w:proofErr w:type="spellStart"/>
       <w:r>
@@ -3876,7 +3856,7 @@
           <w:szCs w:val="20"/>
           <w:highlight w:val="black"/>
         </w:rPr>
-        <w:t>reference.fasta</w:t>
+        <w:t>nasp_raxml.tree</w:t>
       </w:r>
       <w:proofErr w:type="spellEnd"/>
       <w:r>
@@ -3887,9 +3867,8 @@
           <w:szCs w:val="20"/>
           <w:highlight w:val="black"/>
         </w:rPr>
-        <w:t xml:space="preserve"> -d ../</w:t>
-      </w:r>
-      <w:proofErr w:type="spellStart"/>
+        <w:t xml:space="preserve"> </w:t>
+      </w:r>
       <w:r>
         <w:rPr>
           <w:rFonts w:ascii="Monaco" w:hAnsi="Monaco" w:cs="Monaco"/>
@@ -3898,9 +3877,9 @@
           <w:szCs w:val="20"/>
           <w:highlight w:val="black"/>
         </w:rPr>
-        <w:t>test_data</w:t>
-      </w:r>
-      <w:proofErr w:type="spellEnd"/>
+        <w:t xml:space="preserve"> -</w:t>
+      </w:r>
+      <w:proofErr w:type="gramStart"/>
       <w:r>
         <w:rPr>
           <w:rFonts w:ascii="Monaco" w:hAnsi="Monaco" w:cs="Monaco"/>
@@ -3909,9 +3888,9 @@
           <w:szCs w:val="20"/>
           <w:highlight w:val="black"/>
         </w:rPr>
-        <w:t>/reads -x ../</w:t>
-      </w:r>
-      <w:proofErr w:type="spellStart"/>
+        <w:t>r ..</w:t>
+      </w:r>
+      <w:proofErr w:type="gramEnd"/>
       <w:r>
         <w:rPr>
           <w:rFonts w:ascii="Monaco" w:hAnsi="Monaco" w:cs="Monaco"/>
@@ -3920,9 +3899,9 @@
           <w:szCs w:val="20"/>
           <w:highlight w:val="black"/>
         </w:rPr>
-        <w:t>test_data</w:t>
-      </w:r>
-      <w:proofErr w:type="spellEnd"/>
+        <w:t>/</w:t>
+      </w:r>
+      <w:proofErr w:type="spellStart"/>
       <w:r>
         <w:rPr>
           <w:rFonts w:ascii="Monaco" w:hAnsi="Monaco" w:cs="Monaco"/>
@@ -3931,9 +3910,9 @@
           <w:szCs w:val="20"/>
           <w:highlight w:val="black"/>
         </w:rPr>
-        <w:t>/</w:t>
-      </w:r>
-      <w:proofErr w:type="spellStart"/>
+        <w:t>test_data</w:t>
+      </w:r>
+      <w:proofErr w:type="spellEnd"/>
       <w:r>
         <w:rPr>
           <w:rFonts w:ascii="Monaco" w:hAnsi="Monaco" w:cs="Monaco"/>
@@ -3942,9 +3921,9 @@
           <w:szCs w:val="20"/>
           <w:highlight w:val="black"/>
         </w:rPr>
-        <w:t>nasp.PARAMS</w:t>
-      </w:r>
-      <w:proofErr w:type="spellEnd"/>
+        <w:t>/</w:t>
+      </w:r>
+      <w:proofErr w:type="spellStart"/>
       <w:r>
         <w:rPr>
           <w:rFonts w:ascii="Monaco" w:hAnsi="Monaco" w:cs="Monaco"/>
@@ -3953,8 +3932,9 @@
           <w:szCs w:val="20"/>
           <w:highlight w:val="black"/>
         </w:rPr>
-        <w:t xml:space="preserve"> </w:t>
-      </w:r>
+        <w:t>reference.fasta</w:t>
+      </w:r>
+      <w:proofErr w:type="spellEnd"/>
       <w:r>
         <w:rPr>
           <w:rFonts w:ascii="Monaco" w:hAnsi="Monaco" w:cs="Monaco"/>
@@ -3963,8 +3943,9 @@
           <w:szCs w:val="20"/>
           <w:highlight w:val="black"/>
         </w:rPr>
-        <w:t xml:space="preserve">\  </w:t>
-      </w:r>
+        <w:t xml:space="preserve"> -</w:t>
+      </w:r>
+      <w:proofErr w:type="gramStart"/>
       <w:r>
         <w:rPr>
           <w:rFonts w:ascii="Monaco" w:hAnsi="Monaco" w:cs="Monaco"/>
@@ -3973,6 +3954,127 @@
           <w:szCs w:val="20"/>
           <w:highlight w:val="black"/>
         </w:rPr>
+        <w:t>d ..</w:t>
+      </w:r>
+      <w:proofErr w:type="gramEnd"/>
+      <w:r>
+        <w:rPr>
+          <w:rFonts w:ascii="Monaco" w:hAnsi="Monaco" w:cs="Monaco"/>
+          <w:color w:val="F2F2F2"/>
+          <w:sz w:val="20"/>
+          <w:szCs w:val="20"/>
+          <w:highlight w:val="black"/>
+        </w:rPr>
+        <w:t>/</w:t>
+      </w:r>
+      <w:proofErr w:type="spellStart"/>
+      <w:r>
+        <w:rPr>
+          <w:rFonts w:ascii="Monaco" w:hAnsi="Monaco" w:cs="Monaco"/>
+          <w:color w:val="F2F2F2"/>
+          <w:sz w:val="20"/>
+          <w:szCs w:val="20"/>
+          <w:highlight w:val="black"/>
+        </w:rPr>
+        <w:t>test_data</w:t>
+      </w:r>
+      <w:proofErr w:type="spellEnd"/>
+      <w:r>
+        <w:rPr>
+          <w:rFonts w:ascii="Monaco" w:hAnsi="Monaco" w:cs="Monaco"/>
+          <w:color w:val="F2F2F2"/>
+          <w:sz w:val="20"/>
+          <w:szCs w:val="20"/>
+          <w:highlight w:val="black"/>
+        </w:rPr>
+        <w:t>/reads -</w:t>
+      </w:r>
+      <w:proofErr w:type="gramStart"/>
+      <w:r>
+        <w:rPr>
+          <w:rFonts w:ascii="Monaco" w:hAnsi="Monaco" w:cs="Monaco"/>
+          <w:color w:val="F2F2F2"/>
+          <w:sz w:val="20"/>
+          <w:szCs w:val="20"/>
+          <w:highlight w:val="black"/>
+        </w:rPr>
+        <w:t>x ..</w:t>
+      </w:r>
+      <w:proofErr w:type="gramEnd"/>
+      <w:r>
+        <w:rPr>
+          <w:rFonts w:ascii="Monaco" w:hAnsi="Monaco" w:cs="Monaco"/>
+          <w:color w:val="F2F2F2"/>
+          <w:sz w:val="20"/>
+          <w:szCs w:val="20"/>
+          <w:highlight w:val="black"/>
+        </w:rPr>
+        <w:t>/</w:t>
+      </w:r>
+      <w:proofErr w:type="spellStart"/>
+      <w:r>
+        <w:rPr>
+          <w:rFonts w:ascii="Monaco" w:hAnsi="Monaco" w:cs="Monaco"/>
+          <w:color w:val="F2F2F2"/>
+          <w:sz w:val="20"/>
+          <w:szCs w:val="20"/>
+          <w:highlight w:val="black"/>
+        </w:rPr>
+        <w:t>test_data</w:t>
+      </w:r>
+      <w:proofErr w:type="spellEnd"/>
+      <w:r>
+        <w:rPr>
+          <w:rFonts w:ascii="Monaco" w:hAnsi="Monaco" w:cs="Monaco"/>
+          <w:color w:val="F2F2F2"/>
+          <w:sz w:val="20"/>
+          <w:szCs w:val="20"/>
+          <w:highlight w:val="black"/>
+        </w:rPr>
+        <w:t>/</w:t>
+      </w:r>
+      <w:proofErr w:type="spellStart"/>
+      <w:proofErr w:type="gramStart"/>
+      <w:r>
+        <w:rPr>
+          <w:rFonts w:ascii="Monaco" w:hAnsi="Monaco" w:cs="Monaco"/>
+          <w:color w:val="F2F2F2"/>
+          <w:sz w:val="20"/>
+          <w:szCs w:val="20"/>
+          <w:highlight w:val="black"/>
+        </w:rPr>
+        <w:t>nasp.PARAMS</w:t>
+      </w:r>
+      <w:proofErr w:type="spellEnd"/>
+      <w:proofErr w:type="gramEnd"/>
+      <w:r>
+        <w:rPr>
+          <w:rFonts w:ascii="Monaco" w:hAnsi="Monaco" w:cs="Monaco"/>
+          <w:color w:val="F2F2F2"/>
+          <w:sz w:val="20"/>
+          <w:szCs w:val="20"/>
+          <w:highlight w:val="black"/>
+        </w:rPr>
+        <w:t xml:space="preserve"> </w:t>
+      </w:r>
+      <w:r>
+        <w:rPr>
+          <w:rFonts w:ascii="Monaco" w:hAnsi="Monaco" w:cs="Monaco"/>
+          <w:color w:val="F2F2F2"/>
+          <w:sz w:val="20"/>
+          <w:szCs w:val="20"/>
+          <w:highlight w:val="black"/>
+        </w:rPr>
+        <w:t xml:space="preserve">\  </w:t>
+      </w:r>
+      <w:r>
+        <w:rPr>
+          <w:rFonts w:ascii="Monaco" w:hAnsi="Monaco" w:cs="Monaco"/>
+          <w:color w:val="F2F2F2"/>
+          <w:sz w:val="20"/>
+          <w:szCs w:val="20"/>
+          <w:highlight w:val="black"/>
+        </w:rPr>
         <w:t>-c 1</w:t>
       </w:r>
     </w:p>
@@ -3998,7 +4100,661 @@
           <w:rFonts w:ascii="Arial" w:eastAsia="Times New Roman" w:hAnsi="Arial" w:cs="Arial"/>
           <w:b/>
         </w:rPr>
+        <w:t xml:space="preserve">What is </w:t>
+      </w:r>
+      <w:r>
+        <w:rPr>
+          <w:rFonts w:ascii="Arial" w:eastAsia="Times New Roman" w:hAnsi="Arial" w:cs="Arial"/>
+          <w:b/>
+          <w:i/>
+        </w:rPr>
+        <w:t>WG-FAST</w:t>
+      </w:r>
+      <w:r>
+        <w:rPr>
+          <w:rFonts w:ascii="Arial" w:eastAsia="Times New Roman" w:hAnsi="Arial" w:cs="Arial"/>
+          <w:b/>
+        </w:rPr>
+        <w:t xml:space="preserve"> doing?</w:t>
+      </w:r>
+    </w:p>
+    <w:p>
+      <w:pPr>
+        <w:ind w:left="-720"/>
+        <w:rPr>
+          <w:rFonts w:ascii="Arial" w:eastAsia="Times New Roman" w:hAnsi="Arial" w:cs="Arial"/>
+          <w:b/>
+        </w:rPr>
+      </w:pPr>
+    </w:p>
+    <w:p>
+      <w:pPr>
+        <w:ind w:left="-720"/>
+        <w:rPr>
+          <w:rFonts w:ascii="Arial" w:eastAsia="Times New Roman" w:hAnsi="Arial" w:cs="Arial"/>
+        </w:rPr>
+      </w:pPr>
+      <w:r>
+        <w:rPr>
+          <w:rFonts w:ascii="Arial" w:eastAsia="Times New Roman" w:hAnsi="Arial" w:cs="Arial"/>
+          <w:i/>
+        </w:rPr>
+        <w:t>WG-FAST</w:t>
+      </w:r>
+      <w:r>
+        <w:rPr>
+          <w:rFonts w:ascii="Arial" w:eastAsia="Times New Roman" w:hAnsi="Arial" w:cs="Arial"/>
+        </w:rPr>
+        <w:t xml:space="preserve"> is a pipeline that wraps other tools together to place the samples into a phylogenetic context, based on a well-chara</w:t>
+      </w:r>
+      <w:r>
+        <w:rPr>
+          <w:rFonts w:ascii="Arial" w:eastAsia="Times New Roman" w:hAnsi="Arial" w:cs="Arial"/>
+        </w:rPr>
+        <w:t xml:space="preserve">cterized dataset.  The order of functions conducted by </w:t>
+      </w:r>
+      <w:r>
+        <w:rPr>
+          <w:rFonts w:ascii="Arial" w:eastAsia="Times New Roman" w:hAnsi="Arial" w:cs="Arial"/>
+          <w:i/>
+        </w:rPr>
+        <w:t>WG-FAST</w:t>
+      </w:r>
+      <w:r>
+        <w:rPr>
+          <w:rFonts w:ascii="Arial" w:eastAsia="Times New Roman" w:hAnsi="Arial" w:cs="Arial"/>
+        </w:rPr>
+        <w:t xml:space="preserve"> include:</w:t>
+      </w:r>
+    </w:p>
+    <w:p>
+      <w:pPr>
+        <w:ind w:left="-720"/>
+        <w:rPr>
+          <w:rFonts w:ascii="Arial" w:eastAsia="Times New Roman" w:hAnsi="Arial" w:cs="Arial"/>
+        </w:rPr>
+      </w:pPr>
+    </w:p>
+    <w:p>
+      <w:pPr>
+        <w:pStyle w:val="ListParagraph"/>
+        <w:numPr>
+          <w:ilvl w:val="0"/>
+          <w:numId w:val="11"/>
+        </w:numPr>
+        <w:rPr>
+          <w:rFonts w:ascii="Arial" w:eastAsia="Times New Roman" w:hAnsi="Arial" w:cs="Arial"/>
+        </w:rPr>
+      </w:pPr>
+      <w:r>
+        <w:rPr>
+          <w:rFonts w:ascii="Arial" w:eastAsia="Times New Roman" w:hAnsi="Arial" w:cs="Arial"/>
+        </w:rPr>
+        <w:t xml:space="preserve">Adapters are trimmed using </w:t>
+      </w:r>
+      <w:proofErr w:type="spellStart"/>
+      <w:r>
+        <w:rPr>
+          <w:rFonts w:ascii="Arial" w:eastAsia="Times New Roman" w:hAnsi="Arial" w:cs="Arial"/>
+        </w:rPr>
+        <w:t>Trimmomatic</w:t>
+      </w:r>
+      <w:proofErr w:type="spellEnd"/>
+      <w:r>
+        <w:rPr>
+          <w:rFonts w:ascii="Arial" w:eastAsia="Times New Roman" w:hAnsi="Arial" w:cs="Arial"/>
+        </w:rPr>
+        <w:t xml:space="preserve">. A list of adapters is included in the “bin” directory </w:t>
+      </w:r>
+      <w:r>
+        <w:rPr>
+          <w:rFonts w:ascii="Arial" w:eastAsia="Times New Roman" w:hAnsi="Arial" w:cs="Arial"/>
+        </w:rPr>
+        <w:t xml:space="preserve">(“illumina_adapters_all.txt”) </w:t>
+      </w:r>
+      <w:r>
+        <w:rPr>
+          <w:rFonts w:ascii="Arial" w:eastAsia="Times New Roman" w:hAnsi="Arial" w:cs="Arial"/>
+        </w:rPr>
+        <w:t xml:space="preserve">within the </w:t>
+      </w:r>
+      <w:r>
+        <w:rPr>
+          <w:rFonts w:ascii="Arial" w:eastAsia="Times New Roman" w:hAnsi="Arial" w:cs="Arial"/>
+          <w:i/>
+        </w:rPr>
+        <w:t>WG-FAST</w:t>
+      </w:r>
+      <w:r>
+        <w:rPr>
+          <w:rFonts w:ascii="Arial" w:eastAsia="Times New Roman" w:hAnsi="Arial" w:cs="Arial"/>
+        </w:rPr>
+        <w:t xml:space="preserve"> distribution. This file includes all of the standard </w:t>
+      </w:r>
+      <w:proofErr w:type="spellStart"/>
+      <w:r>
+        <w:rPr>
+          <w:rFonts w:ascii="Arial" w:eastAsia="Times New Roman" w:hAnsi="Arial" w:cs="Arial"/>
+        </w:rPr>
+        <w:t>Illumina</w:t>
+      </w:r>
+      <w:proofErr w:type="spellEnd"/>
+      <w:r>
+        <w:rPr>
+          <w:rFonts w:ascii="Arial" w:eastAsia="Times New Roman" w:hAnsi="Arial" w:cs="Arial"/>
+        </w:rPr>
+        <w:t xml:space="preserve"> adapters that I could find, plus additional ones that we use in our laboratory. If you have different adapters than these, add the sequences into this file when you run </w:t>
+      </w:r>
+      <w:r>
+        <w:rPr>
+          <w:rFonts w:ascii="Arial" w:eastAsia="Times New Roman" w:hAnsi="Arial" w:cs="Arial"/>
+          <w:i/>
+        </w:rPr>
+        <w:t>WG-FAST</w:t>
+      </w:r>
+      <w:r>
+        <w:rPr>
+          <w:rFonts w:ascii="Arial" w:eastAsia="Times New Roman" w:hAnsi="Arial" w:cs="Arial"/>
+        </w:rPr>
+        <w:t>.</w:t>
+      </w:r>
+      <w:r>
+        <w:rPr>
+          <w:rFonts w:ascii="Arial" w:eastAsia="Times New Roman" w:hAnsi="Arial" w:cs="Arial"/>
+        </w:rPr>
+        <w:t xml:space="preserve"> The minimum length of sequences to keep is hard coded as 50, but I could change this value to reflect different lengths if needed.</w:t>
+      </w:r>
+    </w:p>
+    <w:p>
+      <w:pPr>
+        <w:pStyle w:val="ListParagraph"/>
+        <w:numPr>
+          <w:ilvl w:val="0"/>
+          <w:numId w:val="11"/>
+        </w:numPr>
+        <w:rPr>
+          <w:rFonts w:ascii="Arial" w:eastAsia="Times New Roman" w:hAnsi="Arial" w:cs="Arial"/>
+        </w:rPr>
+      </w:pPr>
+      <w:r>
+        <w:rPr>
+          <w:rFonts w:ascii="Arial" w:eastAsia="Times New Roman" w:hAnsi="Arial" w:cs="Arial"/>
+        </w:rPr>
+        <w:t xml:space="preserve">A dictionary is created from the Reference </w:t>
+      </w:r>
+      <w:proofErr w:type="spellStart"/>
+      <w:r>
+        <w:rPr>
+          <w:rFonts w:ascii="Arial" w:eastAsia="Times New Roman" w:hAnsi="Arial" w:cs="Arial"/>
+        </w:rPr>
+        <w:t>fasta</w:t>
+      </w:r>
+      <w:proofErr w:type="spellEnd"/>
+      <w:r>
+        <w:rPr>
+          <w:rFonts w:ascii="Arial" w:eastAsia="Times New Roman" w:hAnsi="Arial" w:cs="Arial"/>
+        </w:rPr>
+        <w:t xml:space="preserve"> with Picard Tools and the reference </w:t>
+      </w:r>
+      <w:proofErr w:type="spellStart"/>
+      <w:r>
+        <w:rPr>
+          <w:rFonts w:ascii="Arial" w:eastAsia="Times New Roman" w:hAnsi="Arial" w:cs="Arial"/>
+        </w:rPr>
+        <w:t>fasta</w:t>
+      </w:r>
+      <w:proofErr w:type="spellEnd"/>
+      <w:r>
+        <w:rPr>
+          <w:rFonts w:ascii="Arial" w:eastAsia="Times New Roman" w:hAnsi="Arial" w:cs="Arial"/>
+        </w:rPr>
+        <w:t xml:space="preserve"> is indexed with </w:t>
+      </w:r>
+      <w:proofErr w:type="spellStart"/>
+      <w:r>
+        <w:rPr>
+          <w:rFonts w:ascii="Arial" w:eastAsia="Times New Roman" w:hAnsi="Arial" w:cs="Arial"/>
+        </w:rPr>
+        <w:t>samtools</w:t>
+      </w:r>
+      <w:proofErr w:type="spellEnd"/>
+      <w:r>
+        <w:rPr>
+          <w:rFonts w:ascii="Arial" w:eastAsia="Times New Roman" w:hAnsi="Arial" w:cs="Arial"/>
+        </w:rPr>
+        <w:t>.</w:t>
+      </w:r>
+    </w:p>
+    <w:p>
+      <w:pPr>
+        <w:pStyle w:val="ListParagraph"/>
+        <w:numPr>
+          <w:ilvl w:val="0"/>
+          <w:numId w:val="11"/>
+        </w:numPr>
+        <w:rPr>
+          <w:rFonts w:ascii="Arial" w:eastAsia="Times New Roman" w:hAnsi="Arial" w:cs="Arial"/>
+        </w:rPr>
+      </w:pPr>
+      <w:r>
+        <w:rPr>
+          <w:rFonts w:ascii="Arial" w:eastAsia="Times New Roman" w:hAnsi="Arial" w:cs="Arial"/>
+        </w:rPr>
+        <w:t xml:space="preserve">Reads are paired based on their names.  </w:t>
+      </w:r>
+      <w:r>
+        <w:rPr>
+          <w:rFonts w:ascii="Arial" w:eastAsia="Times New Roman" w:hAnsi="Arial" w:cs="Arial"/>
+          <w:i/>
+        </w:rPr>
+        <w:t>WG-FAST</w:t>
+      </w:r>
+      <w:r>
+        <w:rPr>
+          <w:rFonts w:ascii="Arial" w:eastAsia="Times New Roman" w:hAnsi="Arial" w:cs="Arial"/>
+        </w:rPr>
+        <w:t xml:space="preserve"> assumes that names be something like: *S1_R1_001.fastq.gz” or “R1_001.fastq.gz”. Single end reads also work. </w:t>
+      </w:r>
+    </w:p>
+    <w:p>
+      <w:pPr>
+        <w:pStyle w:val="ListParagraph"/>
+        <w:numPr>
+          <w:ilvl w:val="0"/>
+          <w:numId w:val="11"/>
+        </w:numPr>
+        <w:rPr>
+          <w:rFonts w:ascii="Arial" w:eastAsia="Times New Roman" w:hAnsi="Arial" w:cs="Arial"/>
+        </w:rPr>
+      </w:pPr>
+      <w:r>
+        <w:rPr>
+          <w:rFonts w:ascii="Arial" w:eastAsia="Times New Roman" w:hAnsi="Arial" w:cs="Arial"/>
+        </w:rPr>
+        <w:t xml:space="preserve">Reads are mapped to the reference with BWA-MEM, using default settings.  SNPs are then called with the </w:t>
+      </w:r>
+      <w:proofErr w:type="spellStart"/>
+      <w:r>
+        <w:rPr>
+          <w:rFonts w:ascii="Arial" w:eastAsia="Times New Roman" w:hAnsi="Arial" w:cs="Arial"/>
+        </w:rPr>
+        <w:t>UnifiedGenotyper</w:t>
+      </w:r>
+      <w:proofErr w:type="spellEnd"/>
+      <w:r>
+        <w:rPr>
+          <w:rFonts w:ascii="Arial" w:eastAsia="Times New Roman" w:hAnsi="Arial" w:cs="Arial"/>
+        </w:rPr>
+        <w:t xml:space="preserve"> method in GATK, using the “EMIT_ALL_CONFIDENT_SITES” method.</w:t>
+      </w:r>
+    </w:p>
+    <w:p>
+      <w:pPr>
+        <w:pStyle w:val="ListParagraph"/>
+        <w:numPr>
+          <w:ilvl w:val="0"/>
+          <w:numId w:val="11"/>
+        </w:numPr>
+        <w:rPr>
+          <w:rFonts w:ascii="Arial" w:eastAsia="Times New Roman" w:hAnsi="Arial" w:cs="Arial"/>
+        </w:rPr>
+      </w:pPr>
+      <w:r>
+        <w:rPr>
+          <w:rFonts w:ascii="Arial" w:eastAsia="Times New Roman" w:hAnsi="Arial" w:cs="Arial"/>
+        </w:rPr>
+        <w:t>If selected, coverage across the reference is calculated with the “</w:t>
+      </w:r>
+      <w:proofErr w:type="spellStart"/>
+      <w:r>
+        <w:rPr>
+          <w:rFonts w:ascii="Arial" w:eastAsia="Times New Roman" w:hAnsi="Arial" w:cs="Arial"/>
+        </w:rPr>
+        <w:t>DepthOfCoverage</w:t>
+      </w:r>
+      <w:proofErr w:type="spellEnd"/>
+      <w:r>
+        <w:rPr>
+          <w:rFonts w:ascii="Arial" w:eastAsia="Times New Roman" w:hAnsi="Arial" w:cs="Arial"/>
+        </w:rPr>
+        <w:t>” method in GATK.</w:t>
+      </w:r>
+    </w:p>
+    <w:p>
+      <w:pPr>
+        <w:pStyle w:val="ListParagraph"/>
+        <w:numPr>
+          <w:ilvl w:val="0"/>
+          <w:numId w:val="11"/>
+        </w:numPr>
+        <w:rPr>
+          <w:rFonts w:ascii="Arial" w:eastAsia="Times New Roman" w:hAnsi="Arial" w:cs="Arial"/>
+        </w:rPr>
+      </w:pPr>
+      <w:r>
+        <w:rPr>
+          <w:rFonts w:ascii="Arial" w:eastAsia="Times New Roman" w:hAnsi="Arial" w:cs="Arial"/>
+        </w:rPr>
+        <w:t>SNPs are compared against the SNPs in your initial SNP matrix. If the SNP is missing from your VCF file, a “-“ is inserted.  Furthermore, if a position fails either the user-defined thresholds for depth or proportion, the position is replaced with a “-“.</w:t>
+      </w:r>
+    </w:p>
+    <w:p>
+      <w:pPr>
+        <w:pStyle w:val="ListParagraph"/>
+        <w:numPr>
+          <w:ilvl w:val="0"/>
+          <w:numId w:val="11"/>
+        </w:numPr>
+        <w:rPr>
+          <w:rFonts w:ascii="Arial" w:eastAsia="Times New Roman" w:hAnsi="Arial" w:cs="Arial"/>
+        </w:rPr>
+      </w:pPr>
+      <w:r>
+        <w:rPr>
+          <w:rFonts w:ascii="Arial" w:eastAsia="Times New Roman" w:hAnsi="Arial" w:cs="Arial"/>
+        </w:rPr>
+        <w:t>The new matrix is converted into a multi-</w:t>
+      </w:r>
+      <w:proofErr w:type="spellStart"/>
+      <w:r>
+        <w:rPr>
+          <w:rFonts w:ascii="Arial" w:eastAsia="Times New Roman" w:hAnsi="Arial" w:cs="Arial"/>
+        </w:rPr>
+        <w:t>fasta</w:t>
+      </w:r>
+      <w:proofErr w:type="spellEnd"/>
+      <w:r>
+        <w:rPr>
+          <w:rFonts w:ascii="Arial" w:eastAsia="Times New Roman" w:hAnsi="Arial" w:cs="Arial"/>
+        </w:rPr>
+        <w:t xml:space="preserve"> and processed with the evolutionary placement algorithm in </w:t>
+      </w:r>
+      <w:proofErr w:type="spellStart"/>
+      <w:r>
+        <w:rPr>
+          <w:rFonts w:ascii="Arial" w:eastAsia="Times New Roman" w:hAnsi="Arial" w:cs="Arial"/>
+        </w:rPr>
+        <w:t>RAxML</w:t>
+      </w:r>
+      <w:proofErr w:type="spellEnd"/>
+      <w:r>
+        <w:rPr>
+          <w:rFonts w:ascii="Arial" w:eastAsia="Times New Roman" w:hAnsi="Arial" w:cs="Arial"/>
+        </w:rPr>
+        <w:t xml:space="preserve"> v8, placing the unknown into a user-provided phylogeny. The resulting tree is converted into Nexus, such that the unknowns can be easily visualized in </w:t>
+      </w:r>
+      <w:proofErr w:type="spellStart"/>
+      <w:r>
+        <w:rPr>
+          <w:rFonts w:ascii="Arial" w:eastAsia="Times New Roman" w:hAnsi="Arial" w:cs="Arial"/>
+        </w:rPr>
+        <w:t>FigTree</w:t>
+      </w:r>
+      <w:proofErr w:type="spellEnd"/>
+      <w:r>
+        <w:rPr>
+          <w:rFonts w:ascii="Arial" w:eastAsia="Times New Roman" w:hAnsi="Arial" w:cs="Arial"/>
+        </w:rPr>
+        <w:t>.</w:t>
+      </w:r>
+    </w:p>
+    <w:p>
+      <w:pPr>
+        <w:pStyle w:val="ListParagraph"/>
+        <w:numPr>
+          <w:ilvl w:val="0"/>
+          <w:numId w:val="11"/>
+        </w:numPr>
+        <w:rPr>
+          <w:rFonts w:ascii="Arial" w:eastAsia="Times New Roman" w:hAnsi="Arial" w:cs="Arial"/>
+        </w:rPr>
+      </w:pPr>
+      <w:r>
+        <w:rPr>
+          <w:rFonts w:ascii="Arial" w:eastAsia="Times New Roman" w:hAnsi="Arial" w:cs="Arial"/>
+        </w:rPr>
+        <w:t>For the optional sub-sampling routine, the following functions are performed:</w:t>
+      </w:r>
+    </w:p>
+    <w:p>
+      <w:pPr>
+        <w:pStyle w:val="ListParagraph"/>
+        <w:numPr>
+          <w:ilvl w:val="1"/>
+          <w:numId w:val="11"/>
+        </w:numPr>
+        <w:rPr>
+          <w:rFonts w:ascii="Arial" w:eastAsia="Times New Roman" w:hAnsi="Arial" w:cs="Arial"/>
+        </w:rPr>
+      </w:pPr>
+      <w:r>
+        <w:rPr>
+          <w:rFonts w:ascii="Arial" w:eastAsia="Times New Roman" w:hAnsi="Arial" w:cs="Arial"/>
+        </w:rPr>
+        <w:t>For each query, the two closest genomes are identified, based on pairwise patristic distances</w:t>
+      </w:r>
+    </w:p>
+    <w:p>
+      <w:pPr>
+        <w:pStyle w:val="ListParagraph"/>
+        <w:numPr>
+          <w:ilvl w:val="1"/>
+          <w:numId w:val="11"/>
+        </w:numPr>
+        <w:rPr>
+          <w:rFonts w:ascii="Arial" w:eastAsia="Times New Roman" w:hAnsi="Arial" w:cs="Arial"/>
+        </w:rPr>
+      </w:pPr>
+      <w:r>
+        <w:rPr>
+          <w:rFonts w:ascii="Arial" w:eastAsia="Times New Roman" w:hAnsi="Arial" w:cs="Arial"/>
+        </w:rPr>
+        <w:t xml:space="preserve">Two matrices are created for each query, one for each of the nearest neighbors.  </w:t>
+      </w:r>
+      <w:r>
+        <w:rPr>
+          <w:rFonts w:ascii="Arial" w:eastAsia="Times New Roman" w:hAnsi="Arial" w:cs="Arial"/>
+        </w:rPr>
+        <w:t>Each of these contains the name of the query and the name of the neighbor, ending in “</w:t>
+      </w:r>
+      <w:proofErr w:type="spellStart"/>
+      <w:r>
+        <w:rPr>
+          <w:rFonts w:ascii="Arial" w:eastAsia="Times New Roman" w:hAnsi="Arial" w:cs="Arial"/>
+        </w:rPr>
+        <w:t>tmp.matrix</w:t>
+      </w:r>
+      <w:proofErr w:type="spellEnd"/>
+      <w:r>
+        <w:rPr>
+          <w:rFonts w:ascii="Arial" w:eastAsia="Times New Roman" w:hAnsi="Arial" w:cs="Arial"/>
+        </w:rPr>
+        <w:t xml:space="preserve">”. If you generate these files, then run </w:t>
+      </w:r>
+      <w:r>
+        <w:rPr>
+          <w:rFonts w:ascii="Arial" w:eastAsia="Times New Roman" w:hAnsi="Arial" w:cs="Arial"/>
+          <w:i/>
+        </w:rPr>
+        <w:t>WG-FAST</w:t>
+      </w:r>
+      <w:r>
+        <w:rPr>
+          <w:rFonts w:ascii="Arial" w:eastAsia="Times New Roman" w:hAnsi="Arial" w:cs="Arial"/>
+        </w:rPr>
+        <w:t xml:space="preserve"> in “-y T” mode, these files will be skipped and will not need to be created again.</w:t>
+      </w:r>
+    </w:p>
+    <w:p>
+      <w:pPr>
+        <w:pStyle w:val="ListParagraph"/>
+        <w:numPr>
+          <w:ilvl w:val="1"/>
+          <w:numId w:val="11"/>
+        </w:numPr>
+        <w:rPr>
+          <w:rFonts w:ascii="Arial" w:eastAsia="Times New Roman" w:hAnsi="Arial" w:cs="Arial"/>
+        </w:rPr>
+      </w:pPr>
+      <w:r>
+        <w:rPr>
+          <w:rFonts w:ascii="Arial" w:eastAsia="Times New Roman" w:hAnsi="Arial" w:cs="Arial"/>
+        </w:rPr>
+        <w:t xml:space="preserve">Each matrix is </w:t>
+      </w:r>
+      <w:r>
+        <w:rPr>
+          <w:rFonts w:ascii="Arial" w:eastAsia="Times New Roman" w:hAnsi="Arial" w:cs="Arial"/>
+        </w:rPr>
+        <w:t xml:space="preserve">then converted into a FASTA file and </w:t>
+      </w:r>
+      <w:r>
+        <w:rPr>
+          <w:rFonts w:ascii="Arial" w:eastAsia="Times New Roman" w:hAnsi="Arial" w:cs="Arial"/>
+        </w:rPr>
+        <w:t xml:space="preserve">a parameters file is created with </w:t>
+      </w:r>
+      <w:proofErr w:type="spellStart"/>
+      <w:r>
+        <w:rPr>
+          <w:rFonts w:ascii="Arial" w:eastAsia="Times New Roman" w:hAnsi="Arial" w:cs="Arial"/>
+        </w:rPr>
+        <w:t>RAxML</w:t>
+      </w:r>
+      <w:proofErr w:type="spellEnd"/>
+      <w:r>
+        <w:rPr>
+          <w:rFonts w:ascii="Arial" w:eastAsia="Times New Roman" w:hAnsi="Arial" w:cs="Arial"/>
+        </w:rPr>
+        <w:t xml:space="preserve">. The thought process here is </w:t>
+      </w:r>
+      <w:r>
+        <w:rPr>
+          <w:rFonts w:ascii="Arial" w:eastAsia="Times New Roman" w:hAnsi="Arial" w:cs="Arial"/>
+        </w:rPr>
+        <w:t xml:space="preserve">that once the parameters files are created, they can be used for future comparisons. If you run </w:t>
+      </w:r>
+      <w:r>
+        <w:rPr>
+          <w:rFonts w:ascii="Arial" w:eastAsia="Times New Roman" w:hAnsi="Arial" w:cs="Arial"/>
+          <w:i/>
+        </w:rPr>
+        <w:t>WG-FAST</w:t>
+      </w:r>
+      <w:r>
+        <w:rPr>
+          <w:rFonts w:ascii="Arial" w:eastAsia="Times New Roman" w:hAnsi="Arial" w:cs="Arial"/>
+        </w:rPr>
+        <w:t xml:space="preserve"> with “-y T”, you can re-use these parameters files and won’t need to generate again. This </w:t>
+      </w:r>
+      <w:proofErr w:type="gramStart"/>
+      <w:r>
+        <w:rPr>
+          <w:rFonts w:ascii="Arial" w:eastAsia="Times New Roman" w:hAnsi="Arial" w:cs="Arial"/>
+        </w:rPr>
+        <w:t>methods</w:t>
+      </w:r>
+      <w:proofErr w:type="gramEnd"/>
+      <w:r>
+        <w:rPr>
+          <w:rFonts w:ascii="Arial" w:eastAsia="Times New Roman" w:hAnsi="Arial" w:cs="Arial"/>
+        </w:rPr>
+        <w:t xml:space="preserve"> uses the PTHREADS method to take advantage of multiple processors. Currently, only four separate parameters files can be generated concurrently; this value is hardcoded into the script. This is due to the large computational demand required by this method, but could be made into a tunable parameter, if needed.</w:t>
+      </w:r>
+    </w:p>
+    <w:p>
+      <w:pPr>
+        <w:pStyle w:val="ListParagraph"/>
+        <w:numPr>
+          <w:ilvl w:val="1"/>
+          <w:numId w:val="11"/>
+        </w:numPr>
+        <w:rPr>
+          <w:rFonts w:ascii="Arial" w:eastAsia="Times New Roman" w:hAnsi="Arial" w:cs="Arial"/>
+        </w:rPr>
+      </w:pPr>
+      <w:r>
+        <w:rPr>
+          <w:rFonts w:ascii="Arial" w:eastAsia="Times New Roman" w:hAnsi="Arial" w:cs="Arial"/>
+        </w:rPr>
+        <w:t>The initial tree is pruned of the genome to be re-inserted. Each sub-sampled neighbor is then inserted back into the pruned phylogeny, using the GTRGAMMA method, to stay consis</w:t>
+      </w:r>
+      <w:r>
+        <w:rPr>
+          <w:rFonts w:ascii="Arial" w:eastAsia="Times New Roman" w:hAnsi="Arial" w:cs="Arial"/>
+        </w:rPr>
+        <w:t xml:space="preserve">tent with the parameters file. The patristic distance is then calculated between the neighbor and the “Reference”. This is done because if a NASP-formatted matrix is generated, the reference FASTA file will always be called “Reference”. </w:t>
+      </w:r>
+      <w:r>
+        <w:rPr>
+          <w:rFonts w:ascii="Arial" w:eastAsia="Times New Roman" w:hAnsi="Arial" w:cs="Arial"/>
+        </w:rPr>
+        <w:t xml:space="preserve">The “true” distance is also identified based on the original SNP matrix using all of the original source data. </w:t>
+      </w:r>
+      <w:r>
+        <w:rPr>
+          <w:rFonts w:ascii="Arial" w:eastAsia="Times New Roman" w:hAnsi="Arial" w:cs="Arial"/>
+        </w:rPr>
+        <w:t xml:space="preserve">The </w:t>
+      </w:r>
+      <w:proofErr w:type="gramStart"/>
+      <w:r>
+        <w:rPr>
+          <w:rFonts w:ascii="Arial" w:eastAsia="Times New Roman" w:hAnsi="Arial" w:cs="Arial"/>
+        </w:rPr>
+        <w:t>sub-sampled distance is then divided by the true</w:t>
+      </w:r>
+      <w:proofErr w:type="gramEnd"/>
+      <w:r>
+        <w:rPr>
+          <w:rFonts w:ascii="Arial" w:eastAsia="Times New Roman" w:hAnsi="Arial" w:cs="Arial"/>
+        </w:rPr>
+        <w:t xml:space="preserve"> distance in order to get a ratio of placement replication. If this value falls within a user-defined threshold, then the placement is considered to be correct. For each unknown, the number of incorrect placements is divided by the total number of placements in order to get an idea of how stable the placement is in that region of the tree at the level of SNP density provided by the unknown. </w:t>
+      </w:r>
+      <w:r>
+        <w:rPr>
+          <w:rFonts w:ascii="Arial" w:eastAsia="Times New Roman" w:hAnsi="Arial" w:cs="Arial"/>
+        </w:rPr>
+        <w:t>The resulting p-value can then be used to assess the robustness of a placement, based on significance values chosen by the user.</w:t>
+      </w:r>
+    </w:p>
+    <w:p>
+      <w:pPr>
+        <w:rPr>
+          <w:rFonts w:ascii="Arial" w:eastAsia="Times New Roman" w:hAnsi="Arial" w:cs="Arial"/>
+        </w:rPr>
+      </w:pPr>
+    </w:p>
+    <w:p>
+      <w:pPr>
+        <w:ind w:left="-720"/>
+        <w:rPr>
+          <w:rFonts w:ascii="Arial" w:eastAsia="Times New Roman" w:hAnsi="Arial" w:cs="Arial"/>
+          <w:b/>
+        </w:rPr>
+      </w:pPr>
+    </w:p>
+    <w:p>
+      <w:pPr>
+        <w:ind w:left="-720"/>
+        <w:rPr>
+          <w:rFonts w:ascii="Arial" w:eastAsia="Times New Roman" w:hAnsi="Arial" w:cs="Arial"/>
+          <w:b/>
+        </w:rPr>
+      </w:pPr>
+      <w:r>
+        <w:rPr>
+          <w:rFonts w:ascii="Arial" w:eastAsia="Times New Roman" w:hAnsi="Arial" w:cs="Arial"/>
+          <w:b/>
+        </w:rPr>
         <w:t>Output printed to screen</w:t>
+      </w:r>
+      <w:r>
+        <w:rPr>
+          <w:rFonts w:ascii="Arial" w:eastAsia="Times New Roman" w:hAnsi="Arial" w:cs="Arial"/>
+          <w:b/>
+        </w:rPr>
+        <w:t>:</w:t>
       </w:r>
     </w:p>
     <w:p>
@@ -4185,13 +4941,260 @@
         <w:ind w:left="-720"/>
         <w:rPr>
           <w:rFonts w:ascii="Arial" w:eastAsia="Times New Roman" w:hAnsi="Arial" w:cs="Arial"/>
-        </w:rPr>
-      </w:pPr>
-      <w:r>
-        <w:rPr>
-          <w:rFonts w:ascii="Arial" w:eastAsia="Times New Roman" w:hAnsi="Arial" w:cs="Arial"/>
-        </w:rPr>
-        <w:t>Other scripts:</w:t>
+          <w:b/>
+        </w:rPr>
+      </w:pPr>
+      <w:r>
+        <w:rPr>
+          <w:rFonts w:ascii="Arial" w:eastAsia="Times New Roman" w:hAnsi="Arial" w:cs="Arial"/>
+          <w:b/>
+        </w:rPr>
+        <w:t xml:space="preserve">Files generated by </w:t>
+      </w:r>
+      <w:r>
+        <w:rPr>
+          <w:rFonts w:ascii="Arial" w:eastAsia="Times New Roman" w:hAnsi="Arial" w:cs="Arial"/>
+          <w:b/>
+          <w:i/>
+        </w:rPr>
+        <w:t>WG-FAST</w:t>
+      </w:r>
+      <w:r>
+        <w:rPr>
+          <w:rFonts w:ascii="Arial" w:eastAsia="Times New Roman" w:hAnsi="Arial" w:cs="Arial"/>
+          <w:b/>
+        </w:rPr>
+        <w:t>:</w:t>
+      </w:r>
+    </w:p>
+    <w:p>
+      <w:pPr>
+        <w:ind w:left="-720"/>
+        <w:rPr>
+          <w:rFonts w:ascii="Arial" w:eastAsia="Times New Roman" w:hAnsi="Arial" w:cs="Arial"/>
+          <w:b/>
+        </w:rPr>
+      </w:pPr>
+    </w:p>
+    <w:p>
+      <w:pPr>
+        <w:pStyle w:val="ListParagraph"/>
+        <w:numPr>
+          <w:ilvl w:val="0"/>
+          <w:numId w:val="10"/>
+        </w:numPr>
+        <w:rPr>
+          <w:rFonts w:ascii="Arial" w:eastAsia="Times New Roman" w:hAnsi="Arial" w:cs="Arial"/>
+        </w:rPr>
+      </w:pPr>
+      <w:r>
+        <w:rPr>
+          <w:rFonts w:ascii="Arial" w:eastAsia="Times New Roman" w:hAnsi="Arial" w:cs="Arial"/>
+        </w:rPr>
+        <w:t>“</w:t>
+      </w:r>
+      <w:proofErr w:type="spellStart"/>
+      <w:proofErr w:type="gramStart"/>
+      <w:r>
+        <w:rPr>
+          <w:rFonts w:ascii="Arial" w:eastAsia="Times New Roman" w:hAnsi="Arial" w:cs="Arial"/>
+        </w:rPr>
+        <w:t>transformed.tree</w:t>
+      </w:r>
+      <w:proofErr w:type="spellEnd"/>
+      <w:proofErr w:type="gramEnd"/>
+      <w:r>
+        <w:rPr>
+          <w:rFonts w:ascii="Arial" w:eastAsia="Times New Roman" w:hAnsi="Arial" w:cs="Arial"/>
+        </w:rPr>
+        <w:t xml:space="preserve">”.  This file is a nexus file of the starting tree with the unknowns placed. If this file is opened with </w:t>
+      </w:r>
+      <w:proofErr w:type="spellStart"/>
+      <w:r>
+        <w:rPr>
+          <w:rFonts w:ascii="Arial" w:eastAsia="Times New Roman" w:hAnsi="Arial" w:cs="Arial"/>
+        </w:rPr>
+        <w:t>figtree</w:t>
+      </w:r>
+      <w:proofErr w:type="spellEnd"/>
+      <w:r>
+        <w:rPr>
+          <w:rFonts w:ascii="Arial" w:eastAsia="Times New Roman" w:hAnsi="Arial" w:cs="Arial"/>
+        </w:rPr>
+        <w:t xml:space="preserve"> (http://tree.bio.ed.ac.uk/software/figtree/), the unknown isolates are shown in red.</w:t>
+      </w:r>
+    </w:p>
+    <w:p>
+      <w:pPr>
+        <w:pStyle w:val="ListParagraph"/>
+        <w:numPr>
+          <w:ilvl w:val="0"/>
+          <w:numId w:val="10"/>
+        </w:numPr>
+        <w:rPr>
+          <w:rFonts w:ascii="Arial" w:eastAsia="Times New Roman" w:hAnsi="Arial" w:cs="Arial"/>
+        </w:rPr>
+      </w:pPr>
+      <w:r>
+        <w:rPr>
+          <w:rFonts w:ascii="Arial" w:eastAsia="Times New Roman" w:hAnsi="Arial" w:cs="Arial"/>
+        </w:rPr>
+        <w:t>“</w:t>
+      </w:r>
+      <w:proofErr w:type="gramStart"/>
+      <w:r>
+        <w:rPr>
+          <w:rFonts w:ascii="Arial" w:eastAsia="Times New Roman" w:hAnsi="Arial" w:cs="Arial"/>
+        </w:rPr>
+        <w:t>nasp</w:t>
+      </w:r>
+      <w:proofErr w:type="gramEnd"/>
+      <w:r>
+        <w:rPr>
+          <w:rFonts w:ascii="Arial" w:eastAsia="Times New Roman" w:hAnsi="Arial" w:cs="Arial"/>
+        </w:rPr>
+        <w:t xml:space="preserve">_matrix_with_unknowns.txt”.  This file is a modification of the </w:t>
+      </w:r>
+      <w:r>
+        <w:rPr>
+          <w:rFonts w:ascii="Arial" w:eastAsia="Times New Roman" w:hAnsi="Arial" w:cs="Arial"/>
+        </w:rPr>
+        <w:t>original NASP matrix with the unknowns inserted, so the user can identify specific SNPs.</w:t>
+      </w:r>
+    </w:p>
+    <w:p>
+      <w:pPr>
+        <w:pStyle w:val="ListParagraph"/>
+        <w:numPr>
+          <w:ilvl w:val="0"/>
+          <w:numId w:val="10"/>
+        </w:numPr>
+        <w:rPr>
+          <w:rFonts w:ascii="Arial" w:eastAsia="Times New Roman" w:hAnsi="Arial" w:cs="Arial"/>
+        </w:rPr>
+      </w:pPr>
+      <w:r>
+        <w:rPr>
+          <w:rFonts w:ascii="Arial" w:eastAsia="Times New Roman" w:hAnsi="Arial" w:cs="Arial"/>
+        </w:rPr>
+        <w:t>“</w:t>
+      </w:r>
+      <w:proofErr w:type="gramStart"/>
+      <w:r>
+        <w:rPr>
+          <w:rFonts w:ascii="Arial" w:eastAsia="Times New Roman" w:hAnsi="Arial" w:cs="Arial"/>
+        </w:rPr>
+        <w:t>coverage</w:t>
+      </w:r>
+      <w:proofErr w:type="gramEnd"/>
+      <w:r>
+        <w:rPr>
+          <w:rFonts w:ascii="Arial" w:eastAsia="Times New Roman" w:hAnsi="Arial" w:cs="Arial"/>
+        </w:rPr>
+        <w:t>_out.txt</w:t>
+      </w:r>
+      <w:r>
+        <w:rPr>
+          <w:rFonts w:ascii="Arial" w:eastAsia="Times New Roman" w:hAnsi="Arial" w:cs="Arial"/>
+        </w:rPr>
+        <w:t>”. If you choose to have genome coverage information, the coverage across the reference genome is provided in this file.</w:t>
+      </w:r>
+    </w:p>
+    <w:p>
+      <w:pPr>
+        <w:pStyle w:val="ListParagraph"/>
+        <w:numPr>
+          <w:ilvl w:val="0"/>
+          <w:numId w:val="10"/>
+        </w:numPr>
+        <w:rPr>
+          <w:rFonts w:ascii="Arial" w:eastAsia="Times New Roman" w:hAnsi="Arial" w:cs="Arial"/>
+        </w:rPr>
+      </w:pPr>
+      <w:r>
+        <w:rPr>
+          <w:rFonts w:ascii="Arial" w:eastAsia="Times New Roman" w:hAnsi="Arial" w:cs="Arial"/>
+        </w:rPr>
+        <w:t>“</w:t>
+      </w:r>
+      <w:proofErr w:type="gramStart"/>
+      <w:r>
+        <w:rPr>
+          <w:rFonts w:ascii="Arial" w:eastAsia="Times New Roman" w:hAnsi="Arial" w:cs="Arial"/>
+        </w:rPr>
+        <w:t>all</w:t>
+      </w:r>
+      <w:proofErr w:type="gramEnd"/>
+      <w:r>
+        <w:rPr>
+          <w:rFonts w:ascii="Arial" w:eastAsia="Times New Roman" w:hAnsi="Arial" w:cs="Arial"/>
+        </w:rPr>
+        <w:t>_patristic_distances.txt</w:t>
+      </w:r>
+      <w:r>
+        <w:rPr>
+          <w:rFonts w:ascii="Arial" w:eastAsia="Times New Roman" w:hAnsi="Arial" w:cs="Arial"/>
+        </w:rPr>
+        <w:t xml:space="preserve">”. This is the patristic distance, or tree path distance, between all pairwise comparisons in your analysis.  </w:t>
+      </w:r>
+      <w:r>
+        <w:rPr>
+          <w:rFonts w:ascii="Arial" w:eastAsia="Times New Roman" w:hAnsi="Arial" w:cs="Arial"/>
+        </w:rPr>
+        <w:t xml:space="preserve">  </w:t>
+      </w:r>
+    </w:p>
+    <w:p>
+      <w:pPr>
+        <w:ind w:left="-720"/>
+        <w:rPr>
+          <w:rFonts w:ascii="Arial" w:eastAsia="Times New Roman" w:hAnsi="Arial" w:cs="Arial"/>
+        </w:rPr>
+      </w:pPr>
+    </w:p>
+    <w:p>
+      <w:pPr>
+        <w:ind w:left="-720"/>
+        <w:rPr>
+          <w:rFonts w:ascii="Arial" w:eastAsia="Times New Roman" w:hAnsi="Arial" w:cs="Arial"/>
+          <w:b/>
+        </w:rPr>
+      </w:pPr>
+      <w:r>
+        <w:rPr>
+          <w:rFonts w:ascii="Arial" w:eastAsia="Times New Roman" w:hAnsi="Arial" w:cs="Arial"/>
+          <w:b/>
+        </w:rPr>
+        <w:t>Additional</w:t>
+      </w:r>
+      <w:r>
+        <w:rPr>
+          <w:rFonts w:ascii="Arial" w:eastAsia="Times New Roman" w:hAnsi="Arial" w:cs="Arial"/>
+          <w:b/>
+        </w:rPr>
+        <w:t xml:space="preserve"> scripts</w:t>
+      </w:r>
+      <w:r>
+        <w:rPr>
+          <w:rFonts w:ascii="Arial" w:eastAsia="Times New Roman" w:hAnsi="Arial" w:cs="Arial"/>
+          <w:b/>
+        </w:rPr>
+        <w:t xml:space="preserve"> included with </w:t>
+      </w:r>
+      <w:r>
+        <w:rPr>
+          <w:rFonts w:ascii="Arial" w:eastAsia="Times New Roman" w:hAnsi="Arial" w:cs="Arial"/>
+          <w:b/>
+          <w:i/>
+        </w:rPr>
+        <w:t>WG-FAST</w:t>
+      </w:r>
+      <w:r>
+        <w:rPr>
+          <w:rFonts w:ascii="Arial" w:eastAsia="Times New Roman" w:hAnsi="Arial" w:cs="Arial"/>
+          <w:b/>
+        </w:rPr>
+        <w:t>:</w:t>
       </w:r>
     </w:p>
     <w:p>
@@ -4253,6 +5256,39 @@
         </w:rPr>
         <w:t xml:space="preserve"> runs.</w:t>
       </w:r>
+      <w:r>
+        <w:rPr>
+          <w:rFonts w:ascii="Arial" w:eastAsia="Times New Roman" w:hAnsi="Arial" w:cs="Arial"/>
+        </w:rPr>
+        <w:t xml:space="preserve"> The use </w:t>
+      </w:r>
+      <w:proofErr w:type="gramStart"/>
+      <w:r>
+        <w:rPr>
+          <w:rFonts w:ascii="Arial" w:eastAsia="Times New Roman" w:hAnsi="Arial" w:cs="Arial"/>
+        </w:rPr>
+        <w:t>of a</w:t>
+      </w:r>
+      <w:proofErr w:type="gramEnd"/>
+      <w:r>
+        <w:rPr>
+          <w:rFonts w:ascii="Arial" w:eastAsia="Times New Roman" w:hAnsi="Arial" w:cs="Arial"/>
+        </w:rPr>
+        <w:t xml:space="preserve"> parameters cuts down on the computational requirements when running additional </w:t>
+      </w:r>
+      <w:r>
+        <w:rPr>
+          <w:rFonts w:ascii="Arial" w:eastAsia="Times New Roman" w:hAnsi="Arial" w:cs="Arial"/>
+          <w:i/>
+        </w:rPr>
+        <w:t>WG-FAST</w:t>
+      </w:r>
+      <w:r>
+        <w:rPr>
+          <w:rFonts w:ascii="Arial" w:eastAsia="Times New Roman" w:hAnsi="Arial" w:cs="Arial"/>
+        </w:rPr>
+        <w:t xml:space="preserve"> runs using the same input files.</w:t>
+      </w:r>
     </w:p>
     <w:p>
       <w:pPr>
@@ -4374,7 +5410,20 @@
         <w:rPr>
           <w:rFonts w:ascii="Arial" w:eastAsia="Times New Roman" w:hAnsi="Arial" w:cs="Arial"/>
         </w:rPr>
-        <w:t>“nasp_raxml.tree”.  Your tree.  Names have been fixed to work with WG-FAST</w:t>
+        <w:t xml:space="preserve">“nasp_raxml.tree”.  Your tree.  Names have been fixed to work with </w:t>
+      </w:r>
+      <w:r>
+        <w:rPr>
+          <w:rFonts w:ascii="Arial" w:eastAsia="Times New Roman" w:hAnsi="Arial" w:cs="Arial"/>
+          <w:i/>
+        </w:rPr>
+        <w:t>WG-FAST</w:t>
+      </w:r>
+      <w:r>
+        <w:rPr>
+          <w:rFonts w:ascii="Arial" w:eastAsia="Times New Roman" w:hAnsi="Arial" w:cs="Arial"/>
+        </w:rPr>
+        <w:t>.  Make sure that names do not include periods.</w:t>
       </w:r>
     </w:p>
     <w:p>
@@ -4395,6 +5444,7 @@
         <w:t>“</w:t>
       </w:r>
       <w:proofErr w:type="spellStart"/>
+      <w:proofErr w:type="gramStart"/>
       <w:r>
         <w:rPr>
           <w:rFonts w:ascii="Arial" w:eastAsia="Times New Roman" w:hAnsi="Arial" w:cs="Arial"/>
@@ -4402,6 +5452,7 @@
         <w:t>nasp.PARAMS</w:t>
       </w:r>
       <w:proofErr w:type="spellEnd"/>
+      <w:proofErr w:type="gramEnd"/>
       <w:r>
         <w:rPr>
           <w:rFonts w:ascii="Arial" w:eastAsia="Times New Roman" w:hAnsi="Arial" w:cs="Arial"/>
@@ -4414,6 +5465,39 @@
         <w:ind w:left="-720"/>
         <w:rPr>
           <w:rFonts w:ascii="Arial" w:eastAsia="Times New Roman" w:hAnsi="Arial" w:cs="Arial"/>
+        </w:rPr>
+      </w:pPr>
+    </w:p>
+    <w:p>
+      <w:pPr>
+        <w:pStyle w:val="ListParagraph"/>
+        <w:numPr>
+          <w:ilvl w:val="0"/>
+          <w:numId w:val="8"/>
+        </w:numPr>
+        <w:rPr>
+          <w:rFonts w:ascii="Arial" w:eastAsia="Times New Roman" w:hAnsi="Arial" w:cs="Arial"/>
+        </w:rPr>
+      </w:pPr>
+      <w:r>
+        <w:rPr>
+          <w:rFonts w:ascii="Arial" w:eastAsia="Times New Roman" w:hAnsi="Arial" w:cs="Arial"/>
+        </w:rPr>
+        <w:t>Example usage:</w:t>
+      </w:r>
+    </w:p>
+    <w:p>
+      <w:pPr>
+        <w:rPr>
+          <w:rFonts w:ascii="Arial" w:eastAsia="Times New Roman" w:hAnsi="Arial" w:cs="Arial"/>
+        </w:rPr>
+      </w:pPr>
+    </w:p>
+    <w:p>
+      <w:pPr>
+        <w:ind w:left="-720"/>
+        <w:rPr>
+          <w:rFonts w:ascii="Arial" w:eastAsia="Times New Roman" w:hAnsi="Arial" w:cs="Arial"/>
           <w:color w:val="FFFFFF" w:themeColor="background1"/>
         </w:rPr>
       </w:pPr>
@@ -4423,6 +5507,7 @@
         </w:rPr>
         <w:t>$</w:t>
       </w:r>
+      <w:proofErr w:type="gramStart"/>
       <w:r>
         <w:rPr>
           <w:rFonts w:ascii="Monaco" w:eastAsia="Times New Roman" w:hAnsi="Monaco" w:cs="Arial"/>
@@ -4431,9 +5516,9 @@
           <w:szCs w:val="20"/>
           <w:highlight w:val="black"/>
         </w:rPr>
-        <w:t xml:space="preserve">python wgfast_prep.py -m </w:t>
-      </w:r>
-      <w:proofErr w:type="spellStart"/>
+        <w:t>python</w:t>
+      </w:r>
+      <w:proofErr w:type="gramEnd"/>
       <w:r>
         <w:rPr>
           <w:rFonts w:ascii="Monaco" w:eastAsia="Times New Roman" w:hAnsi="Monaco" w:cs="Arial"/>
@@ -4442,8 +5527,9 @@
           <w:szCs w:val="20"/>
           <w:highlight w:val="black"/>
         </w:rPr>
-        <w:t>nasp</w:t>
-      </w:r>
+        <w:t xml:space="preserve"> wgfast_prep.py -m </w:t>
+      </w:r>
+      <w:proofErr w:type="spellStart"/>
       <w:r>
         <w:rPr>
           <w:rFonts w:ascii="Monaco" w:eastAsia="Times New Roman" w:hAnsi="Monaco" w:cs="Arial"/>
@@ -4452,6 +5538,16 @@
           <w:szCs w:val="20"/>
           <w:highlight w:val="black"/>
         </w:rPr>
+        <w:t>nasp</w:t>
+      </w:r>
+      <w:r>
+        <w:rPr>
+          <w:rFonts w:ascii="Monaco" w:eastAsia="Times New Roman" w:hAnsi="Monaco" w:cs="Arial"/>
+          <w:color w:val="FFFFFF" w:themeColor="background1"/>
+          <w:sz w:val="20"/>
+          <w:szCs w:val="20"/>
+          <w:highlight w:val="black"/>
+        </w:rPr>
         <w:t>.matrix</w:t>
       </w:r>
       <w:proofErr w:type="spellEnd"/>
@@ -4512,7 +5608,13 @@
         <w:rPr>
           <w:rFonts w:ascii="Arial" w:eastAsia="Times New Roman" w:hAnsi="Arial" w:cs="Arial"/>
         </w:rPr>
-        <w:t xml:space="preserve">Given a NASP matrix, the script generates a new matrix over a given number of iterations at a given level of SNP sampling.  </w:t>
+        <w:t>Given a NASP matrix, the script generates a new matrix over a given number of iterations at a given l</w:t>
+      </w:r>
+      <w:r>
+        <w:rPr>
+          <w:rFonts w:ascii="Arial" w:eastAsia="Times New Roman" w:hAnsi="Arial" w:cs="Arial"/>
+        </w:rPr>
+        <w:t>evel of SNP sampling. The script then conducts a Mantel test using the Pearson correlation between the original similarity matrix and a matrix sampled at a given SNP density.</w:t>
       </w:r>
     </w:p>
     <w:p>
@@ -4619,7 +5721,7 @@
         </w:rPr>
         <w:t xml:space="preserve"> can be freely obtained from: </w:t>
       </w:r>
-      <w:hyperlink r:id="rId16" w:history="1">
+      <w:hyperlink r:id="rId18" w:history="1">
         <w:r>
           <w:rPr>
             <w:rStyle w:val="Hyperlink"/>
@@ -4662,6 +5764,28 @@
       <w:pPr>
         <w:ind w:left="-720"/>
         <w:rPr>
+          <w:rFonts w:ascii="Arial" w:eastAsia="Times New Roman" w:hAnsi="Arial" w:cs="Arial"/>
+        </w:rPr>
+      </w:pPr>
+      <w:r>
+        <w:rPr>
+          <w:rFonts w:ascii="Arial" w:eastAsia="Times New Roman" w:hAnsi="Arial" w:cs="Arial"/>
+        </w:rPr>
+        <w:t>-Example usage:</w:t>
+      </w:r>
+    </w:p>
+    <w:p>
+      <w:pPr>
+        <w:ind w:left="-720"/>
+        <w:rPr>
+          <w:rFonts w:ascii="Arial" w:eastAsia="Times New Roman" w:hAnsi="Arial" w:cs="Arial"/>
+        </w:rPr>
+      </w:pPr>
+    </w:p>
+    <w:p>
+      <w:pPr>
+        <w:ind w:left="-720"/>
+        <w:rPr>
           <w:rFonts w:ascii="Monaco" w:eastAsia="Times New Roman" w:hAnsi="Monaco" w:cs="Arial"/>
           <w:color w:val="FFFFFF" w:themeColor="background1"/>
           <w:sz w:val="20"/>
@@ -4674,6 +5798,7 @@
         </w:rPr>
         <w:t>$</w:t>
       </w:r>
+      <w:proofErr w:type="gramStart"/>
       <w:r>
         <w:rPr>
           <w:rFonts w:ascii="Monaco" w:eastAsia="Times New Roman" w:hAnsi="Monaco" w:cs="Arial"/>
@@ -4682,9 +5807,9 @@
           <w:szCs w:val="20"/>
           <w:highlight w:val="black"/>
         </w:rPr>
-        <w:t xml:space="preserve">python subsample_snps_pearson.py -m </w:t>
-      </w:r>
-      <w:proofErr w:type="spellStart"/>
+        <w:t>python</w:t>
+      </w:r>
+      <w:proofErr w:type="gramEnd"/>
       <w:r>
         <w:rPr>
           <w:rFonts w:ascii="Monaco" w:eastAsia="Times New Roman" w:hAnsi="Monaco" w:cs="Arial"/>
@@ -4693,9 +5818,9 @@
           <w:szCs w:val="20"/>
           <w:highlight w:val="black"/>
         </w:rPr>
-        <w:t>nasp.matrix</w:t>
-      </w:r>
-      <w:proofErr w:type="spellEnd"/>
+        <w:t xml:space="preserve"> subsample_snps_pearson.py -m </w:t>
+      </w:r>
+      <w:proofErr w:type="spellStart"/>
       <w:r>
         <w:rPr>
           <w:rFonts w:ascii="Monaco" w:eastAsia="Times New Roman" w:hAnsi="Monaco" w:cs="Arial"/>
@@ -4704,17 +5829,28 @@
           <w:szCs w:val="20"/>
           <w:highlight w:val="black"/>
         </w:rPr>
-        <w:t xml:space="preserve"> -s 100</w:t>
-      </w:r>
-    </w:p>
-    <w:p>
-      <w:pPr>
-        <w:ind w:left="-720"/>
+        <w:t>nasp.matrix</w:t>
+      </w:r>
+      <w:proofErr w:type="spellEnd"/>
+      <w:r>
         <w:rPr>
           <w:rFonts w:ascii="Monaco" w:eastAsia="Times New Roman" w:hAnsi="Monaco" w:cs="Arial"/>
           <w:color w:val="FFFFFF" w:themeColor="background1"/>
           <w:sz w:val="20"/>
           <w:szCs w:val="20"/>
+          <w:highlight w:val="black"/>
+        </w:rPr>
+        <w:t xml:space="preserve"> -s 100</w:t>
+      </w:r>
+    </w:p>
+    <w:p>
+      <w:pPr>
+        <w:ind w:left="-720"/>
+        <w:rPr>
+          <w:rFonts w:ascii="Monaco" w:eastAsia="Times New Roman" w:hAnsi="Monaco" w:cs="Arial"/>
+          <w:color w:val="FFFFFF" w:themeColor="background1"/>
+          <w:sz w:val="20"/>
+          <w:szCs w:val="20"/>
         </w:rPr>
       </w:pPr>
     </w:p>
@@ -4741,6 +5877,8 @@
         </w:rPr>
         <w:t>Subsample_</w:t>
       </w:r>
+      <w:bookmarkStart w:id="0" w:name="_GoBack"/>
+      <w:bookmarkEnd w:id="0"/>
     </w:p>
     <w:p>
       <w:pPr>
@@ -5242,6 +6380,8 @@
       </w:pPr>
     </w:p>
     <w:sectPr>
+      <w:footerReference w:type="even" r:id="rId19"/>
+      <w:footerReference w:type="default" r:id="rId20"/>
       <w:pgSz w:w="12240" w:h="15840"/>
       <w:pgMar w:top="1440" w:right="900" w:bottom="1440" w:left="1800" w:header="720" w:footer="720" w:gutter="0"/>
       <w:cols w:space="720"/>
@@ -5251,6 +6391,133 @@
 </w:document>
 </file>
 
+<file path=word/endnotes.xml><?xml version="1.0" encoding="utf-8"?>
+<w:endnotes xmlns:wpc="http://schemas.microsoft.com/office/word/2010/wordprocessingCanvas" xmlns:mo="http://schemas.microsoft.com/office/mac/office/2008/main" xmlns:mc="http://schemas.openxmlformats.org/markup-compatibility/2006" xmlns:mv="urn:schemas-microsoft-com:mac:vml" xmlns:o="urn:schemas-microsoft-com:office:office" xmlns:r="http://schemas.openxmlformats.org/officeDocument/2006/relationships" xmlns:m="http://schemas.openxmlformats.org/officeDocument/2006/math" xmlns:v="urn:schemas-microsoft-com:vml" xmlns:wp14="http://schemas.microsoft.com/office/word/2010/wordprocessingDrawing" xmlns:wp="http://schemas.openxmlformats.org/drawingml/2006/wordprocessingDrawing" xmlns:w10="urn:schemas-microsoft-com:office:word" xmlns:w="http://schemas.openxmlformats.org/wordprocessingml/2006/main" xmlns:w14="http://schemas.microsoft.com/office/word/2010/wordml" xmlns:wpg="http://schemas.microsoft.com/office/word/2010/wordprocessingGroup" xmlns:wpi="http://schemas.microsoft.com/office/word/2010/wordprocessingInk" xmlns:wne="http://schemas.microsoft.com/office/word/2006/wordml" xmlns:wps="http://schemas.microsoft.com/office/word/2010/wordprocessingShape" mc:Ignorable="w14 wp14">
+  <w:endnote w:type="separator" w:id="-1">
+    <w:p>
+      <w:r>
+        <w:separator/>
+      </w:r>
+    </w:p>
+  </w:endnote>
+  <w:endnote w:type="continuationSeparator" w:id="0">
+    <w:p>
+      <w:r>
+        <w:continuationSeparator/>
+      </w:r>
+    </w:p>
+  </w:endnote>
+</w:endnotes>
+</file>
+
+<file path=word/footer1.xml><?xml version="1.0" encoding="utf-8"?>
+<w:ftr xmlns:wpc="http://schemas.microsoft.com/office/word/2010/wordprocessingCanvas" xmlns:mo="http://schemas.microsoft.com/office/mac/office/2008/main" xmlns:mc="http://schemas.openxmlformats.org/markup-compatibility/2006" xmlns:mv="urn:schemas-microsoft-com:mac:vml" xmlns:o="urn:schemas-microsoft-com:office:office" xmlns:r="http://schemas.openxmlformats.org/officeDocument/2006/relationships" xmlns:m="http://schemas.openxmlformats.org/officeDocument/2006/math" xmlns:v="urn:schemas-microsoft-com:vml" xmlns:wp14="http://schemas.microsoft.com/office/word/2010/wordprocessingDrawing" xmlns:wp="http://schemas.openxmlformats.org/drawingml/2006/wordprocessingDrawing" xmlns:w10="urn:schemas-microsoft-com:office:word" xmlns:w="http://schemas.openxmlformats.org/wordprocessingml/2006/main" xmlns:w14="http://schemas.microsoft.com/office/word/2010/wordml" xmlns:wpg="http://schemas.microsoft.com/office/word/2010/wordprocessingGroup" xmlns:wpi="http://schemas.microsoft.com/office/word/2010/wordprocessingInk" xmlns:wne="http://schemas.microsoft.com/office/word/2006/wordml" xmlns:wps="http://schemas.microsoft.com/office/word/2010/wordprocessingShape" mc:Ignorable="w14 wp14">
+  <w:p>
+    <w:pPr>
+      <w:pStyle w:val="Footer"/>
+      <w:framePr w:wrap="around" w:vAnchor="text" w:hAnchor="margin" w:xAlign="right" w:y="1"/>
+      <w:rPr>
+        <w:rStyle w:val="PageNumber"/>
+      </w:rPr>
+    </w:pPr>
+    <w:r>
+      <w:rPr>
+        <w:rStyle w:val="PageNumber"/>
+      </w:rPr>
+      <w:fldChar w:fldCharType="begin"/>
+    </w:r>
+    <w:r>
+      <w:rPr>
+        <w:rStyle w:val="PageNumber"/>
+      </w:rPr>
+      <w:instrText xml:space="preserve">PAGE  </w:instrText>
+    </w:r>
+    <w:r>
+      <w:rPr>
+        <w:rStyle w:val="PageNumber"/>
+      </w:rPr>
+      <w:fldChar w:fldCharType="end"/>
+    </w:r>
+  </w:p>
+  <w:p>
+    <w:pPr>
+      <w:pStyle w:val="Footer"/>
+      <w:ind w:right="360"/>
+    </w:pPr>
+  </w:p>
+</w:ftr>
+</file>
+
+<file path=word/footer2.xml><?xml version="1.0" encoding="utf-8"?>
+<w:ftr xmlns:wpc="http://schemas.microsoft.com/office/word/2010/wordprocessingCanvas" xmlns:mo="http://schemas.microsoft.com/office/mac/office/2008/main" xmlns:mc="http://schemas.openxmlformats.org/markup-compatibility/2006" xmlns:mv="urn:schemas-microsoft-com:mac:vml" xmlns:o="urn:schemas-microsoft-com:office:office" xmlns:r="http://schemas.openxmlformats.org/officeDocument/2006/relationships" xmlns:m="http://schemas.openxmlformats.org/officeDocument/2006/math" xmlns:v="urn:schemas-microsoft-com:vml" xmlns:wp14="http://schemas.microsoft.com/office/word/2010/wordprocessingDrawing" xmlns:wp="http://schemas.openxmlformats.org/drawingml/2006/wordprocessingDrawing" xmlns:w10="urn:schemas-microsoft-com:office:word" xmlns:w="http://schemas.openxmlformats.org/wordprocessingml/2006/main" xmlns:w14="http://schemas.microsoft.com/office/word/2010/wordml" xmlns:wpg="http://schemas.microsoft.com/office/word/2010/wordprocessingGroup" xmlns:wpi="http://schemas.microsoft.com/office/word/2010/wordprocessingInk" xmlns:wne="http://schemas.microsoft.com/office/word/2006/wordml" xmlns:wps="http://schemas.microsoft.com/office/word/2010/wordprocessingShape" mc:Ignorable="w14 wp14">
+  <w:p>
+    <w:pPr>
+      <w:pStyle w:val="Footer"/>
+      <w:framePr w:wrap="around" w:vAnchor="text" w:hAnchor="margin" w:xAlign="right" w:y="1"/>
+      <w:rPr>
+        <w:rStyle w:val="PageNumber"/>
+      </w:rPr>
+    </w:pPr>
+    <w:r>
+      <w:rPr>
+        <w:rStyle w:val="PageNumber"/>
+      </w:rPr>
+      <w:fldChar w:fldCharType="begin"/>
+    </w:r>
+    <w:r>
+      <w:rPr>
+        <w:rStyle w:val="PageNumber"/>
+      </w:rPr>
+      <w:instrText xml:space="preserve">PAGE  </w:instrText>
+    </w:r>
+    <w:r>
+      <w:rPr>
+        <w:rStyle w:val="PageNumber"/>
+      </w:rPr>
+      <w:fldChar w:fldCharType="separate"/>
+    </w:r>
+    <w:r>
+      <w:rPr>
+        <w:rStyle w:val="PageNumber"/>
+        <w:noProof/>
+      </w:rPr>
+      <w:t>6</w:t>
+    </w:r>
+    <w:r>
+      <w:rPr>
+        <w:rStyle w:val="PageNumber"/>
+      </w:rPr>
+      <w:fldChar w:fldCharType="end"/>
+    </w:r>
+  </w:p>
+  <w:p>
+    <w:pPr>
+      <w:pStyle w:val="Footer"/>
+      <w:ind w:right="360"/>
+    </w:pPr>
+  </w:p>
+</w:ftr>
+</file>
+
+<file path=word/footnotes.xml><?xml version="1.0" encoding="utf-8"?>
+<w:footnotes xmlns:wpc="http://schemas.microsoft.com/office/word/2010/wordprocessingCanvas" xmlns:mo="http://schemas.microsoft.com/office/mac/office/2008/main" xmlns:mc="http://schemas.openxmlformats.org/markup-compatibility/2006" xmlns:mv="urn:schemas-microsoft-com:mac:vml" xmlns:o="urn:schemas-microsoft-com:office:office" xmlns:r="http://schemas.openxmlformats.org/officeDocument/2006/relationships" xmlns:m="http://schemas.openxmlformats.org/officeDocument/2006/math" xmlns:v="urn:schemas-microsoft-com:vml" xmlns:wp14="http://schemas.microsoft.com/office/word/2010/wordprocessingDrawing" xmlns:wp="http://schemas.openxmlformats.org/drawingml/2006/wordprocessingDrawing" xmlns:w10="urn:schemas-microsoft-com:office:word" xmlns:w="http://schemas.openxmlformats.org/wordprocessingml/2006/main" xmlns:w14="http://schemas.microsoft.com/office/word/2010/wordml" xmlns:wpg="http://schemas.microsoft.com/office/word/2010/wordprocessingGroup" xmlns:wpi="http://schemas.microsoft.com/office/word/2010/wordprocessingInk" xmlns:wne="http://schemas.microsoft.com/office/word/2006/wordml" xmlns:wps="http://schemas.microsoft.com/office/word/2010/wordprocessingShape" mc:Ignorable="w14 wp14">
+  <w:footnote w:type="separator" w:id="-1">
+    <w:p>
+      <w:r>
+        <w:separator/>
+      </w:r>
+    </w:p>
+  </w:footnote>
+  <w:footnote w:type="continuationSeparator" w:id="0">
+    <w:p>
+      <w:r>
+        <w:continuationSeparator/>
+      </w:r>
+    </w:p>
+  </w:footnote>
+</w:footnotes>
+</file>
+
 <file path=word/numbering.xml><?xml version="1.0" encoding="utf-8"?>
 <w:numbering xmlns:wpc="http://schemas.microsoft.com/office/word/2010/wordprocessingCanvas" xmlns:mo="http://schemas.microsoft.com/office/mac/office/2008/main" xmlns:mc="http://schemas.openxmlformats.org/markup-compatibility/2006" xmlns:mv="urn:schemas-microsoft-com:mac:vml" xmlns:o="urn:schemas-microsoft-com:office:office" xmlns:r="http://schemas.openxmlformats.org/officeDocument/2006/relationships" xmlns:m="http://schemas.openxmlformats.org/officeDocument/2006/math" xmlns:v="urn:schemas-microsoft-com:vml" xmlns:wp14="http://schemas.microsoft.com/office/word/2010/wordprocessingDrawing" xmlns:wp="http://schemas.openxmlformats.org/drawingml/2006/wordprocessingDrawing" xmlns:w10="urn:schemas-microsoft-com:office:word" xmlns:w="http://schemas.openxmlformats.org/wordprocessingml/2006/main" xmlns:w14="http://schemas.microsoft.com/office/word/2010/wordml" xmlns:wpg="http://schemas.microsoft.com/office/word/2010/wordprocessingGroup" xmlns:wpi="http://schemas.microsoft.com/office/word/2010/wordprocessingInk" xmlns:wne="http://schemas.microsoft.com/office/word/2006/wordml" xmlns:wps="http://schemas.microsoft.com/office/word/2010/wordprocessingShape" mc:Ignorable="w14 wp14">
   <w:abstractNum w:abstractNumId="0">
@@ -5343,6 +6610,95 @@
     </w:lvl>
   </w:abstractNum>
   <w:abstractNum w:abstractNumId="1">
+    <w:nsid w:val="2F3C4813"/>
+    <w:multiLevelType w:val="hybridMultilevel"/>
+    <w:tmpl w:val="C4F8161E"/>
+    <w:lvl w:ilvl="0" w:tplc="7B70EB20">
+      <w:start w:val="1"/>
+      <w:numFmt w:val="decimal"/>
+      <w:lvlText w:val="%1."/>
+      <w:lvlJc w:val="left"/>
+      <w:pPr>
+        <w:ind w:left="-360" w:hanging="360"/>
+      </w:pPr>
+      <w:rPr>
+        <w:rFonts w:hint="default"/>
+      </w:rPr>
+    </w:lvl>
+    <w:lvl w:ilvl="1" w:tplc="04090019">
+      <w:start w:val="1"/>
+      <w:numFmt w:val="lowerLetter"/>
+      <w:lvlText w:val="%2."/>
+      <w:lvlJc w:val="left"/>
+      <w:pPr>
+        <w:ind w:left="360" w:hanging="360"/>
+      </w:pPr>
+    </w:lvl>
+    <w:lvl w:ilvl="2" w:tplc="0409001B" w:tentative="1">
+      <w:start w:val="1"/>
+      <w:numFmt w:val="lowerRoman"/>
+      <w:lvlText w:val="%3."/>
+      <w:lvlJc w:val="right"/>
+      <w:pPr>
+        <w:ind w:left="1080" w:hanging="180"/>
+      </w:pPr>
+    </w:lvl>
+    <w:lvl w:ilvl="3" w:tplc="0409000F" w:tentative="1">
+      <w:start w:val="1"/>
+      <w:numFmt w:val="decimal"/>
+      <w:lvlText w:val="%4."/>
+      <w:lvlJc w:val="left"/>
+      <w:pPr>
+        <w:ind w:left="1800" w:hanging="360"/>
+      </w:pPr>
+    </w:lvl>
+    <w:lvl w:ilvl="4" w:tplc="04090019" w:tentative="1">
+      <w:start w:val="1"/>
+      <w:numFmt w:val="lowerLetter"/>
+      <w:lvlText w:val="%5."/>
+      <w:lvlJc w:val="left"/>
+      <w:pPr>
+        <w:ind w:left="2520" w:hanging="360"/>
+      </w:pPr>
+    </w:lvl>
+    <w:lvl w:ilvl="5" w:tplc="0409001B" w:tentative="1">
+      <w:start w:val="1"/>
+      <w:numFmt w:val="lowerRoman"/>
+      <w:lvlText w:val="%6."/>
+      <w:lvlJc w:val="right"/>
+      <w:pPr>
+        <w:ind w:left="3240" w:hanging="180"/>
+      </w:pPr>
+    </w:lvl>
+    <w:lvl w:ilvl="6" w:tplc="0409000F" w:tentative="1">
+      <w:start w:val="1"/>
+      <w:numFmt w:val="decimal"/>
+      <w:lvlText w:val="%7."/>
+      <w:lvlJc w:val="left"/>
+      <w:pPr>
+        <w:ind w:left="3960" w:hanging="360"/>
+      </w:pPr>
+    </w:lvl>
+    <w:lvl w:ilvl="7" w:tplc="04090019" w:tentative="1">
+      <w:start w:val="1"/>
+      <w:numFmt w:val="lowerLetter"/>
+      <w:lvlText w:val="%8."/>
+      <w:lvlJc w:val="left"/>
+      <w:pPr>
+        <w:ind w:left="4680" w:hanging="360"/>
+      </w:pPr>
+    </w:lvl>
+    <w:lvl w:ilvl="8" w:tplc="0409001B" w:tentative="1">
+      <w:start w:val="1"/>
+      <w:numFmt w:val="lowerRoman"/>
+      <w:lvlText w:val="%9."/>
+      <w:lvlJc w:val="right"/>
+      <w:pPr>
+        <w:ind w:left="5400" w:hanging="180"/>
+      </w:pPr>
+    </w:lvl>
+  </w:abstractNum>
+  <w:abstractNum w:abstractNumId="2">
     <w:nsid w:val="3F991B7D"/>
     <w:multiLevelType w:val="hybridMultilevel"/>
     <w:tmpl w:val="80D62298"/>
@@ -5432,7 +6788,7 @@
       </w:pPr>
     </w:lvl>
   </w:abstractNum>
-  <w:abstractNum w:abstractNumId="2">
+  <w:abstractNum w:abstractNumId="3">
     <w:nsid w:val="505D4A24"/>
     <w:multiLevelType w:val="hybridMultilevel"/>
     <w:tmpl w:val="5F92D2A0"/>
@@ -5521,7 +6877,7 @@
       </w:pPr>
     </w:lvl>
   </w:abstractNum>
-  <w:abstractNum w:abstractNumId="3">
+  <w:abstractNum w:abstractNumId="4">
     <w:nsid w:val="534C41CF"/>
     <w:multiLevelType w:val="hybridMultilevel"/>
     <w:tmpl w:val="6E6480E8"/>
@@ -5610,7 +6966,7 @@
       </w:pPr>
     </w:lvl>
   </w:abstractNum>
-  <w:abstractNum w:abstractNumId="4">
+  <w:abstractNum w:abstractNumId="5">
     <w:nsid w:val="54F03E8C"/>
     <w:multiLevelType w:val="hybridMultilevel"/>
     <w:tmpl w:val="A4B8C5D8"/>
@@ -5723,7 +7079,7 @@
       </w:rPr>
     </w:lvl>
   </w:abstractNum>
-  <w:abstractNum w:abstractNumId="5">
+  <w:abstractNum w:abstractNumId="6">
     <w:nsid w:val="681001FC"/>
     <w:multiLevelType w:val="hybridMultilevel"/>
     <w:tmpl w:val="4F46B84C"/>
@@ -5812,7 +7168,7 @@
       </w:pPr>
     </w:lvl>
   </w:abstractNum>
-  <w:abstractNum w:abstractNumId="6">
+  <w:abstractNum w:abstractNumId="7">
     <w:nsid w:val="6EC67729"/>
     <w:multiLevelType w:val="hybridMultilevel"/>
     <w:tmpl w:val="862E235A"/>
@@ -5901,7 +7257,96 @@
       </w:pPr>
     </w:lvl>
   </w:abstractNum>
-  <w:abstractNum w:abstractNumId="7">
+  <w:abstractNum w:abstractNumId="8">
+    <w:nsid w:val="70B7603C"/>
+    <w:multiLevelType w:val="hybridMultilevel"/>
+    <w:tmpl w:val="36EE906C"/>
+    <w:lvl w:ilvl="0" w:tplc="85382CBA">
+      <w:start w:val="1"/>
+      <w:numFmt w:val="decimal"/>
+      <w:lvlText w:val="%1."/>
+      <w:lvlJc w:val="left"/>
+      <w:pPr>
+        <w:ind w:left="-360" w:hanging="360"/>
+      </w:pPr>
+      <w:rPr>
+        <w:rFonts w:hint="default"/>
+      </w:rPr>
+    </w:lvl>
+    <w:lvl w:ilvl="1" w:tplc="04090019" w:tentative="1">
+      <w:start w:val="1"/>
+      <w:numFmt w:val="lowerLetter"/>
+      <w:lvlText w:val="%2."/>
+      <w:lvlJc w:val="left"/>
+      <w:pPr>
+        <w:ind w:left="360" w:hanging="360"/>
+      </w:pPr>
+    </w:lvl>
+    <w:lvl w:ilvl="2" w:tplc="0409001B" w:tentative="1">
+      <w:start w:val="1"/>
+      <w:numFmt w:val="lowerRoman"/>
+      <w:lvlText w:val="%3."/>
+      <w:lvlJc w:val="right"/>
+      <w:pPr>
+        <w:ind w:left="1080" w:hanging="180"/>
+      </w:pPr>
+    </w:lvl>
+    <w:lvl w:ilvl="3" w:tplc="0409000F" w:tentative="1">
+      <w:start w:val="1"/>
+      <w:numFmt w:val="decimal"/>
+      <w:lvlText w:val="%4."/>
+      <w:lvlJc w:val="left"/>
+      <w:pPr>
+        <w:ind w:left="1800" w:hanging="360"/>
+      </w:pPr>
+    </w:lvl>
+    <w:lvl w:ilvl="4" w:tplc="04090019" w:tentative="1">
+      <w:start w:val="1"/>
+      <w:numFmt w:val="lowerLetter"/>
+      <w:lvlText w:val="%5."/>
+      <w:lvlJc w:val="left"/>
+      <w:pPr>
+        <w:ind w:left="2520" w:hanging="360"/>
+      </w:pPr>
+    </w:lvl>
+    <w:lvl w:ilvl="5" w:tplc="0409001B" w:tentative="1">
+      <w:start w:val="1"/>
+      <w:numFmt w:val="lowerRoman"/>
+      <w:lvlText w:val="%6."/>
+      <w:lvlJc w:val="right"/>
+      <w:pPr>
+        <w:ind w:left="3240" w:hanging="180"/>
+      </w:pPr>
+    </w:lvl>
+    <w:lvl w:ilvl="6" w:tplc="0409000F" w:tentative="1">
+      <w:start w:val="1"/>
+      <w:numFmt w:val="decimal"/>
+      <w:lvlText w:val="%7."/>
+      <w:lvlJc w:val="left"/>
+      <w:pPr>
+        <w:ind w:left="3960" w:hanging="360"/>
+      </w:pPr>
+    </w:lvl>
+    <w:lvl w:ilvl="7" w:tplc="04090019" w:tentative="1">
+      <w:start w:val="1"/>
+      <w:numFmt w:val="lowerLetter"/>
+      <w:lvlText w:val="%8."/>
+      <w:lvlJc w:val="left"/>
+      <w:pPr>
+        <w:ind w:left="4680" w:hanging="360"/>
+      </w:pPr>
+    </w:lvl>
+    <w:lvl w:ilvl="8" w:tplc="0409001B" w:tentative="1">
+      <w:start w:val="1"/>
+      <w:numFmt w:val="lowerRoman"/>
+      <w:lvlText w:val="%9."/>
+      <w:lvlJc w:val="right"/>
+      <w:pPr>
+        <w:ind w:left="5400" w:hanging="180"/>
+      </w:pPr>
+    </w:lvl>
+  </w:abstractNum>
+  <w:abstractNum w:abstractNumId="9">
     <w:nsid w:val="72F02FEC"/>
     <w:multiLevelType w:val="hybridMultilevel"/>
     <w:tmpl w:val="B996576E"/>
@@ -5991,7 +7436,7 @@
       </w:pPr>
     </w:lvl>
   </w:abstractNum>
-  <w:abstractNum w:abstractNumId="8">
+  <w:abstractNum w:abstractNumId="10">
     <w:nsid w:val="77653E0A"/>
     <w:multiLevelType w:val="multilevel"/>
     <w:tmpl w:val="ADAE7A24"/>
@@ -6141,31 +7586,37 @@
     </w:lvl>
   </w:abstractNum>
   <w:num w:numId="1">
-    <w:abstractNumId w:val="1"/>
+    <w:abstractNumId w:val="2"/>
   </w:num>
   <w:num w:numId="2">
+    <w:abstractNumId w:val="6"/>
+  </w:num>
+  <w:num w:numId="3">
+    <w:abstractNumId w:val="10"/>
+  </w:num>
+  <w:num w:numId="4">
+    <w:abstractNumId w:val="9"/>
+  </w:num>
+  <w:num w:numId="5">
+    <w:abstractNumId w:val="4"/>
+  </w:num>
+  <w:num w:numId="6">
+    <w:abstractNumId w:val="3"/>
+  </w:num>
+  <w:num w:numId="7">
     <w:abstractNumId w:val="5"/>
   </w:num>
-  <w:num w:numId="3">
-    <w:abstractNumId w:val="8"/>
-  </w:num>
-  <w:num w:numId="4">
+  <w:num w:numId="8">
     <w:abstractNumId w:val="7"/>
-  </w:num>
-  <w:num w:numId="5">
-    <w:abstractNumId w:val="3"/>
-  </w:num>
-  <w:num w:numId="6">
-    <w:abstractNumId w:val="2"/>
-  </w:num>
-  <w:num w:numId="7">
-    <w:abstractNumId w:val="4"/>
-  </w:num>
-  <w:num w:numId="8">
-    <w:abstractNumId w:val="6"/>
   </w:num>
   <w:num w:numId="9">
     <w:abstractNumId w:val="0"/>
+  </w:num>
+  <w:num w:numId="10">
+    <w:abstractNumId w:val="8"/>
+  </w:num>
+  <w:num w:numId="11">
+    <w:abstractNumId w:val="1"/>
   </w:num>
 </w:numbering>
 </file>
@@ -6450,6 +7901,35 @@
       <w:u w:val="single"/>
     </w:rPr>
   </w:style>
+  <w:style w:type="paragraph" w:styleId="Footer">
+    <w:name w:val="footer"/>
+    <w:basedOn w:val="Normal"/>
+    <w:link w:val="FooterChar"/>
+    <w:uiPriority w:val="99"/>
+    <w:unhideWhenUsed/>
+    <w:rsid w:val="00E343A4"/>
+    <w:pPr>
+      <w:tabs>
+        <w:tab w:val="center" w:pos="4320"/>
+        <w:tab w:val="right" w:pos="8640"/>
+      </w:tabs>
+    </w:pPr>
+  </w:style>
+  <w:style w:type="character" w:customStyle="1" w:styleId="FooterChar">
+    <w:name w:val="Footer Char"/>
+    <w:basedOn w:val="DefaultParagraphFont"/>
+    <w:link w:val="Footer"/>
+    <w:uiPriority w:val="99"/>
+    <w:rsid w:val="00E343A4"/>
+  </w:style>
+  <w:style w:type="character" w:styleId="PageNumber">
+    <w:name w:val="page number"/>
+    <w:basedOn w:val="DefaultParagraphFont"/>
+    <w:uiPriority w:val="99"/>
+    <w:semiHidden/>
+    <w:unhideWhenUsed/>
+    <w:rsid w:val="00E343A4"/>
+  </w:style>
 </w:styles>
 </file>
 
@@ -6732,6 +8212,35 @@
       <w:color w:val="800080" w:themeColor="followedHyperlink"/>
       <w:u w:val="single"/>
     </w:rPr>
+  </w:style>
+  <w:style w:type="paragraph" w:styleId="Footer">
+    <w:name w:val="footer"/>
+    <w:basedOn w:val="Normal"/>
+    <w:link w:val="FooterChar"/>
+    <w:uiPriority w:val="99"/>
+    <w:unhideWhenUsed/>
+    <w:rsid w:val="00E343A4"/>
+    <w:pPr>
+      <w:tabs>
+        <w:tab w:val="center" w:pos="4320"/>
+        <w:tab w:val="right" w:pos="8640"/>
+      </w:tabs>
+    </w:pPr>
+  </w:style>
+  <w:style w:type="character" w:customStyle="1" w:styleId="FooterChar">
+    <w:name w:val="Footer Char"/>
+    <w:basedOn w:val="DefaultParagraphFont"/>
+    <w:link w:val="Footer"/>
+    <w:uiPriority w:val="99"/>
+    <w:rsid w:val="00E343A4"/>
+  </w:style>
+  <w:style w:type="character" w:styleId="PageNumber">
+    <w:name w:val="page number"/>
+    <w:basedOn w:val="DefaultParagraphFont"/>
+    <w:uiPriority w:val="99"/>
+    <w:semiHidden/>
+    <w:unhideWhenUsed/>
+    <w:rsid w:val="00E343A4"/>
   </w:style>
 </w:styles>
 </file>

</xml_diff>

<commit_message>
added new script, updated manual
</commit_message>
<xml_diff>
--- a/manual.docx
+++ b/manual.docx
@@ -775,7 +775,19 @@
         <w:rPr>
           <w:rFonts w:ascii="Arial" w:eastAsia="Times New Roman" w:hAnsi="Arial" w:cs="Arial"/>
         </w:rPr>
-        <w:t xml:space="preserve">GATK – tested version is 2.72.  This version requires Java 1.7.  Should be back compatible with older versions.  </w:t>
+        <w:t>GATK – tested version is 2.72.  This version requires Java 1.7</w:t>
+      </w:r>
+      <w:r>
+        <w:rPr>
+          <w:rFonts w:ascii="Arial" w:eastAsia="Times New Roman" w:hAnsi="Arial" w:cs="Arial"/>
+        </w:rPr>
+        <w:t>; known issues have been observed with Java 1.8</w:t>
+      </w:r>
+      <w:r>
+        <w:rPr>
+          <w:rFonts w:ascii="Arial" w:eastAsia="Times New Roman" w:hAnsi="Arial" w:cs="Arial"/>
+        </w:rPr>
+        <w:t xml:space="preserve">.  Should be back compatible with older versions.  </w:t>
       </w:r>
       <w:r>
         <w:rPr>
@@ -1572,8 +1584,15 @@
       <w:r>
         <w:rPr>
           <w:rFonts w:ascii="Arial" w:eastAsia="Times New Roman" w:hAnsi="Arial" w:cs="Arial"/>
-        </w:rPr>
-        <w:t xml:space="preserve">Directory of sequence reads.  The reads must be named according to Illumina HiSeq or MiSeq conventions.  Reads must be in the Illumina 1.9+ </w:t>
+          <w:b/>
+        </w:rPr>
+        <w:t>Directory of sequence reads</w:t>
+      </w:r>
+      <w:r>
+        <w:rPr>
+          <w:rFonts w:ascii="Arial" w:eastAsia="Times New Roman" w:hAnsi="Arial" w:cs="Arial"/>
+        </w:rPr>
+        <w:t xml:space="preserve">.  The reads must be named according to Illumina HiSeq or MiSeq conventions. Reads must be in the Illumina 1.9+ </w:t>
       </w:r>
       <w:proofErr w:type="spellStart"/>
       <w:r>
@@ -1587,7 +1606,7 @@
         <w:rPr>
           <w:rFonts w:ascii="Arial" w:eastAsia="Times New Roman" w:hAnsi="Arial" w:cs="Arial"/>
         </w:rPr>
-        <w:t xml:space="preserve"> format.  If you have old Illumina </w:t>
+        <w:t xml:space="preserve"> format. If you have old Illumina </w:t>
       </w:r>
       <w:proofErr w:type="spellStart"/>
       <w:r>
@@ -1620,14 +1639,28 @@
         <w:rPr>
           <w:rFonts w:ascii="Arial" w:eastAsia="Times New Roman" w:hAnsi="Arial" w:cs="Arial"/>
         </w:rPr>
-        <w:t xml:space="preserve">  </w:t>
+        <w:t xml:space="preserve"> </w:t>
       </w:r>
       <w:r>
         <w:rPr>
           <w:rFonts w:ascii="Arial" w:eastAsia="Times New Roman" w:hAnsi="Arial" w:cs="Arial"/>
           <w:b/>
         </w:rPr>
-        <w:t>Important: names must not have periods “.” in the header.</w:t>
+        <w:t>Important: names must not have periods “.”</w:t>
+      </w:r>
+      <w:r>
+        <w:rPr>
+          <w:rFonts w:ascii="Arial" w:eastAsia="Times New Roman" w:hAnsi="Arial" w:cs="Arial"/>
+          <w:b/>
+        </w:rPr>
+        <w:t>, brackets “[]”, or other weird characters “=:”</w:t>
+      </w:r>
+      <w:r>
+        <w:rPr>
+          <w:rFonts w:ascii="Arial" w:eastAsia="Times New Roman" w:hAnsi="Arial" w:cs="Arial"/>
+          <w:b/>
+        </w:rPr>
+        <w:t xml:space="preserve"> in the header.</w:t>
       </w:r>
     </w:p>
     <w:p>
@@ -1644,8 +1677,15 @@
       <w:r>
         <w:rPr>
           <w:rFonts w:ascii="Arial" w:eastAsia="Times New Roman" w:hAnsi="Arial" w:cs="Arial"/>
-        </w:rPr>
-        <w:t xml:space="preserve">SNP matrix.  The easiest way to generate this is by using </w:t>
+          <w:b/>
+        </w:rPr>
+        <w:t>SNP matrix</w:t>
+      </w:r>
+      <w:r>
+        <w:rPr>
+          <w:rFonts w:ascii="Arial" w:eastAsia="Times New Roman" w:hAnsi="Arial" w:cs="Arial"/>
+        </w:rPr>
+        <w:t xml:space="preserve">. The easiest way to generate this is by using </w:t>
       </w:r>
       <w:r>
         <w:rPr>
@@ -1684,7 +1724,13 @@
         <w:rPr>
           <w:rFonts w:ascii="Arial" w:eastAsia="Times New Roman" w:hAnsi="Arial" w:cs="Arial"/>
         </w:rPr>
-        <w:t xml:space="preserve">  If other SNP matrix formats are used, they must conform to having the first column including (</w:t>
+        <w:t xml:space="preserve"> </w:t>
+      </w:r>
+      <w:r>
+        <w:rPr>
+          <w:rFonts w:ascii="Arial" w:eastAsia="Times New Roman" w:hAnsi="Arial" w:cs="Arial"/>
+        </w:rPr>
+        <w:t>If other SNP matrix formats are used, they must conform to having the first column including (</w:t>
       </w:r>
       <w:proofErr w:type="spellStart"/>
       <w:r>
@@ -1694,11 +1740,19 @@
         <w:t>contig</w:t>
       </w:r>
       <w:proofErr w:type="spellEnd"/>
-      <w:r>
-        <w:rPr>
-          <w:rFonts w:ascii="Arial" w:eastAsia="Times New Roman" w:hAnsi="Arial" w:cs="Arial"/>
-        </w:rPr>
-        <w:t>::coordinate) and the column follow</w:t>
+      <w:proofErr w:type="gramStart"/>
+      <w:r>
+        <w:rPr>
+          <w:rFonts w:ascii="Arial" w:eastAsia="Times New Roman" w:hAnsi="Arial" w:cs="Arial"/>
+        </w:rPr>
+        <w:t>::</w:t>
+      </w:r>
+      <w:proofErr w:type="gramEnd"/>
+      <w:r>
+        <w:rPr>
+          <w:rFonts w:ascii="Arial" w:eastAsia="Times New Roman" w:hAnsi="Arial" w:cs="Arial"/>
+        </w:rPr>
+        <w:t>coordinate) and the column follow</w:t>
       </w:r>
       <w:r>
         <w:rPr>
@@ -1724,19 +1778,31 @@
         <w:rPr>
           <w:rFonts w:ascii="Arial" w:eastAsia="Times New Roman" w:hAnsi="Arial" w:cs="Arial"/>
         </w:rPr>
-        <w:t xml:space="preserve">).  </w:t>
-      </w:r>
-      <w:r>
-        <w:rPr>
-          <w:rFonts w:ascii="Arial" w:eastAsia="Times New Roman" w:hAnsi="Arial" w:cs="Arial"/>
-        </w:rPr>
-        <w:t xml:space="preserve">  </w:t>
-      </w:r>
-      <w:r>
-        <w:rPr>
-          <w:rFonts w:ascii="Arial" w:eastAsia="Times New Roman" w:hAnsi="Arial" w:cs="Arial"/>
-        </w:rPr>
-        <w:t>For the sub-sampling routine to complete, a genome must be present in your dataset that is called ‘Reference’.</w:t>
+        <w:t>)</w:t>
+      </w:r>
+      <w:r>
+        <w:rPr>
+          <w:rFonts w:ascii="Arial" w:eastAsia="Times New Roman" w:hAnsi="Arial" w:cs="Arial"/>
+        </w:rPr>
+        <w:t xml:space="preserve">. </w:t>
+      </w:r>
+      <w:r>
+        <w:rPr>
+          <w:rFonts w:ascii="Arial" w:eastAsia="Times New Roman" w:hAnsi="Arial" w:cs="Arial"/>
+        </w:rPr>
+        <w:t xml:space="preserve">For the sub-sampling routine to complete, a genome must be present in your </w:t>
+      </w:r>
+      <w:r>
+        <w:rPr>
+          <w:rFonts w:ascii="Arial" w:eastAsia="Times New Roman" w:hAnsi="Arial" w:cs="Arial"/>
+        </w:rPr>
+        <w:t>matrix</w:t>
+      </w:r>
+      <w:r>
+        <w:rPr>
+          <w:rFonts w:ascii="Arial" w:eastAsia="Times New Roman" w:hAnsi="Arial" w:cs="Arial"/>
+        </w:rPr>
+        <w:t xml:space="preserve"> that is called ‘Reference’.</w:t>
       </w:r>
       <w:r>
         <w:rPr>
@@ -1749,7 +1815,21 @@
           <w:rFonts w:ascii="Arial" w:eastAsia="Times New Roman" w:hAnsi="Arial" w:cs="Arial"/>
           <w:b/>
         </w:rPr>
-        <w:t>Important: sample names must not have periods “.” in the header.</w:t>
+        <w:t xml:space="preserve">Important: sample </w:t>
+      </w:r>
+      <w:r>
+        <w:rPr>
+          <w:rFonts w:ascii="Arial" w:eastAsia="Times New Roman" w:hAnsi="Arial" w:cs="Arial"/>
+          <w:b/>
+        </w:rPr>
+        <w:t xml:space="preserve">names must not have periods “.” </w:t>
+      </w:r>
+      <w:r>
+        <w:rPr>
+          <w:rFonts w:ascii="Arial" w:eastAsia="Times New Roman" w:hAnsi="Arial" w:cs="Arial"/>
+          <w:b/>
+        </w:rPr>
+        <w:t>in the header.</w:t>
       </w:r>
       <w:r>
         <w:rPr>
@@ -1772,8 +1852,21 @@
       <w:r>
         <w:rPr>
           <w:rFonts w:ascii="Arial" w:eastAsia="Times New Roman" w:hAnsi="Arial" w:cs="Arial"/>
-        </w:rPr>
-        <w:t xml:space="preserve">Phylogeny.  A script is included with </w:t>
+          <w:b/>
+        </w:rPr>
+        <w:t>Phylogeny</w:t>
+      </w:r>
+      <w:r>
+        <w:rPr>
+          <w:rFonts w:ascii="Arial" w:eastAsia="Times New Roman" w:hAnsi="Arial" w:cs="Arial"/>
+        </w:rPr>
+        <w:t xml:space="preserve">. </w:t>
+      </w:r>
+      <w:r>
+        <w:rPr>
+          <w:rFonts w:ascii="Arial" w:eastAsia="Times New Roman" w:hAnsi="Arial" w:cs="Arial"/>
+        </w:rPr>
+        <w:t xml:space="preserve">A script is included with </w:t>
       </w:r>
       <w:r>
         <w:rPr>
@@ -1816,7 +1909,13 @@
         <w:rPr>
           <w:rFonts w:ascii="Arial" w:eastAsia="Times New Roman" w:hAnsi="Arial" w:cs="Arial"/>
         </w:rPr>
-        <w:t xml:space="preserve">  This script also generates a </w:t>
+        <w:t xml:space="preserve"> </w:t>
+      </w:r>
+      <w:r>
+        <w:rPr>
+          <w:rFonts w:ascii="Arial" w:eastAsia="Times New Roman" w:hAnsi="Arial" w:cs="Arial"/>
+        </w:rPr>
+        <w:t xml:space="preserve">This script also generates a </w:t>
       </w:r>
       <w:r>
         <w:rPr>
@@ -1854,6 +1953,26 @@
           <w:rFonts w:ascii="Arial" w:eastAsia="Times New Roman" w:hAnsi="Arial" w:cs="Arial"/>
         </w:rPr>
         <w:t xml:space="preserve"> and cuts down on the computational time required for each subsequent run.</w:t>
+      </w:r>
+      <w:r>
+        <w:rPr>
+          <w:rFonts w:ascii="Arial" w:eastAsia="Times New Roman" w:hAnsi="Arial" w:cs="Arial"/>
+        </w:rPr>
+        <w:t xml:space="preserve"> The best way to guarantee downstream compatibility is to generate the phylogeny with </w:t>
+      </w:r>
+      <w:proofErr w:type="spellStart"/>
+      <w:r>
+        <w:rPr>
+          <w:rFonts w:ascii="Arial" w:eastAsia="Times New Roman" w:hAnsi="Arial" w:cs="Arial"/>
+        </w:rPr>
+        <w:t>RAxML</w:t>
+      </w:r>
+      <w:proofErr w:type="spellEnd"/>
+      <w:r>
+        <w:rPr>
+          <w:rFonts w:ascii="Arial" w:eastAsia="Times New Roman" w:hAnsi="Arial" w:cs="Arial"/>
+        </w:rPr>
+        <w:t>.</w:t>
       </w:r>
     </w:p>
     <w:p>
@@ -1870,8 +1989,15 @@
       <w:r>
         <w:rPr>
           <w:rFonts w:ascii="Arial" w:eastAsia="Times New Roman" w:hAnsi="Arial" w:cs="Arial"/>
-        </w:rPr>
-        <w:t xml:space="preserve">Reference genome in FASTA format.  This should be the same FASTA that was used to call SNPs with </w:t>
+          <w:b/>
+        </w:rPr>
+        <w:t>Reference genome in FASTA format</w:t>
+      </w:r>
+      <w:r>
+        <w:rPr>
+          <w:rFonts w:ascii="Arial" w:eastAsia="Times New Roman" w:hAnsi="Arial" w:cs="Arial"/>
+        </w:rPr>
+        <w:t xml:space="preserve">.  This should be the same FASTA that was used to call SNPs with </w:t>
       </w:r>
       <w:r>
         <w:rPr>
@@ -3573,7 +3699,19 @@
         <w:rPr>
           <w:rFonts w:ascii="Arial" w:eastAsia="Times New Roman" w:hAnsi="Arial" w:cs="Arial"/>
         </w:rPr>
-        <w:t xml:space="preserve"> a run, to make sure everything is installed correctly, ch</w:t>
+        <w:t xml:space="preserve"> a </w:t>
+      </w:r>
+      <w:r>
+        <w:rPr>
+          <w:rFonts w:ascii="Arial" w:eastAsia="Times New Roman" w:hAnsi="Arial" w:cs="Arial"/>
+        </w:rPr>
+        <w:t>try</w:t>
+      </w:r>
+      <w:r>
+        <w:rPr>
+          <w:rFonts w:ascii="Arial" w:eastAsia="Times New Roman" w:hAnsi="Arial" w:cs="Arial"/>
+        </w:rPr>
+        <w:t xml:space="preserve"> to make sure everything is installed correctly, ch</w:t>
       </w:r>
       <w:r>
         <w:rPr>
@@ -4355,6 +4493,12 @@
         </w:rPr>
         <w:t xml:space="preserve"> assumes that names be something like: *S1_R1_001.fastq.gz” or “R1_001.fastq.gz”. Single end reads also work. </w:t>
       </w:r>
+      <w:r>
+        <w:rPr>
+          <w:rFonts w:ascii="Arial" w:eastAsia="Times New Roman" w:hAnsi="Arial" w:cs="Arial"/>
+        </w:rPr>
+        <w:t>If the name pairings aren’t recognized, they will be run as single ended.</w:t>
+      </w:r>
     </w:p>
     <w:p>
       <w:pPr>
@@ -4437,6 +4581,26 @@
         </w:rPr>
         <w:t>SNPs are compared against the SNPs in your initial SNP matrix. If the SNP is missing from your VCF file, a “-“ is inserted.  Furthermore, if a position fails either the user-defined thresholds for depth or proportion, the position is replaced with a “-“.</w:t>
       </w:r>
+      <w:r>
+        <w:rPr>
+          <w:rFonts w:ascii="Arial" w:eastAsia="Times New Roman" w:hAnsi="Arial" w:cs="Arial"/>
+        </w:rPr>
+        <w:t xml:space="preserve"> The number of discarded SNPs, or those that didn’t pass the </w:t>
+      </w:r>
+      <w:proofErr w:type="gramStart"/>
+      <w:r>
+        <w:rPr>
+          <w:rFonts w:ascii="Arial" w:eastAsia="Times New Roman" w:hAnsi="Arial" w:cs="Arial"/>
+        </w:rPr>
+        <w:t>filters,</w:t>
+      </w:r>
+      <w:proofErr w:type="gramEnd"/>
+      <w:r>
+        <w:rPr>
+          <w:rFonts w:ascii="Arial" w:eastAsia="Times New Roman" w:hAnsi="Arial" w:cs="Arial"/>
+        </w:rPr>
+        <w:t xml:space="preserve"> is reported.</w:t>
+      </w:r>
     </w:p>
     <w:p>
       <w:pPr>
@@ -4481,7 +4645,19 @@
         <w:rPr>
           <w:rFonts w:ascii="Arial" w:eastAsia="Times New Roman" w:hAnsi="Arial" w:cs="Arial"/>
         </w:rPr>
-        <w:t xml:space="preserve"> v8, placing the unknown into a user-provided phylogeny. The resulting tree is converted into Nexus, such that the unknowns can be easily visualized in </w:t>
+        <w:t xml:space="preserve"> v8, placing the unknown into a user-provided phylogeny. The resulting tree is converted into Nexus, such that the unknowns can be easily visualized</w:t>
+      </w:r>
+      <w:r>
+        <w:rPr>
+          <w:rFonts w:ascii="Arial" w:eastAsia="Times New Roman" w:hAnsi="Arial" w:cs="Arial"/>
+        </w:rPr>
+        <w:t xml:space="preserve"> (Red)</w:t>
+      </w:r>
+      <w:r>
+        <w:rPr>
+          <w:rFonts w:ascii="Arial" w:eastAsia="Times New Roman" w:hAnsi="Arial" w:cs="Arial"/>
+        </w:rPr>
+        <w:t xml:space="preserve"> in </w:t>
       </w:r>
       <w:proofErr w:type="spellStart"/>
       <w:r>
@@ -4531,7 +4707,19 @@
         <w:rPr>
           <w:rFonts w:ascii="Arial" w:eastAsia="Times New Roman" w:hAnsi="Arial" w:cs="Arial"/>
         </w:rPr>
-        <w:t>For each query, the two closest genomes are identified, based on pairwise patristic distances</w:t>
+        <w:t xml:space="preserve">For each query, the two closest genomes are identified, based on </w:t>
+      </w:r>
+      <w:r>
+        <w:rPr>
+          <w:rFonts w:ascii="Arial" w:eastAsia="Times New Roman" w:hAnsi="Arial" w:cs="Arial"/>
+        </w:rPr>
+        <w:t xml:space="preserve">lowest </w:t>
+      </w:r>
+      <w:r>
+        <w:rPr>
+          <w:rFonts w:ascii="Arial" w:eastAsia="Times New Roman" w:hAnsi="Arial" w:cs="Arial"/>
+        </w:rPr>
+        <w:t>pairwise patristic distances</w:t>
       </w:r>
     </w:p>
     <w:p>
@@ -4569,7 +4757,19 @@
         <w:rPr>
           <w:rFonts w:ascii="Arial" w:eastAsia="Times New Roman" w:hAnsi="Arial" w:cs="Arial"/>
         </w:rPr>
-        <w:t xml:space="preserve">”. If you generate these files, then run </w:t>
+        <w:t>”. If you generate these files</w:t>
+      </w:r>
+      <w:r>
+        <w:rPr>
+          <w:rFonts w:ascii="Arial" w:eastAsia="Times New Roman" w:hAnsi="Arial" w:cs="Arial"/>
+        </w:rPr>
+        <w:t xml:space="preserve"> (and keep them)</w:t>
+      </w:r>
+      <w:r>
+        <w:rPr>
+          <w:rFonts w:ascii="Arial" w:eastAsia="Times New Roman" w:hAnsi="Arial" w:cs="Arial"/>
+        </w:rPr>
+        <w:t xml:space="preserve">, then run </w:t>
       </w:r>
       <w:r>
         <w:rPr>
@@ -4645,16 +4845,14 @@
         <w:rPr>
           <w:rFonts w:ascii="Arial" w:eastAsia="Times New Roman" w:hAnsi="Arial" w:cs="Arial"/>
         </w:rPr>
-        <w:t xml:space="preserve"> with “-y T”, you can re-use these parameters files and won’t need to generate again. This </w:t>
-      </w:r>
-      <w:proofErr w:type="gramStart"/>
-      <w:r>
-        <w:rPr>
-          <w:rFonts w:ascii="Arial" w:eastAsia="Times New Roman" w:hAnsi="Arial" w:cs="Arial"/>
-        </w:rPr>
-        <w:t>methods</w:t>
-      </w:r>
-      <w:proofErr w:type="gramEnd"/>
+        <w:t xml:space="preserve"> with “-y T”, you can re-use these parameters files and won’t need</w:t>
+      </w:r>
+      <w:r>
+        <w:rPr>
+          <w:rFonts w:ascii="Arial" w:eastAsia="Times New Roman" w:hAnsi="Arial" w:cs="Arial"/>
+        </w:rPr>
+        <w:t xml:space="preserve"> to generate again. This method</w:t>
+      </w:r>
       <w:r>
         <w:rPr>
           <w:rFonts w:ascii="Arial" w:eastAsia="Times New Roman" w:hAnsi="Arial" w:cs="Arial"/>
@@ -5061,6 +5259,25 @@
         </w:rPr>
         <w:t>original NASP matrix with the unknowns inserted, so the user can identify specific SNPs.</w:t>
       </w:r>
+      <w:r>
+        <w:rPr>
+          <w:rFonts w:ascii="Arial" w:eastAsia="Times New Roman" w:hAnsi="Arial" w:cs="Arial"/>
+        </w:rPr>
+        <w:t xml:space="preserve"> Information is lost from this matrix, so it cannot be used with additional </w:t>
+      </w:r>
+      <w:r>
+        <w:rPr>
+          <w:rFonts w:ascii="Arial" w:eastAsia="Times New Roman" w:hAnsi="Arial" w:cs="Arial"/>
+          <w:i/>
+        </w:rPr>
+        <w:t>WG-FAST</w:t>
+      </w:r>
+      <w:r>
+        <w:rPr>
+          <w:rFonts w:ascii="Arial" w:eastAsia="Times New Roman" w:hAnsi="Arial" w:cs="Arial"/>
+        </w:rPr>
+        <w:t xml:space="preserve"> runs.</w:t>
+      </w:r>
     </w:p>
     <w:p>
       <w:pPr>
@@ -5565,6 +5782,42 @@
         </w:rPr>
         <w:t xml:space="preserve">  </w:t>
       </w:r>
+    </w:p>
+    <w:p>
+      <w:pPr>
+        <w:ind w:left="-720"/>
+        <w:rPr>
+          <w:rFonts w:ascii="Arial" w:eastAsia="Times New Roman" w:hAnsi="Arial" w:cs="Arial"/>
+        </w:rPr>
+      </w:pPr>
+      <w:r>
+        <w:rPr>
+          <w:rFonts w:ascii="Arial" w:eastAsia="Times New Roman" w:hAnsi="Arial" w:cs="Arial"/>
+        </w:rPr>
+        <w:t xml:space="preserve">-Note: if you run this script with a model separate from ASC_GTRGAMMA, you will also need to use this model when running the main </w:t>
+      </w:r>
+      <w:proofErr w:type="spellStart"/>
+      <w:r>
+        <w:rPr>
+          <w:rFonts w:ascii="Arial" w:eastAsia="Times New Roman" w:hAnsi="Arial" w:cs="Arial"/>
+        </w:rPr>
+        <w:t>wgfast</w:t>
+      </w:r>
+      <w:proofErr w:type="spellEnd"/>
+      <w:r>
+        <w:rPr>
+          <w:rFonts w:ascii="Arial" w:eastAsia="Times New Roman" w:hAnsi="Arial" w:cs="Arial"/>
+        </w:rPr>
+        <w:t xml:space="preserve"> script, if you use the parameters file.</w:t>
+      </w:r>
+    </w:p>
+    <w:p>
+      <w:pPr>
+        <w:ind w:left="-720"/>
+        <w:rPr>
+          <w:rFonts w:ascii="Arial" w:eastAsia="Times New Roman" w:hAnsi="Arial" w:cs="Arial"/>
+        </w:rPr>
+      </w:pPr>
     </w:p>
     <w:p>
       <w:pPr>
@@ -5856,6 +6109,39 @@
     </w:p>
     <w:p>
       <w:pPr>
+        <w:pStyle w:val="ListParagraph"/>
+        <w:numPr>
+          <w:ilvl w:val="0"/>
+          <w:numId w:val="6"/>
+        </w:numPr>
+        <w:rPr>
+          <w:rFonts w:ascii="Arial" w:eastAsia="Times New Roman" w:hAnsi="Arial" w:cs="Arial"/>
+        </w:rPr>
+      </w:pPr>
+      <w:proofErr w:type="gramStart"/>
+      <w:r>
+        <w:rPr>
+          <w:rFonts w:ascii="Arial" w:eastAsia="Times New Roman" w:hAnsi="Arial" w:cs="Arial"/>
+        </w:rPr>
+        <w:t>subsample</w:t>
+      </w:r>
+      <w:proofErr w:type="gramEnd"/>
+      <w:r>
+        <w:rPr>
+          <w:rFonts w:ascii="Arial" w:eastAsia="Times New Roman" w:hAnsi="Arial" w:cs="Arial"/>
+        </w:rPr>
+        <w:t>_reads_and_place.py</w:t>
+      </w:r>
+    </w:p>
+    <w:p>
+      <w:pPr>
+        <w:rPr>
+          <w:rFonts w:ascii="Arial" w:eastAsia="Times New Roman" w:hAnsi="Arial" w:cs="Arial"/>
+        </w:rPr>
+      </w:pPr>
+    </w:p>
+    <w:p>
+      <w:pPr>
         <w:ind w:left="-720"/>
         <w:rPr>
           <w:rFonts w:ascii="Arial" w:eastAsia="Times New Roman" w:hAnsi="Arial" w:cs="Arial"/>
@@ -5863,30 +6149,827 @@
       </w:pPr>
       <w:r>
         <w:rPr>
+          <w:rFonts w:ascii="Arial" w:eastAsia="Times New Roman" w:hAnsi="Arial" w:cs="Arial"/>
+        </w:rPr>
+        <w:t xml:space="preserve">-What does it do? This script helps sub-sample your SNP matrix and identify how robust specific regions of the phylogeny are. </w:t>
+      </w:r>
+      <w:r>
+        <w:rPr>
+          <w:rFonts w:ascii="Arial" w:eastAsia="Times New Roman" w:hAnsi="Arial" w:cs="Arial"/>
+        </w:rPr>
+        <w:t xml:space="preserve">This script will prune the genome from the phylogeny, randomly subsample the SNPs at a given level </w:t>
+      </w:r>
+      <w:r>
+        <w:rPr>
+          <w:rFonts w:ascii="Arial" w:eastAsia="Times New Roman" w:hAnsi="Arial" w:cs="Arial"/>
+          <w:i/>
+        </w:rPr>
+        <w:t>n</w:t>
+      </w:r>
+      <w:r>
+        <w:rPr>
+          <w:rFonts w:ascii="Arial" w:eastAsia="Times New Roman" w:hAnsi="Arial" w:cs="Arial"/>
+        </w:rPr>
+        <w:t xml:space="preserve"> separate times, then will re-insert into the tree. The distance between the “correct” </w:t>
+      </w:r>
+      <w:proofErr w:type="gramStart"/>
+      <w:r>
+        <w:rPr>
+          <w:rFonts w:ascii="Arial" w:eastAsia="Times New Roman" w:hAnsi="Arial" w:cs="Arial"/>
+        </w:rPr>
+        <w:t>placement</w:t>
+      </w:r>
+      <w:proofErr w:type="gramEnd"/>
+      <w:r>
+        <w:rPr>
+          <w:rFonts w:ascii="Arial" w:eastAsia="Times New Roman" w:hAnsi="Arial" w:cs="Arial"/>
+        </w:rPr>
+        <w:t xml:space="preserve"> will be compared to the re-sampled placement.  This is a computationally intensive method and works best with a job management system (see below).</w:t>
+      </w:r>
+    </w:p>
+    <w:p>
+      <w:pPr>
+        <w:ind w:left="-720"/>
+        <w:rPr>
+          <w:rFonts w:ascii="Arial" w:eastAsia="Times New Roman" w:hAnsi="Arial" w:cs="Arial"/>
+        </w:rPr>
+      </w:pPr>
+    </w:p>
+    <w:p>
+      <w:pPr>
+        <w:ind w:left="-720"/>
+        <w:rPr>
+          <w:rFonts w:ascii="Arial" w:eastAsia="Times New Roman" w:hAnsi="Arial" w:cs="Arial"/>
+        </w:rPr>
+      </w:pPr>
+      <w:r>
+        <w:rPr>
+          <w:rFonts w:ascii="Arial" w:eastAsia="Times New Roman" w:hAnsi="Arial" w:cs="Arial"/>
+        </w:rPr>
+        <w:t>-What do you need for the script to run? Requirements include:</w:t>
+      </w:r>
+    </w:p>
+    <w:p>
+      <w:pPr>
+        <w:pStyle w:val="ListParagraph"/>
+        <w:numPr>
+          <w:ilvl w:val="0"/>
+          <w:numId w:val="12"/>
+        </w:numPr>
+        <w:rPr>
+          <w:rFonts w:ascii="Arial" w:eastAsia="Times New Roman" w:hAnsi="Arial" w:cs="Arial"/>
+        </w:rPr>
+      </w:pPr>
+      <w:r>
+        <w:rPr>
+          <w:rFonts w:ascii="Arial" w:eastAsia="Times New Roman" w:hAnsi="Arial" w:cs="Arial"/>
+        </w:rPr>
+        <w:t>Python &gt; 2.7 &lt; 3.0</w:t>
+      </w:r>
+    </w:p>
+    <w:p>
+      <w:pPr>
+        <w:pStyle w:val="ListParagraph"/>
+        <w:numPr>
+          <w:ilvl w:val="0"/>
+          <w:numId w:val="12"/>
+        </w:numPr>
+        <w:rPr>
+          <w:rFonts w:ascii="Arial" w:eastAsia="Times New Roman" w:hAnsi="Arial" w:cs="Arial"/>
+        </w:rPr>
+      </w:pPr>
+      <w:r>
+        <w:rPr>
+          <w:rFonts w:ascii="Arial" w:eastAsia="Times New Roman" w:hAnsi="Arial" w:cs="Arial"/>
+        </w:rPr>
+        <w:t>NASP matrix</w:t>
+      </w:r>
+    </w:p>
+    <w:p>
+      <w:pPr>
+        <w:pStyle w:val="ListParagraph"/>
+        <w:numPr>
+          <w:ilvl w:val="0"/>
+          <w:numId w:val="12"/>
+        </w:numPr>
+        <w:rPr>
+          <w:rFonts w:ascii="Arial" w:eastAsia="Times New Roman" w:hAnsi="Arial" w:cs="Arial"/>
+        </w:rPr>
+      </w:pPr>
+      <w:r>
+        <w:rPr>
+          <w:rFonts w:ascii="Arial" w:eastAsia="Times New Roman" w:hAnsi="Arial" w:cs="Arial"/>
+        </w:rPr>
+        <w:t>Phylogeny</w:t>
+      </w:r>
+    </w:p>
+    <w:p>
+      <w:pPr>
+        <w:pStyle w:val="ListParagraph"/>
+        <w:numPr>
+          <w:ilvl w:val="0"/>
+          <w:numId w:val="12"/>
+        </w:numPr>
+        <w:rPr>
+          <w:rFonts w:ascii="Arial" w:eastAsia="Times New Roman" w:hAnsi="Arial" w:cs="Arial"/>
+        </w:rPr>
+      </w:pPr>
+      <w:r>
+        <w:rPr>
+          <w:rFonts w:ascii="Arial" w:eastAsia="Times New Roman" w:hAnsi="Arial" w:cs="Arial"/>
+        </w:rPr>
+        <w:t>Name of genome to test</w:t>
+      </w:r>
+    </w:p>
+    <w:p>
+      <w:pPr>
+        <w:pStyle w:val="ListParagraph"/>
+        <w:numPr>
+          <w:ilvl w:val="0"/>
+          <w:numId w:val="12"/>
+        </w:numPr>
+        <w:rPr>
+          <w:rFonts w:ascii="Arial" w:eastAsia="Times New Roman" w:hAnsi="Arial" w:cs="Arial"/>
+        </w:rPr>
+      </w:pPr>
+      <w:proofErr w:type="spellStart"/>
+      <w:r>
+        <w:rPr>
+          <w:rFonts w:ascii="Arial" w:eastAsia="Times New Roman" w:hAnsi="Arial" w:cs="Arial"/>
+        </w:rPr>
+        <w:t>Dendropy</w:t>
+      </w:r>
+      <w:proofErr w:type="spellEnd"/>
+    </w:p>
+    <w:p>
+      <w:pPr>
+        <w:rPr>
+          <w:rFonts w:ascii="Arial" w:eastAsia="Times New Roman" w:hAnsi="Arial" w:cs="Arial"/>
+        </w:rPr>
+      </w:pPr>
+    </w:p>
+    <w:p>
+      <w:pPr>
+        <w:ind w:left="-720"/>
+        <w:rPr>
+          <w:rFonts w:ascii="Arial" w:eastAsia="Times New Roman" w:hAnsi="Arial" w:cs="Arial"/>
+        </w:rPr>
+      </w:pPr>
+      <w:r>
+        <w:rPr>
+          <w:rFonts w:ascii="Arial" w:eastAsia="Times New Roman" w:hAnsi="Arial" w:cs="Arial"/>
+        </w:rPr>
+        <w:t xml:space="preserve">-What does the output look like? For each genome, you will get an output file, showing </w:t>
+      </w:r>
+      <w:proofErr w:type="gramStart"/>
+      <w:r>
+        <w:rPr>
+          <w:rFonts w:ascii="Arial" w:eastAsia="Times New Roman" w:hAnsi="Arial" w:cs="Arial"/>
+        </w:rPr>
+        <w:t>each iteration</w:t>
+      </w:r>
+      <w:proofErr w:type="gramEnd"/>
+      <w:r>
+        <w:rPr>
+          <w:rFonts w:ascii="Arial" w:eastAsia="Times New Roman" w:hAnsi="Arial" w:cs="Arial"/>
+        </w:rPr>
+        <w:t xml:space="preserve"> (1</w:t>
+      </w:r>
+      <w:r>
+        <w:rPr>
+          <w:rFonts w:ascii="Arial" w:eastAsia="Times New Roman" w:hAnsi="Arial" w:cs="Arial"/>
+          <w:vertAlign w:val="superscript"/>
+        </w:rPr>
+        <w:t>st</w:t>
+      </w:r>
+      <w:r>
+        <w:rPr>
+          <w:rFonts w:ascii="Arial" w:eastAsia="Times New Roman" w:hAnsi="Arial" w:cs="Arial"/>
+        </w:rPr>
+        <w:t xml:space="preserve"> column), the number of correct placements (2</w:t>
+      </w:r>
+      <w:r>
+        <w:rPr>
+          <w:rFonts w:ascii="Arial" w:eastAsia="Times New Roman" w:hAnsi="Arial" w:cs="Arial"/>
+          <w:vertAlign w:val="superscript"/>
+        </w:rPr>
+        <w:t>nd</w:t>
+      </w:r>
+      <w:r>
+        <w:rPr>
+          <w:rFonts w:ascii="Arial" w:eastAsia="Times New Roman" w:hAnsi="Arial" w:cs="Arial"/>
+        </w:rPr>
+        <w:t xml:space="preserve"> column) and the best SNP level, if one is identified. For example:</w:t>
+      </w:r>
+    </w:p>
+    <w:p>
+      <w:pPr>
+        <w:ind w:left="-720"/>
+        <w:rPr>
+          <w:rFonts w:ascii="Arial" w:eastAsia="Times New Roman" w:hAnsi="Arial" w:cs="Arial"/>
+        </w:rPr>
+      </w:pPr>
+    </w:p>
+    <w:p>
+      <w:pPr>
+        <w:ind w:left="-720"/>
+        <w:rPr>
           <w:rFonts w:ascii="Monaco" w:eastAsia="Times New Roman" w:hAnsi="Monaco" w:cs="Arial"/>
+          <w:color w:val="FFFFFF" w:themeColor="background1"/>
           <w:sz w:val="20"/>
           <w:szCs w:val="20"/>
-        </w:rPr>
-        <w:t xml:space="preserve">3. </w:t>
-      </w:r>
+          <w:highlight w:val="black"/>
+        </w:rPr>
+      </w:pPr>
       <w:r>
         <w:rPr>
           <w:rFonts w:ascii="Monaco" w:eastAsia="Times New Roman" w:hAnsi="Monaco" w:cs="Arial"/>
+          <w:color w:val="FFFFFF" w:themeColor="background1"/>
           <w:sz w:val="20"/>
           <w:szCs w:val="20"/>
-        </w:rPr>
-        <w:t>Subsample_</w:t>
-      </w:r>
-      <w:bookmarkStart w:id="0" w:name="_GoBack"/>
-      <w:bookmarkEnd w:id="0"/>
+          <w:highlight w:val="black"/>
+        </w:rPr>
+        <w:t>100 1</w:t>
+      </w:r>
     </w:p>
     <w:p>
       <w:pPr>
         <w:ind w:left="-720"/>
         <w:rPr>
-          <w:rFonts w:ascii="Arial" w:eastAsia="Times New Roman" w:hAnsi="Arial" w:cs="Arial"/>
-        </w:rPr>
-      </w:pPr>
+          <w:rFonts w:ascii="Monaco" w:eastAsia="Times New Roman" w:hAnsi="Monaco" w:cs="Arial"/>
+          <w:color w:val="FFFFFF" w:themeColor="background1"/>
+          <w:sz w:val="20"/>
+          <w:szCs w:val="20"/>
+          <w:highlight w:val="black"/>
+        </w:rPr>
+      </w:pPr>
+      <w:r>
+        <w:rPr>
+          <w:rFonts w:ascii="Monaco" w:eastAsia="Times New Roman" w:hAnsi="Monaco" w:cs="Arial"/>
+          <w:color w:val="FFFFFF" w:themeColor="background1"/>
+          <w:sz w:val="20"/>
+          <w:szCs w:val="20"/>
+          <w:highlight w:val="black"/>
+        </w:rPr>
+        <w:t>200 10</w:t>
+      </w:r>
+    </w:p>
+    <w:p>
+      <w:pPr>
+        <w:ind w:left="-720"/>
+        <w:rPr>
+          <w:rFonts w:ascii="Monaco" w:eastAsia="Times New Roman" w:hAnsi="Monaco" w:cs="Arial"/>
+          <w:color w:val="FFFFFF" w:themeColor="background1"/>
+          <w:sz w:val="20"/>
+          <w:szCs w:val="20"/>
+        </w:rPr>
+      </w:pPr>
+      <w:proofErr w:type="gramStart"/>
+      <w:r>
+        <w:rPr>
+          <w:rFonts w:ascii="Monaco" w:eastAsia="Times New Roman" w:hAnsi="Monaco" w:cs="Arial"/>
+          <w:color w:val="FFFFFF" w:themeColor="background1"/>
+          <w:sz w:val="20"/>
+          <w:szCs w:val="20"/>
+          <w:highlight w:val="black"/>
+        </w:rPr>
+        <w:t>optimal</w:t>
+      </w:r>
+      <w:proofErr w:type="gramEnd"/>
+      <w:r>
+        <w:rPr>
+          <w:rFonts w:ascii="Monaco" w:eastAsia="Times New Roman" w:hAnsi="Monaco" w:cs="Arial"/>
+          <w:color w:val="FFFFFF" w:themeColor="background1"/>
+          <w:sz w:val="20"/>
+          <w:szCs w:val="20"/>
+          <w:highlight w:val="black"/>
+        </w:rPr>
+        <w:t xml:space="preserve"> value is for Salmonella_enterica_subsp_enterica_serovar_Uganda_str_R8-3404nucmer is 200</w:t>
+      </w:r>
+    </w:p>
+    <w:p>
+      <w:pPr>
+        <w:ind w:left="-720"/>
+        <w:rPr>
+          <w:rFonts w:ascii="Arial" w:eastAsia="Times New Roman" w:hAnsi="Arial" w:cs="Arial"/>
+        </w:rPr>
+      </w:pPr>
+    </w:p>
+    <w:p>
+      <w:pPr>
+        <w:ind w:left="-720"/>
+        <w:rPr>
+          <w:rFonts w:ascii="Arial" w:eastAsia="Times New Roman" w:hAnsi="Arial" w:cs="Arial"/>
+        </w:rPr>
+      </w:pPr>
+      <w:r>
+        <w:rPr>
+          <w:rFonts w:ascii="Arial" w:eastAsia="Times New Roman" w:hAnsi="Arial" w:cs="Arial"/>
+        </w:rPr>
+        <w:t>-Example usage:</w:t>
+      </w:r>
+    </w:p>
+    <w:p>
+      <w:pPr>
+        <w:ind w:left="-720"/>
+        <w:rPr>
+          <w:rFonts w:ascii="Arial" w:eastAsia="Times New Roman" w:hAnsi="Arial" w:cs="Arial"/>
+        </w:rPr>
+      </w:pPr>
+    </w:p>
+    <w:p>
+      <w:pPr>
+        <w:ind w:left="-720"/>
+        <w:rPr>
+          <w:rFonts w:ascii="Monaco" w:eastAsia="Times New Roman" w:hAnsi="Monaco" w:cs="Arial"/>
+          <w:color w:val="FFFFFF" w:themeColor="background1"/>
+          <w:sz w:val="20"/>
+          <w:szCs w:val="20"/>
+        </w:rPr>
+      </w:pPr>
+      <w:r>
+        <w:rPr>
+          <w:rFonts w:ascii="Monaco" w:eastAsia="Times New Roman" w:hAnsi="Monaco" w:cs="Arial"/>
+          <w:color w:val="FFFFFF" w:themeColor="background1"/>
+          <w:sz w:val="20"/>
+          <w:szCs w:val="20"/>
+          <w:highlight w:val="black"/>
+        </w:rPr>
+        <w:t>$</w:t>
+      </w:r>
+      <w:proofErr w:type="gramStart"/>
+      <w:r>
+        <w:rPr>
+          <w:rFonts w:ascii="Monaco" w:eastAsia="Times New Roman" w:hAnsi="Monaco" w:cs="Arial"/>
+          <w:color w:val="FFFFFF" w:themeColor="background1"/>
+          <w:sz w:val="20"/>
+          <w:szCs w:val="20"/>
+          <w:highlight w:val="black"/>
+        </w:rPr>
+        <w:t>python</w:t>
+      </w:r>
+      <w:proofErr w:type="gramEnd"/>
+      <w:r>
+        <w:rPr>
+          <w:rFonts w:ascii="Monaco" w:eastAsia="Times New Roman" w:hAnsi="Monaco" w:cs="Arial"/>
+          <w:color w:val="FFFFFF" w:themeColor="background1"/>
+          <w:sz w:val="20"/>
+          <w:szCs w:val="20"/>
+          <w:highlight w:val="black"/>
+        </w:rPr>
+        <w:t xml:space="preserve"> subsample_reads_and_place.py -m matrix.txt -t </w:t>
+      </w:r>
+      <w:proofErr w:type="spellStart"/>
+      <w:r>
+        <w:rPr>
+          <w:rFonts w:ascii="Monaco" w:eastAsia="Times New Roman" w:hAnsi="Monaco" w:cs="Arial"/>
+          <w:color w:val="FFFFFF" w:themeColor="background1"/>
+          <w:sz w:val="20"/>
+          <w:szCs w:val="20"/>
+          <w:highlight w:val="black"/>
+        </w:rPr>
+        <w:t>nasp_raxml.tree</w:t>
+      </w:r>
+      <w:proofErr w:type="spellEnd"/>
+      <w:r>
+        <w:rPr>
+          <w:rFonts w:ascii="Monaco" w:eastAsia="Times New Roman" w:hAnsi="Monaco" w:cs="Arial"/>
+          <w:color w:val="FFFFFF" w:themeColor="background1"/>
+          <w:sz w:val="20"/>
+          <w:szCs w:val="20"/>
+          <w:highlight w:val="black"/>
+        </w:rPr>
+        <w:t xml:space="preserve"> -n name -s 100 -o 6 -e 10000</w:t>
+      </w:r>
+    </w:p>
+    <w:p>
+      <w:pPr>
+        <w:ind w:left="-720"/>
+        <w:rPr>
+          <w:rFonts w:ascii="Arial" w:eastAsia="Times New Roman" w:hAnsi="Arial" w:cs="Arial"/>
+        </w:rPr>
+      </w:pPr>
+    </w:p>
+    <w:p>
+      <w:pPr>
+        <w:pStyle w:val="ListParagraph"/>
+        <w:ind w:left="-720"/>
+        <w:rPr>
+          <w:rFonts w:ascii="Arial" w:eastAsia="Times New Roman" w:hAnsi="Arial" w:cs="Arial"/>
+        </w:rPr>
+      </w:pPr>
+      <w:r>
+        <w:rPr>
+          <w:rFonts w:ascii="Arial" w:eastAsia="Times New Roman" w:hAnsi="Arial" w:cs="Arial"/>
+        </w:rPr>
+        <w:t xml:space="preserve">-Now let’s say you want to run this for each genome in </w:t>
+      </w:r>
+      <w:proofErr w:type="gramStart"/>
+      <w:r>
+        <w:rPr>
+          <w:rFonts w:ascii="Arial" w:eastAsia="Times New Roman" w:hAnsi="Arial" w:cs="Arial"/>
+        </w:rPr>
+        <w:t>your</w:t>
+      </w:r>
+      <w:proofErr w:type="gramEnd"/>
+      <w:r>
+        <w:rPr>
+          <w:rFonts w:ascii="Arial" w:eastAsia="Times New Roman" w:hAnsi="Arial" w:cs="Arial"/>
+        </w:rPr>
+        <w:t xml:space="preserve"> phylogeny using a job management system. First, let’s extract all of the genome names out of your tree:</w:t>
+      </w:r>
+    </w:p>
+    <w:p>
+      <w:pPr>
+        <w:pStyle w:val="ListParagraph"/>
+        <w:ind w:left="-720"/>
+        <w:rPr>
+          <w:rFonts w:ascii="Arial" w:eastAsia="Times New Roman" w:hAnsi="Arial" w:cs="Arial"/>
+        </w:rPr>
+      </w:pPr>
+    </w:p>
+    <w:p>
+      <w:pPr>
+        <w:pStyle w:val="ListParagraph"/>
+        <w:ind w:left="-720"/>
+        <w:rPr>
+          <w:rFonts w:ascii="Arial" w:eastAsia="Times New Roman" w:hAnsi="Arial" w:cs="Arial"/>
+          <w:color w:val="FFFFFF" w:themeColor="background1"/>
+        </w:rPr>
+      </w:pPr>
+      <w:r>
+        <w:rPr>
+          <w:rFonts w:ascii="Arial" w:eastAsia="Times New Roman" w:hAnsi="Arial" w:cs="Arial"/>
+          <w:color w:val="FFFFFF" w:themeColor="background1"/>
+          <w:highlight w:val="black"/>
+        </w:rPr>
+        <w:t>$</w:t>
+      </w:r>
+      <w:r>
+        <w:rPr>
+          <w:color w:val="FFFFFF" w:themeColor="background1"/>
+          <w:highlight w:val="black"/>
+        </w:rPr>
+        <w:t xml:space="preserve"> </w:t>
+      </w:r>
+      <w:proofErr w:type="gramStart"/>
+      <w:r>
+        <w:rPr>
+          <w:rFonts w:ascii="Arial" w:eastAsia="Times New Roman" w:hAnsi="Arial" w:cs="Arial"/>
+          <w:color w:val="FFFFFF" w:themeColor="background1"/>
+          <w:highlight w:val="black"/>
+        </w:rPr>
+        <w:t>python</w:t>
+      </w:r>
+      <w:proofErr w:type="gramEnd"/>
+      <w:r>
+        <w:rPr>
+          <w:rFonts w:ascii="Arial" w:eastAsia="Times New Roman" w:hAnsi="Arial" w:cs="Arial"/>
+          <w:color w:val="FFFFFF" w:themeColor="background1"/>
+          <w:highlight w:val="black"/>
+        </w:rPr>
+        <w:t xml:space="preserve"> extract_tree_names.py -t </w:t>
+      </w:r>
+      <w:proofErr w:type="spellStart"/>
+      <w:r>
+        <w:rPr>
+          <w:rFonts w:ascii="Arial" w:eastAsia="Times New Roman" w:hAnsi="Arial" w:cs="Arial"/>
+          <w:color w:val="FFFFFF" w:themeColor="background1"/>
+          <w:highlight w:val="black"/>
+        </w:rPr>
+        <w:t>nasp_raxml.tree</w:t>
+      </w:r>
+      <w:proofErr w:type="spellEnd"/>
+      <w:r>
+        <w:rPr>
+          <w:rFonts w:ascii="Arial" w:eastAsia="Times New Roman" w:hAnsi="Arial" w:cs="Arial"/>
+          <w:color w:val="FFFFFF" w:themeColor="background1"/>
+          <w:highlight w:val="black"/>
+        </w:rPr>
+        <w:t xml:space="preserve"> &gt; genome_names.txt</w:t>
+      </w:r>
+    </w:p>
+    <w:p>
+      <w:pPr>
+        <w:pStyle w:val="ListParagraph"/>
+        <w:ind w:left="-720"/>
+        <w:rPr>
+          <w:rFonts w:ascii="Arial" w:eastAsia="Times New Roman" w:hAnsi="Arial" w:cs="Arial"/>
+          <w:color w:val="FFFFFF" w:themeColor="background1"/>
+        </w:rPr>
+      </w:pPr>
+    </w:p>
+    <w:p>
+      <w:pPr>
+        <w:pStyle w:val="ListParagraph"/>
+        <w:ind w:left="-720"/>
+        <w:rPr>
+          <w:rFonts w:ascii="Arial" w:eastAsia="Times New Roman" w:hAnsi="Arial" w:cs="Arial"/>
+        </w:rPr>
+      </w:pPr>
+      <w:r>
+        <w:rPr>
+          <w:rFonts w:ascii="Arial" w:eastAsia="Times New Roman" w:hAnsi="Arial" w:cs="Arial"/>
+          <w:color w:val="FFFFFF" w:themeColor="background1"/>
+        </w:rPr>
+        <w:t>-</w:t>
+      </w:r>
+      <w:r>
+        <w:rPr>
+          <w:rFonts w:ascii="Arial" w:eastAsia="Times New Roman" w:hAnsi="Arial" w:cs="Arial"/>
+        </w:rPr>
+        <w:t>-We use Torque for job management, but this concept should work for others.  Make a PBS script that looks something like:</w:t>
+      </w:r>
+    </w:p>
+    <w:p>
+      <w:pPr>
+        <w:pStyle w:val="ListParagraph"/>
+        <w:ind w:left="-720"/>
+        <w:rPr>
+          <w:rFonts w:ascii="Arial" w:eastAsia="Times New Roman" w:hAnsi="Arial" w:cs="Arial"/>
+        </w:rPr>
+      </w:pPr>
+    </w:p>
+    <w:p>
+      <w:pPr>
+        <w:pStyle w:val="ListParagraph"/>
+        <w:ind w:left="-720"/>
+        <w:rPr>
+          <w:rFonts w:ascii="Arial" w:eastAsia="Times New Roman" w:hAnsi="Arial" w:cs="Arial"/>
+        </w:rPr>
+      </w:pPr>
+    </w:p>
+    <w:p>
+      <w:pPr>
+        <w:pStyle w:val="ListParagraph"/>
+        <w:ind w:left="-720"/>
+        <w:rPr>
+          <w:rFonts w:ascii="Arial" w:eastAsia="Times New Roman" w:hAnsi="Arial" w:cs="Arial"/>
+        </w:rPr>
+      </w:pPr>
+      <w:r>
+        <w:rPr>
+          <w:rFonts w:ascii="Arial" w:eastAsia="Times New Roman" w:hAnsi="Arial" w:cs="Arial"/>
+        </w:rPr>
+        <w:t>PBS -N confidence</w:t>
+      </w:r>
+    </w:p>
+    <w:p>
+      <w:pPr>
+        <w:pStyle w:val="ListParagraph"/>
+        <w:ind w:left="-720"/>
+        <w:rPr>
+          <w:rFonts w:ascii="Arial" w:eastAsia="Times New Roman" w:hAnsi="Arial" w:cs="Arial"/>
+        </w:rPr>
+      </w:pPr>
+      <w:r>
+        <w:rPr>
+          <w:rFonts w:ascii="Arial" w:eastAsia="Times New Roman" w:hAnsi="Arial" w:cs="Arial"/>
+        </w:rPr>
+        <w:t xml:space="preserve">#PBS -l </w:t>
+      </w:r>
+      <w:proofErr w:type="spellStart"/>
+      <w:r>
+        <w:rPr>
+          <w:rFonts w:ascii="Arial" w:eastAsia="Times New Roman" w:hAnsi="Arial" w:cs="Arial"/>
+        </w:rPr>
+        <w:t>walltime</w:t>
+      </w:r>
+      <w:proofErr w:type="spellEnd"/>
+      <w:r>
+        <w:rPr>
+          <w:rFonts w:ascii="Arial" w:eastAsia="Times New Roman" w:hAnsi="Arial" w:cs="Arial"/>
+        </w:rPr>
+        <w:t>=100:00:00</w:t>
+      </w:r>
+    </w:p>
+    <w:p>
+      <w:pPr>
+        <w:pStyle w:val="ListParagraph"/>
+        <w:ind w:left="-720"/>
+        <w:rPr>
+          <w:rFonts w:ascii="Arial" w:eastAsia="Times New Roman" w:hAnsi="Arial" w:cs="Arial"/>
+        </w:rPr>
+      </w:pPr>
+      <w:r>
+        <w:rPr>
+          <w:rFonts w:ascii="Arial" w:eastAsia="Times New Roman" w:hAnsi="Arial" w:cs="Arial"/>
+        </w:rPr>
+        <w:t>#PBS -l nodes=1:ppn=6</w:t>
+      </w:r>
+    </w:p>
+    <w:p>
+      <w:pPr>
+        <w:pStyle w:val="ListParagraph"/>
+        <w:ind w:left="-720"/>
+        <w:rPr>
+          <w:rFonts w:ascii="Arial" w:eastAsia="Times New Roman" w:hAnsi="Arial" w:cs="Arial"/>
+        </w:rPr>
+      </w:pPr>
+      <w:r>
+        <w:rPr>
+          <w:rFonts w:ascii="Arial" w:eastAsia="Times New Roman" w:hAnsi="Arial" w:cs="Arial"/>
+        </w:rPr>
+        <w:t xml:space="preserve">#PBS -l </w:t>
+      </w:r>
+      <w:proofErr w:type="spellStart"/>
+      <w:r>
+        <w:rPr>
+          <w:rFonts w:ascii="Arial" w:eastAsia="Times New Roman" w:hAnsi="Arial" w:cs="Arial"/>
+        </w:rPr>
+        <w:t>mem</w:t>
+      </w:r>
+      <w:proofErr w:type="spellEnd"/>
+      <w:r>
+        <w:rPr>
+          <w:rFonts w:ascii="Arial" w:eastAsia="Times New Roman" w:hAnsi="Arial" w:cs="Arial"/>
+        </w:rPr>
+        <w:t>=12gb</w:t>
+      </w:r>
+    </w:p>
+    <w:p>
+      <w:pPr>
+        <w:pStyle w:val="ListParagraph"/>
+        <w:ind w:left="-720"/>
+        <w:rPr>
+          <w:rFonts w:ascii="Arial" w:eastAsia="Times New Roman" w:hAnsi="Arial" w:cs="Arial"/>
+        </w:rPr>
+      </w:pPr>
+      <w:r>
+        <w:rPr>
+          <w:rFonts w:ascii="Arial" w:eastAsia="Times New Roman" w:hAnsi="Arial" w:cs="Arial"/>
+        </w:rPr>
+        <w:t>#PBS -q batch</w:t>
+      </w:r>
+    </w:p>
+    <w:p>
+      <w:pPr>
+        <w:pStyle w:val="ListParagraph"/>
+        <w:ind w:left="-720"/>
+        <w:rPr>
+          <w:rFonts w:ascii="Arial" w:eastAsia="Times New Roman" w:hAnsi="Arial" w:cs="Arial"/>
+        </w:rPr>
+      </w:pPr>
+      <w:r>
+        <w:rPr>
+          <w:rFonts w:ascii="Arial" w:eastAsia="Times New Roman" w:hAnsi="Arial" w:cs="Arial"/>
+        </w:rPr>
+        <w:t>#PBS -m a</w:t>
+      </w:r>
+    </w:p>
+    <w:p>
+      <w:pPr>
+        <w:pStyle w:val="ListParagraph"/>
+        <w:ind w:left="-720"/>
+        <w:rPr>
+          <w:rFonts w:ascii="Arial" w:eastAsia="Times New Roman" w:hAnsi="Arial" w:cs="Arial"/>
+        </w:rPr>
+      </w:pPr>
+      <w:r>
+        <w:rPr>
+          <w:rFonts w:ascii="Arial" w:eastAsia="Times New Roman" w:hAnsi="Arial" w:cs="Arial"/>
+        </w:rPr>
+        <w:t xml:space="preserve">#PBS -j </w:t>
+      </w:r>
+      <w:proofErr w:type="spellStart"/>
+      <w:r>
+        <w:rPr>
+          <w:rFonts w:ascii="Arial" w:eastAsia="Times New Roman" w:hAnsi="Arial" w:cs="Arial"/>
+        </w:rPr>
+        <w:t>oe</w:t>
+      </w:r>
+      <w:proofErr w:type="spellEnd"/>
+    </w:p>
+    <w:p>
+      <w:pPr>
+        <w:pStyle w:val="ListParagraph"/>
+        <w:ind w:left="-720"/>
+        <w:rPr>
+          <w:rFonts w:ascii="Arial" w:eastAsia="Times New Roman" w:hAnsi="Arial" w:cs="Arial"/>
+        </w:rPr>
+      </w:pPr>
+      <w:r>
+        <w:rPr>
+          <w:rFonts w:ascii="Arial" w:eastAsia="Times New Roman" w:hAnsi="Arial" w:cs="Arial"/>
+        </w:rPr>
+        <w:t>cd $PBS_O_WORKDIR</w:t>
+      </w:r>
+    </w:p>
+    <w:p>
+      <w:pPr>
+        <w:pStyle w:val="ListParagraph"/>
+        <w:ind w:left="-720"/>
+        <w:rPr>
+          <w:rFonts w:ascii="Arial" w:eastAsia="Times New Roman" w:hAnsi="Arial" w:cs="Arial"/>
+        </w:rPr>
+      </w:pPr>
+    </w:p>
+    <w:p>
+      <w:pPr>
+        <w:pStyle w:val="ListParagraph"/>
+        <w:ind w:left="-720"/>
+        <w:rPr>
+          <w:rFonts w:ascii="Arial" w:eastAsia="Times New Roman" w:hAnsi="Arial" w:cs="Arial"/>
+        </w:rPr>
+      </w:pPr>
+      <w:proofErr w:type="gramStart"/>
+      <w:r>
+        <w:rPr>
+          <w:rFonts w:ascii="Arial" w:eastAsia="Times New Roman" w:hAnsi="Arial" w:cs="Arial"/>
+        </w:rPr>
+        <w:t>python</w:t>
+      </w:r>
+      <w:proofErr w:type="gramEnd"/>
+      <w:r>
+        <w:rPr>
+          <w:rFonts w:ascii="Arial" w:eastAsia="Times New Roman" w:hAnsi="Arial" w:cs="Arial"/>
+        </w:rPr>
+        <w:t xml:space="preserve"> subsample_reads_and_place.py -m matrix_polymorphic.txt -t </w:t>
+      </w:r>
+      <w:proofErr w:type="spellStart"/>
+      <w:r>
+        <w:rPr>
+          <w:rFonts w:ascii="Arial" w:eastAsia="Times New Roman" w:hAnsi="Arial" w:cs="Arial"/>
+        </w:rPr>
+        <w:t>nasp_raxml.tree</w:t>
+      </w:r>
+      <w:proofErr w:type="spellEnd"/>
+      <w:r>
+        <w:rPr>
+          <w:rFonts w:ascii="Arial" w:eastAsia="Times New Roman" w:hAnsi="Arial" w:cs="Arial"/>
+        </w:rPr>
+        <w:t xml:space="preserve"> -n $NAME -s 100 -o 6 -e 10000</w:t>
+      </w:r>
+    </w:p>
+    <w:p>
+      <w:pPr>
+        <w:pStyle w:val="ListParagraph"/>
+        <w:ind w:left="-720"/>
+        <w:rPr>
+          <w:rFonts w:ascii="Arial" w:eastAsia="Times New Roman" w:hAnsi="Arial" w:cs="Arial"/>
+        </w:rPr>
+      </w:pPr>
+    </w:p>
+    <w:p>
+      <w:pPr>
+        <w:pStyle w:val="ListParagraph"/>
+        <w:ind w:left="-720"/>
+        <w:rPr>
+          <w:rFonts w:ascii="Arial" w:eastAsia="Times New Roman" w:hAnsi="Arial" w:cs="Arial"/>
+        </w:rPr>
+      </w:pPr>
+      <w:r>
+        <w:rPr>
+          <w:rFonts w:ascii="Arial" w:eastAsia="Times New Roman" w:hAnsi="Arial" w:cs="Arial"/>
+        </w:rPr>
+        <w:t>-Then you can run a for loop to submit each one of your jobs:</w:t>
+      </w:r>
+    </w:p>
+    <w:p>
+      <w:pPr>
+        <w:pStyle w:val="ListParagraph"/>
+        <w:ind w:left="-720"/>
+        <w:rPr>
+          <w:rFonts w:ascii="Arial" w:eastAsia="Times New Roman" w:hAnsi="Arial" w:cs="Arial"/>
+        </w:rPr>
+      </w:pPr>
+    </w:p>
+    <w:p>
+      <w:pPr>
+        <w:pStyle w:val="ListParagraph"/>
+        <w:ind w:left="-720"/>
+        <w:rPr>
+          <w:rFonts w:ascii="Arial" w:eastAsia="Times New Roman" w:hAnsi="Arial" w:cs="Arial"/>
+        </w:rPr>
+      </w:pPr>
+      <w:proofErr w:type="gramStart"/>
+      <w:r>
+        <w:rPr>
+          <w:rFonts w:ascii="Arial" w:eastAsia="Times New Roman" w:hAnsi="Arial" w:cs="Arial"/>
+        </w:rPr>
+        <w:t>for</w:t>
+      </w:r>
+      <w:proofErr w:type="gramEnd"/>
+      <w:r>
+        <w:rPr>
+          <w:rFonts w:ascii="Arial" w:eastAsia="Times New Roman" w:hAnsi="Arial" w:cs="Arial"/>
+        </w:rPr>
+        <w:t xml:space="preserve"> file in `cat genome_names.txt`; do </w:t>
+      </w:r>
+      <w:proofErr w:type="spellStart"/>
+      <w:r>
+        <w:rPr>
+          <w:rFonts w:ascii="Arial" w:eastAsia="Times New Roman" w:hAnsi="Arial" w:cs="Arial"/>
+        </w:rPr>
+        <w:t>qsub</w:t>
+      </w:r>
+      <w:proofErr w:type="spellEnd"/>
+      <w:r>
+        <w:rPr>
+          <w:rFonts w:ascii="Arial" w:eastAsia="Times New Roman" w:hAnsi="Arial" w:cs="Arial"/>
+        </w:rPr>
+        <w:t xml:space="preserve"> –v NAME=$file pbs_script.sh; done</w:t>
+      </w:r>
     </w:p>
     <w:p>
       <w:pPr>
@@ -5905,15 +6988,14 @@
           <w:b/>
         </w:rPr>
       </w:pPr>
-      <w:proofErr w:type="gramStart"/>
       <w:r>
         <w:rPr>
           <w:rFonts w:ascii="Arial" w:eastAsia="Times New Roman" w:hAnsi="Arial" w:cs="Arial"/>
           <w:b/>
-        </w:rPr>
-        <w:t>Citations for all dependencies.</w:t>
-      </w:r>
-      <w:proofErr w:type="gramEnd"/>
+          <w:u w:val="single"/>
+        </w:rPr>
+        <w:t>Citations for all dependencies</w:t>
+      </w:r>
     </w:p>
     <w:p>
       <w:pPr>
@@ -6337,8 +7419,7 @@
         <w:pStyle w:val="EndNoteBibliography"/>
         <w:ind w:left="-720"/>
         <w:rPr>
-          <w:rFonts w:ascii="Arial" w:hAnsi="Arial"/>
-          <w:noProof/>
+          <w:rFonts w:ascii="Arial" w:hAnsi="Arial" w:cs="Arial"/>
         </w:rPr>
       </w:pPr>
       <w:r>
@@ -6370,14 +7451,8 @@
         </w:rPr>
         <w:t>.</w:t>
       </w:r>
-    </w:p>
-    <w:p>
-      <w:pPr>
-        <w:ind w:left="-720" w:right="-720"/>
-        <w:rPr>
-          <w:rFonts w:ascii="Arial" w:hAnsi="Arial" w:cs="Arial"/>
-        </w:rPr>
-      </w:pPr>
+      <w:bookmarkStart w:id="0" w:name="_GoBack"/>
+      <w:bookmarkEnd w:id="0"/>
     </w:p>
     <w:sectPr>
       <w:footerReference w:type="even" r:id="rId19"/>
@@ -6481,7 +7556,7 @@
         <w:rStyle w:val="PageNumber"/>
         <w:noProof/>
       </w:rPr>
-      <w:t>6</w:t>
+      <w:t>8</w:t>
     </w:r>
     <w:r>
       <w:rPr>
@@ -6610,6 +7685,119 @@
     </w:lvl>
   </w:abstractNum>
   <w:abstractNum w:abstractNumId="1">
+    <w:nsid w:val="1C383E21"/>
+    <w:multiLevelType w:val="hybridMultilevel"/>
+    <w:tmpl w:val="52F4ABF4"/>
+    <w:lvl w:ilvl="0" w:tplc="04090001">
+      <w:start w:val="1"/>
+      <w:numFmt w:val="bullet"/>
+      <w:lvlText w:val=""/>
+      <w:lvlJc w:val="left"/>
+      <w:pPr>
+        <w:ind w:left="0" w:hanging="360"/>
+      </w:pPr>
+      <w:rPr>
+        <w:rFonts w:ascii="Symbol" w:hAnsi="Symbol" w:hint="default"/>
+      </w:rPr>
+    </w:lvl>
+    <w:lvl w:ilvl="1" w:tplc="04090003" w:tentative="1">
+      <w:start w:val="1"/>
+      <w:numFmt w:val="bullet"/>
+      <w:lvlText w:val="o"/>
+      <w:lvlJc w:val="left"/>
+      <w:pPr>
+        <w:ind w:left="720" w:hanging="360"/>
+      </w:pPr>
+      <w:rPr>
+        <w:rFonts w:ascii="Courier New" w:hAnsi="Courier New" w:cs="Courier New" w:hint="default"/>
+      </w:rPr>
+    </w:lvl>
+    <w:lvl w:ilvl="2" w:tplc="04090005" w:tentative="1">
+      <w:start w:val="1"/>
+      <w:numFmt w:val="bullet"/>
+      <w:lvlText w:val=""/>
+      <w:lvlJc w:val="left"/>
+      <w:pPr>
+        <w:ind w:left="1440" w:hanging="360"/>
+      </w:pPr>
+      <w:rPr>
+        <w:rFonts w:ascii="Wingdings" w:hAnsi="Wingdings" w:hint="default"/>
+      </w:rPr>
+    </w:lvl>
+    <w:lvl w:ilvl="3" w:tplc="04090001" w:tentative="1">
+      <w:start w:val="1"/>
+      <w:numFmt w:val="bullet"/>
+      <w:lvlText w:val=""/>
+      <w:lvlJc w:val="left"/>
+      <w:pPr>
+        <w:ind w:left="2160" w:hanging="360"/>
+      </w:pPr>
+      <w:rPr>
+        <w:rFonts w:ascii="Symbol" w:hAnsi="Symbol" w:hint="default"/>
+      </w:rPr>
+    </w:lvl>
+    <w:lvl w:ilvl="4" w:tplc="04090003" w:tentative="1">
+      <w:start w:val="1"/>
+      <w:numFmt w:val="bullet"/>
+      <w:lvlText w:val="o"/>
+      <w:lvlJc w:val="left"/>
+      <w:pPr>
+        <w:ind w:left="2880" w:hanging="360"/>
+      </w:pPr>
+      <w:rPr>
+        <w:rFonts w:ascii="Courier New" w:hAnsi="Courier New" w:cs="Courier New" w:hint="default"/>
+      </w:rPr>
+    </w:lvl>
+    <w:lvl w:ilvl="5" w:tplc="04090005" w:tentative="1">
+      <w:start w:val="1"/>
+      <w:numFmt w:val="bullet"/>
+      <w:lvlText w:val=""/>
+      <w:lvlJc w:val="left"/>
+      <w:pPr>
+        <w:ind w:left="3600" w:hanging="360"/>
+      </w:pPr>
+      <w:rPr>
+        <w:rFonts w:ascii="Wingdings" w:hAnsi="Wingdings" w:hint="default"/>
+      </w:rPr>
+    </w:lvl>
+    <w:lvl w:ilvl="6" w:tplc="04090001" w:tentative="1">
+      <w:start w:val="1"/>
+      <w:numFmt w:val="bullet"/>
+      <w:lvlText w:val=""/>
+      <w:lvlJc w:val="left"/>
+      <w:pPr>
+        <w:ind w:left="4320" w:hanging="360"/>
+      </w:pPr>
+      <w:rPr>
+        <w:rFonts w:ascii="Symbol" w:hAnsi="Symbol" w:hint="default"/>
+      </w:rPr>
+    </w:lvl>
+    <w:lvl w:ilvl="7" w:tplc="04090003" w:tentative="1">
+      <w:start w:val="1"/>
+      <w:numFmt w:val="bullet"/>
+      <w:lvlText w:val="o"/>
+      <w:lvlJc w:val="left"/>
+      <w:pPr>
+        <w:ind w:left="5040" w:hanging="360"/>
+      </w:pPr>
+      <w:rPr>
+        <w:rFonts w:ascii="Courier New" w:hAnsi="Courier New" w:cs="Courier New" w:hint="default"/>
+      </w:rPr>
+    </w:lvl>
+    <w:lvl w:ilvl="8" w:tplc="04090005" w:tentative="1">
+      <w:start w:val="1"/>
+      <w:numFmt w:val="bullet"/>
+      <w:lvlText w:val=""/>
+      <w:lvlJc w:val="left"/>
+      <w:pPr>
+        <w:ind w:left="5760" w:hanging="360"/>
+      </w:pPr>
+      <w:rPr>
+        <w:rFonts w:ascii="Wingdings" w:hAnsi="Wingdings" w:hint="default"/>
+      </w:rPr>
+    </w:lvl>
+  </w:abstractNum>
+  <w:abstractNum w:abstractNumId="2">
     <w:nsid w:val="2F3C4813"/>
     <w:multiLevelType w:val="hybridMultilevel"/>
     <w:tmpl w:val="C4F8161E"/>
@@ -6698,7 +7886,7 @@
       </w:pPr>
     </w:lvl>
   </w:abstractNum>
-  <w:abstractNum w:abstractNumId="2">
+  <w:abstractNum w:abstractNumId="3">
     <w:nsid w:val="3F991B7D"/>
     <w:multiLevelType w:val="hybridMultilevel"/>
     <w:tmpl w:val="80D62298"/>
@@ -6788,7 +7976,7 @@
       </w:pPr>
     </w:lvl>
   </w:abstractNum>
-  <w:abstractNum w:abstractNumId="3">
+  <w:abstractNum w:abstractNumId="4">
     <w:nsid w:val="505D4A24"/>
     <w:multiLevelType w:val="hybridMultilevel"/>
     <w:tmpl w:val="5F92D2A0"/>
@@ -6877,7 +8065,7 @@
       </w:pPr>
     </w:lvl>
   </w:abstractNum>
-  <w:abstractNum w:abstractNumId="4">
+  <w:abstractNum w:abstractNumId="5">
     <w:nsid w:val="534C41CF"/>
     <w:multiLevelType w:val="hybridMultilevel"/>
     <w:tmpl w:val="6E6480E8"/>
@@ -6966,7 +8154,7 @@
       </w:pPr>
     </w:lvl>
   </w:abstractNum>
-  <w:abstractNum w:abstractNumId="5">
+  <w:abstractNum w:abstractNumId="6">
     <w:nsid w:val="54F03E8C"/>
     <w:multiLevelType w:val="hybridMultilevel"/>
     <w:tmpl w:val="A4B8C5D8"/>
@@ -7079,7 +8267,7 @@
       </w:rPr>
     </w:lvl>
   </w:abstractNum>
-  <w:abstractNum w:abstractNumId="6">
+  <w:abstractNum w:abstractNumId="7">
     <w:nsid w:val="681001FC"/>
     <w:multiLevelType w:val="hybridMultilevel"/>
     <w:tmpl w:val="4F46B84C"/>
@@ -7168,7 +8356,7 @@
       </w:pPr>
     </w:lvl>
   </w:abstractNum>
-  <w:abstractNum w:abstractNumId="7">
+  <w:abstractNum w:abstractNumId="8">
     <w:nsid w:val="6EC67729"/>
     <w:multiLevelType w:val="hybridMultilevel"/>
     <w:tmpl w:val="862E235A"/>
@@ -7257,7 +8445,7 @@
       </w:pPr>
     </w:lvl>
   </w:abstractNum>
-  <w:abstractNum w:abstractNumId="8">
+  <w:abstractNum w:abstractNumId="9">
     <w:nsid w:val="70B7603C"/>
     <w:multiLevelType w:val="hybridMultilevel"/>
     <w:tmpl w:val="36EE906C"/>
@@ -7346,7 +8534,7 @@
       </w:pPr>
     </w:lvl>
   </w:abstractNum>
-  <w:abstractNum w:abstractNumId="9">
+  <w:abstractNum w:abstractNumId="10">
     <w:nsid w:val="72F02FEC"/>
     <w:multiLevelType w:val="hybridMultilevel"/>
     <w:tmpl w:val="B996576E"/>
@@ -7436,7 +8624,7 @@
       </w:pPr>
     </w:lvl>
   </w:abstractNum>
-  <w:abstractNum w:abstractNumId="10">
+  <w:abstractNum w:abstractNumId="11">
     <w:nsid w:val="77653E0A"/>
     <w:multiLevelType w:val="multilevel"/>
     <w:tmpl w:val="ADAE7A24"/>
@@ -7586,36 +8774,39 @@
     </w:lvl>
   </w:abstractNum>
   <w:num w:numId="1">
-    <w:abstractNumId w:val="2"/>
+    <w:abstractNumId w:val="3"/>
   </w:num>
   <w:num w:numId="2">
+    <w:abstractNumId w:val="7"/>
+  </w:num>
+  <w:num w:numId="3">
+    <w:abstractNumId w:val="11"/>
+  </w:num>
+  <w:num w:numId="4">
+    <w:abstractNumId w:val="10"/>
+  </w:num>
+  <w:num w:numId="5">
+    <w:abstractNumId w:val="5"/>
+  </w:num>
+  <w:num w:numId="6">
+    <w:abstractNumId w:val="4"/>
+  </w:num>
+  <w:num w:numId="7">
     <w:abstractNumId w:val="6"/>
   </w:num>
-  <w:num w:numId="3">
-    <w:abstractNumId w:val="10"/>
-  </w:num>
-  <w:num w:numId="4">
-    <w:abstractNumId w:val="9"/>
-  </w:num>
-  <w:num w:numId="5">
-    <w:abstractNumId w:val="4"/>
-  </w:num>
-  <w:num w:numId="6">
-    <w:abstractNumId w:val="3"/>
-  </w:num>
-  <w:num w:numId="7">
-    <w:abstractNumId w:val="5"/>
-  </w:num>
   <w:num w:numId="8">
-    <w:abstractNumId w:val="7"/>
+    <w:abstractNumId w:val="8"/>
   </w:num>
   <w:num w:numId="9">
     <w:abstractNumId w:val="0"/>
   </w:num>
   <w:num w:numId="10">
-    <w:abstractNumId w:val="8"/>
+    <w:abstractNumId w:val="9"/>
   </w:num>
   <w:num w:numId="11">
+    <w:abstractNumId w:val="2"/>
+  </w:num>
+  <w:num w:numId="12">
     <w:abstractNumId w:val="1"/>
   </w:num>
 </w:numbering>

</xml_diff>